<commit_message>
add: relevent links && updated infos
</commit_message>
<xml_diff>
--- a/Mahesh_kumar.docx
+++ b/Mahesh_kumar.docx
@@ -4,6 +4,7 @@
   <w:body>
     <w:p>
       <w:pPr>
+        <w:spacing w:after="0"/>
         <w:rPr>
           <w:b/>
           <w:bCs/>
@@ -113,17 +114,100 @@
     </w:p>
     <w:p>
       <w:pPr>
+        <w:spacing w:after="0"/>
         <w:rPr>
           <w:b/>
           <w:bCs/>
           <w:color w:val="262626" w:themeColor="text1" w:themeTint="D9"/>
-          <w:sz w:val="2"/>
-          <w:szCs w:val="2"/>
-        </w:rPr>
-      </w:pPr>
-    </w:p>
-    <w:p>
-      <w:pPr>
+          <w:sz w:val="46"/>
+          <w:szCs w:val="46"/>
+          <w:lang w:val="it-IT"/>
+        </w:rPr>
+      </w:pPr>
+      <w:r>
+        <w:rPr>
+          <w:rFonts w:ascii="Source Sans Pro" w:hAnsi="Source Sans Pro"/>
+          <w:b/>
+          <w:bCs/>
+          <w:color w:val="404040" w:themeColor="text1" w:themeTint="BF"/>
+          <w:sz w:val="20"/>
+          <w:szCs w:val="20"/>
+          <w:lang w:val="it-IT"/>
+        </w:rPr>
+        <w:t xml:space="preserve">      </w:t>
+      </w:r>
+      <w:r>
+        <w:rPr>
+          <w:rFonts w:ascii="Source Sans Pro" w:hAnsi="Source Sans Pro"/>
+          <w:b/>
+          <w:bCs/>
+          <w:color w:val="404040" w:themeColor="text1" w:themeTint="BF"/>
+          <w:sz w:val="20"/>
+          <w:szCs w:val="20"/>
+          <w:lang w:val="it-IT"/>
+        </w:rPr>
+        <w:t>Portfolio:</w:t>
+      </w:r>
+      <w:r>
+        <w:rPr>
+          <w:lang w:val="it-IT"/>
+        </w:rPr>
+        <w:t xml:space="preserve"> </w:t>
+      </w:r>
+      <w:hyperlink r:id="rId7" w:history="1">
+        <w:r>
+          <w:rPr>
+            <w:rStyle w:val="Hyperlink"/>
+            <w:rFonts w:ascii="Source Sans Pro" w:hAnsi="Source Sans Pro"/>
+            <w:b/>
+            <w:bCs/>
+            <w:i/>
+            <w:iCs/>
+            <w:color w:val="32A893"/>
+            <w:sz w:val="18"/>
+            <w:szCs w:val="18"/>
+            <w:u w:val="none"/>
+            <w:lang w:val="it-IT"/>
+          </w:rPr>
+          <w:t>https://krmahi.github.io/portf</w:t>
+        </w:r>
+        <w:r>
+          <w:rPr>
+            <w:rStyle w:val="Hyperlink"/>
+            <w:rFonts w:ascii="Source Sans Pro" w:hAnsi="Source Sans Pro"/>
+            <w:b/>
+            <w:bCs/>
+            <w:i/>
+            <w:iCs/>
+            <w:color w:val="32A893"/>
+            <w:sz w:val="18"/>
+            <w:szCs w:val="18"/>
+            <w:u w:val="none"/>
+            <w:lang w:val="it-IT"/>
+          </w:rPr>
+          <w:t>o</w:t>
+        </w:r>
+        <w:r>
+          <w:rPr>
+            <w:rStyle w:val="Hyperlink"/>
+            <w:rFonts w:ascii="Source Sans Pro" w:hAnsi="Source Sans Pro"/>
+            <w:b/>
+            <w:bCs/>
+            <w:i/>
+            <w:iCs/>
+            <w:color w:val="32A893"/>
+            <w:sz w:val="18"/>
+            <w:szCs w:val="18"/>
+            <w:u w:val="none"/>
+            <w:lang w:val="it-IT"/>
+          </w:rPr>
+          <w:t>lio-bento-ui</w:t>
+        </w:r>
+      </w:hyperlink>
+    </w:p>
+    <w:p>
+      <w:pPr>
+        <w:spacing w:before="240"/>
         <w:rPr>
           <w:rFonts w:ascii="Source Sans Pro" w:hAnsi="Source Sans Pro"/>
           <w:b/>
@@ -965,7 +1049,35 @@
           <w:lang w:eastAsia="en-IN"/>
           <w14:ligatures w14:val="none"/>
         </w:rPr>
-        <w:t xml:space="preserve">GENDER RECOGNITION USING VOICE (GUI) | </w:t>
+        <w:t>Personal Portfolio</w:t>
+      </w:r>
+      <w:r>
+        <w:rPr>
+          <w:rFonts w:ascii="Source Sans Pro" w:eastAsia="Times New Roman" w:hAnsi="Source Sans Pro" w:cs="Times New Roman"/>
+          <w:b/>
+          <w:bCs/>
+          <w:color w:val="404040" w:themeColor="text1" w:themeTint="BF"/>
+          <w:kern w:val="0"/>
+          <w:sz w:val="20"/>
+          <w:szCs w:val="20"/>
+          <w:lang w:eastAsia="en-IN"/>
+          <w14:ligatures w14:val="none"/>
+        </w:rPr>
+        <w:t xml:space="preserve"> </w:t>
+      </w:r>
+      <w:r>
+        <w:rPr>
+          <w:rFonts w:ascii="Source Sans Pro" w:eastAsia="Times New Roman" w:hAnsi="Source Sans Pro" w:cs="Times New Roman"/>
+          <w:b/>
+          <w:bCs/>
+          <w:color w:val="404040" w:themeColor="text1" w:themeTint="BF"/>
+          <w:kern w:val="0"/>
+          <w:sz w:val="20"/>
+          <w:szCs w:val="20"/>
+          <w:lang w:eastAsia="en-IN"/>
+          <w14:ligatures w14:val="none"/>
+        </w:rPr>
+        <w:t>|</w:t>
       </w:r>
       <w:r>
         <w:rPr>
@@ -979,7 +1091,139 @@
           <w:lang w:eastAsia="en-IN"/>
           <w14:ligatures w14:val="none"/>
         </w:rPr>
-        <w:t>Python, R (Aug 2022 - Present)</w:t>
+        <w:t xml:space="preserve"> </w:t>
+      </w:r>
+      <w:r>
+        <w:rPr>
+          <w:rFonts w:ascii="Source Sans Pro" w:eastAsia="Times New Roman" w:hAnsi="Source Sans Pro" w:cs="Times New Roman"/>
+          <w:i/>
+          <w:iCs/>
+          <w:color w:val="404040" w:themeColor="text1" w:themeTint="BF"/>
+          <w:kern w:val="0"/>
+          <w:sz w:val="20"/>
+          <w:szCs w:val="20"/>
+          <w:lang w:eastAsia="en-IN"/>
+          <w14:ligatures w14:val="none"/>
+        </w:rPr>
+        <w:t xml:space="preserve">Figma, Html, </w:t>
+      </w:r>
+      <w:proofErr w:type="spellStart"/>
+      <w:r>
+        <w:rPr>
+          <w:rFonts w:ascii="Source Sans Pro" w:eastAsia="Times New Roman" w:hAnsi="Source Sans Pro" w:cs="Times New Roman"/>
+          <w:i/>
+          <w:iCs/>
+          <w:color w:val="404040" w:themeColor="text1" w:themeTint="BF"/>
+          <w:kern w:val="0"/>
+          <w:sz w:val="20"/>
+          <w:szCs w:val="20"/>
+          <w:lang w:eastAsia="en-IN"/>
+          <w14:ligatures w14:val="none"/>
+        </w:rPr>
+        <w:t>Css</w:t>
+      </w:r>
+      <w:proofErr w:type="spellEnd"/>
+      <w:r>
+        <w:rPr>
+          <w:rFonts w:ascii="Source Sans Pro" w:eastAsia="Times New Roman" w:hAnsi="Source Sans Pro" w:cs="Times New Roman"/>
+          <w:i/>
+          <w:iCs/>
+          <w:color w:val="404040" w:themeColor="text1" w:themeTint="BF"/>
+          <w:kern w:val="0"/>
+          <w:sz w:val="20"/>
+          <w:szCs w:val="20"/>
+          <w:lang w:eastAsia="en-IN"/>
+          <w14:ligatures w14:val="none"/>
+        </w:rPr>
+        <w:t xml:space="preserve">, </w:t>
+      </w:r>
+      <w:proofErr w:type="spellStart"/>
+      <w:r>
+        <w:rPr>
+          <w:rFonts w:ascii="Source Sans Pro" w:eastAsia="Times New Roman" w:hAnsi="Source Sans Pro" w:cs="Times New Roman"/>
+          <w:i/>
+          <w:iCs/>
+          <w:color w:val="404040" w:themeColor="text1" w:themeTint="BF"/>
+          <w:kern w:val="0"/>
+          <w:sz w:val="20"/>
+          <w:szCs w:val="20"/>
+          <w:lang w:eastAsia="en-IN"/>
+          <w14:ligatures w14:val="none"/>
+        </w:rPr>
+        <w:t>Js</w:t>
+      </w:r>
+      <w:proofErr w:type="spellEnd"/>
+      <w:r>
+        <w:rPr>
+          <w:rFonts w:ascii="Source Sans Pro" w:eastAsia="Times New Roman" w:hAnsi="Source Sans Pro" w:cs="Times New Roman"/>
+          <w:i/>
+          <w:iCs/>
+          <w:color w:val="404040" w:themeColor="text1" w:themeTint="BF"/>
+          <w:kern w:val="0"/>
+          <w:sz w:val="20"/>
+          <w:szCs w:val="20"/>
+          <w:lang w:eastAsia="en-IN"/>
+          <w14:ligatures w14:val="none"/>
+        </w:rPr>
+        <w:t xml:space="preserve"> </w:t>
+      </w:r>
+      <w:r>
+        <w:rPr>
+          <w:rFonts w:ascii="Source Sans Pro" w:eastAsia="Times New Roman" w:hAnsi="Source Sans Pro" w:cs="Times New Roman"/>
+          <w:i/>
+          <w:iCs/>
+          <w:color w:val="404040" w:themeColor="text1" w:themeTint="BF"/>
+          <w:kern w:val="0"/>
+          <w:sz w:val="20"/>
+          <w:szCs w:val="20"/>
+          <w:lang w:eastAsia="en-IN"/>
+          <w14:ligatures w14:val="none"/>
+        </w:rPr>
+        <w:t>(</w:t>
+      </w:r>
+      <w:proofErr w:type="gramStart"/>
+      <w:r>
+        <w:rPr>
+          <w:rFonts w:ascii="Source Sans Pro" w:eastAsia="Times New Roman" w:hAnsi="Source Sans Pro" w:cs="Times New Roman"/>
+          <w:i/>
+          <w:iCs/>
+          <w:color w:val="404040" w:themeColor="text1" w:themeTint="BF"/>
+          <w:kern w:val="0"/>
+          <w:sz w:val="20"/>
+          <w:szCs w:val="20"/>
+          <w:lang w:eastAsia="en-IN"/>
+          <w14:ligatures w14:val="none"/>
+        </w:rPr>
+        <w:t>Dec  2023</w:t>
+      </w:r>
+      <w:proofErr w:type="gramEnd"/>
+      <w:r>
+        <w:rPr>
+          <w:rFonts w:ascii="Source Sans Pro" w:eastAsia="Times New Roman" w:hAnsi="Source Sans Pro" w:cs="Times New Roman"/>
+          <w:i/>
+          <w:iCs/>
+          <w:color w:val="404040" w:themeColor="text1" w:themeTint="BF"/>
+          <w:kern w:val="0"/>
+          <w:sz w:val="20"/>
+          <w:szCs w:val="20"/>
+          <w:lang w:eastAsia="en-IN"/>
+          <w14:ligatures w14:val="none"/>
+        </w:rPr>
+        <w:t xml:space="preserve"> - Present</w:t>
+      </w:r>
+      <w:r>
+        <w:rPr>
+          <w:rFonts w:ascii="Source Sans Pro" w:eastAsia="Times New Roman" w:hAnsi="Source Sans Pro" w:cs="Times New Roman"/>
+          <w:i/>
+          <w:iCs/>
+          <w:color w:val="404040" w:themeColor="text1" w:themeTint="BF"/>
+          <w:kern w:val="0"/>
+          <w:sz w:val="20"/>
+          <w:szCs w:val="20"/>
+          <w:lang w:eastAsia="en-IN"/>
+          <w14:ligatures w14:val="none"/>
+        </w:rPr>
+        <w:t>)</w:t>
       </w:r>
     </w:p>
     <w:p>
@@ -1012,7 +1256,19 @@
           <w:lang w:eastAsia="en-IN"/>
           <w14:ligatures w14:val="none"/>
         </w:rPr>
-        <w:t>Developed a gender recognition system using voice as the primary input.</w:t>
+        <w:t>Designed and deployed a dynamic React portfolio with a Bento-style UI, showcasing skills, projects, and achievements through a clean and organized layout for a modern and scalable web presence</w:t>
+      </w:r>
+      <w:r>
+        <w:rPr>
+          <w:rFonts w:ascii="Source Sans Pro" w:eastAsia="Times New Roman" w:hAnsi="Source Sans Pro" w:cs="Times New Roman"/>
+          <w:color w:val="404040" w:themeColor="text1" w:themeTint="BF"/>
+          <w:kern w:val="0"/>
+          <w:sz w:val="20"/>
+          <w:szCs w:val="20"/>
+          <w:lang w:eastAsia="en-IN"/>
+          <w14:ligatures w14:val="none"/>
+        </w:rPr>
+        <w:t>.</w:t>
       </w:r>
     </w:p>
     <w:p>
@@ -1038,14 +1294,287 @@
       <w:r>
         <w:rPr>
           <w:rFonts w:ascii="Source Sans Pro" w:eastAsia="Times New Roman" w:hAnsi="Source Sans Pro" w:cs="Times New Roman"/>
-          <w:color w:val="404040" w:themeColor="text1" w:themeTint="BF"/>
-          <w:kern w:val="0"/>
-          <w:sz w:val="20"/>
-          <w:szCs w:val="20"/>
-          <w:lang w:eastAsia="en-IN"/>
-          <w14:ligatures w14:val="none"/>
-        </w:rPr>
-        <w:t>Trained the system using a large dataset of male and female voice samples to improve accuracy.</w:t>
+          <w:b/>
+          <w:bCs/>
+          <w:color w:val="404040" w:themeColor="text1" w:themeTint="BF"/>
+          <w:kern w:val="0"/>
+          <w:sz w:val="20"/>
+          <w:szCs w:val="20"/>
+          <w:lang w:eastAsia="en-IN"/>
+          <w14:ligatures w14:val="none"/>
+        </w:rPr>
+        <w:t>Skills</w:t>
+      </w:r>
+      <w:r>
+        <w:rPr>
+          <w:rFonts w:ascii="Source Sans Pro" w:eastAsia="Times New Roman" w:hAnsi="Source Sans Pro" w:cs="Times New Roman"/>
+          <w:b/>
+          <w:bCs/>
+          <w:color w:val="404040" w:themeColor="text1" w:themeTint="BF"/>
+          <w:kern w:val="0"/>
+          <w:sz w:val="20"/>
+          <w:szCs w:val="20"/>
+          <w:lang w:eastAsia="en-IN"/>
+          <w14:ligatures w14:val="none"/>
+        </w:rPr>
+        <w:t>:</w:t>
+      </w:r>
+      <w:r>
+        <w:rPr>
+          <w:rFonts w:ascii="Source Sans Pro" w:eastAsia="Times New Roman" w:hAnsi="Source Sans Pro" w:cs="Times New Roman"/>
+          <w:i/>
+          <w:iCs/>
+          <w:color w:val="404040" w:themeColor="text1" w:themeTint="BF"/>
+          <w:kern w:val="0"/>
+          <w:sz w:val="20"/>
+          <w:szCs w:val="20"/>
+          <w:lang w:eastAsia="en-IN"/>
+          <w14:ligatures w14:val="none"/>
+        </w:rPr>
+        <w:t xml:space="preserve"> </w:t>
+      </w:r>
+      <w:r>
+        <w:rPr>
+          <w:rFonts w:ascii="Source Sans Pro" w:eastAsia="Times New Roman" w:hAnsi="Source Sans Pro" w:cs="Times New Roman"/>
+          <w:color w:val="404040" w:themeColor="text1" w:themeTint="BF"/>
+          <w:kern w:val="0"/>
+          <w:sz w:val="20"/>
+          <w:szCs w:val="20"/>
+          <w:u w:val="single"/>
+          <w:lang w:eastAsia="en-IN"/>
+          <w14:ligatures w14:val="none"/>
+        </w:rPr>
+        <w:t>Typescript</w:t>
+      </w:r>
+      <w:r>
+        <w:rPr>
+          <w:rFonts w:ascii="Source Sans Pro" w:eastAsia="Times New Roman" w:hAnsi="Source Sans Pro" w:cs="Times New Roman"/>
+          <w:color w:val="404040" w:themeColor="text1" w:themeTint="BF"/>
+          <w:kern w:val="0"/>
+          <w:sz w:val="20"/>
+          <w:szCs w:val="20"/>
+          <w:lang w:eastAsia="en-IN"/>
+          <w14:ligatures w14:val="none"/>
+        </w:rPr>
+        <w:t xml:space="preserve">, </w:t>
+      </w:r>
+      <w:r>
+        <w:rPr>
+          <w:rFonts w:ascii="Source Sans Pro" w:eastAsia="Times New Roman" w:hAnsi="Source Sans Pro" w:cs="Times New Roman"/>
+          <w:color w:val="404040" w:themeColor="text1" w:themeTint="BF"/>
+          <w:kern w:val="0"/>
+          <w:sz w:val="20"/>
+          <w:szCs w:val="20"/>
+          <w:u w:val="single"/>
+          <w:lang w:eastAsia="en-IN"/>
+          <w14:ligatures w14:val="none"/>
+        </w:rPr>
+        <w:t>React</w:t>
+      </w:r>
+      <w:r>
+        <w:rPr>
+          <w:rFonts w:ascii="Source Sans Pro" w:eastAsia="Times New Roman" w:hAnsi="Source Sans Pro" w:cs="Times New Roman"/>
+          <w:color w:val="404040" w:themeColor="text1" w:themeTint="BF"/>
+          <w:kern w:val="0"/>
+          <w:sz w:val="20"/>
+          <w:szCs w:val="20"/>
+          <w:lang w:eastAsia="en-IN"/>
+          <w14:ligatures w14:val="none"/>
+        </w:rPr>
+        <w:t xml:space="preserve">, </w:t>
+      </w:r>
+      <w:r>
+        <w:rPr>
+          <w:rFonts w:ascii="Source Sans Pro" w:eastAsia="Times New Roman" w:hAnsi="Source Sans Pro" w:cs="Times New Roman"/>
+          <w:color w:val="404040" w:themeColor="text1" w:themeTint="BF"/>
+          <w:kern w:val="0"/>
+          <w:sz w:val="20"/>
+          <w:szCs w:val="20"/>
+          <w:u w:val="single"/>
+          <w:lang w:eastAsia="en-IN"/>
+          <w14:ligatures w14:val="none"/>
+        </w:rPr>
+        <w:t>Sass</w:t>
+      </w:r>
+      <w:r>
+        <w:rPr>
+          <w:rFonts w:ascii="Source Sans Pro" w:eastAsia="Times New Roman" w:hAnsi="Source Sans Pro" w:cs="Times New Roman"/>
+          <w:color w:val="404040" w:themeColor="text1" w:themeTint="BF"/>
+          <w:kern w:val="0"/>
+          <w:sz w:val="20"/>
+          <w:szCs w:val="20"/>
+          <w:u w:val="single"/>
+          <w:lang w:eastAsia="en-IN"/>
+          <w14:ligatures w14:val="none"/>
+        </w:rPr>
+        <w:t xml:space="preserve"> / Scss</w:t>
+      </w:r>
+      <w:r>
+        <w:rPr>
+          <w:rFonts w:ascii="Source Sans Pro" w:eastAsia="Times New Roman" w:hAnsi="Source Sans Pro" w:cs="Times New Roman"/>
+          <w:color w:val="404040" w:themeColor="text1" w:themeTint="BF"/>
+          <w:kern w:val="0"/>
+          <w:sz w:val="20"/>
+          <w:szCs w:val="20"/>
+          <w:lang w:eastAsia="en-IN"/>
+          <w14:ligatures w14:val="none"/>
+        </w:rPr>
+        <w:t xml:space="preserve">, </w:t>
+      </w:r>
+      <w:proofErr w:type="spellStart"/>
+      <w:r>
+        <w:rPr>
+          <w:rFonts w:ascii="Source Sans Pro" w:eastAsia="Times New Roman" w:hAnsi="Source Sans Pro" w:cs="Times New Roman"/>
+          <w:color w:val="404040" w:themeColor="text1" w:themeTint="BF"/>
+          <w:kern w:val="0"/>
+          <w:sz w:val="20"/>
+          <w:szCs w:val="20"/>
+          <w:u w:val="single"/>
+          <w:lang w:eastAsia="en-IN"/>
+          <w14:ligatures w14:val="none"/>
+        </w:rPr>
+        <w:t>Gsap</w:t>
+      </w:r>
+      <w:proofErr w:type="spellEnd"/>
+      <w:r>
+        <w:rPr>
+          <w:rFonts w:ascii="Source Sans Pro" w:eastAsia="Times New Roman" w:hAnsi="Source Sans Pro" w:cs="Times New Roman"/>
+          <w:i/>
+          <w:iCs/>
+          <w:color w:val="404040" w:themeColor="text1" w:themeTint="BF"/>
+          <w:kern w:val="0"/>
+          <w:sz w:val="20"/>
+          <w:szCs w:val="20"/>
+          <w:lang w:eastAsia="en-IN"/>
+          <w14:ligatures w14:val="none"/>
+        </w:rPr>
+        <w:t xml:space="preserve"> </w:t>
+      </w:r>
+    </w:p>
+    <w:p>
+      <w:pPr>
+        <w:pStyle w:val="ListParagraph"/>
+        <w:numPr>
+          <w:ilvl w:val="0"/>
+          <w:numId w:val="6"/>
+        </w:numPr>
+        <w:rPr>
+          <w:rFonts w:ascii="Source Sans Pro" w:hAnsi="Source Sans Pro"/>
+          <w:b/>
+          <w:bCs/>
+          <w:i/>
+          <w:iCs/>
+          <w:color w:val="32A893"/>
+          <w:sz w:val="20"/>
+          <w:szCs w:val="20"/>
+        </w:rPr>
+      </w:pPr>
+      <w:r>
+        <w:rPr>
+          <w:rFonts w:ascii="Source Sans Pro" w:eastAsia="Times New Roman" w:hAnsi="Source Sans Pro" w:cs="Times New Roman"/>
+          <w:b/>
+          <w:bCs/>
+          <w:color w:val="404040" w:themeColor="text1" w:themeTint="BF"/>
+          <w:kern w:val="0"/>
+          <w:sz w:val="20"/>
+          <w:szCs w:val="20"/>
+          <w:lang w:eastAsia="en-IN"/>
+          <w14:ligatures w14:val="none"/>
+        </w:rPr>
+        <w:t>Link:</w:t>
+      </w:r>
+      <w:r>
+        <w:rPr>
+          <w:rFonts w:ascii="Source Sans Pro" w:eastAsia="Times New Roman" w:hAnsi="Source Sans Pro" w:cs="Times New Roman"/>
+          <w:b/>
+          <w:bCs/>
+          <w:color w:val="404040" w:themeColor="text1" w:themeTint="BF"/>
+          <w:kern w:val="0"/>
+          <w:sz w:val="20"/>
+          <w:szCs w:val="20"/>
+          <w:lang w:eastAsia="en-IN"/>
+          <w14:ligatures w14:val="none"/>
+        </w:rPr>
+        <w:t xml:space="preserve"> </w:t>
+      </w:r>
+      <w:hyperlink r:id="rId8" w:history="1">
+        <w:r>
+          <w:rPr>
+            <w:rStyle w:val="Hyperlink"/>
+            <w:rFonts w:ascii="Source Sans Pro" w:hAnsi="Source Sans Pro"/>
+            <w:b/>
+            <w:bCs/>
+            <w:i/>
+            <w:iCs/>
+            <w:color w:val="32A893"/>
+            <w:sz w:val="20"/>
+            <w:szCs w:val="20"/>
+            <w:u w:val="none"/>
+          </w:rPr>
+          <w:t>https://krmahi.github.io/portfolio-bento-ui</w:t>
+        </w:r>
+      </w:hyperlink>
+    </w:p>
+    <w:p>
+      <w:pPr>
+        <w:pStyle w:val="ListParagraph"/>
+        <w:shd w:val="clear" w:color="auto" w:fill="FFFFFF"/>
+        <w:spacing w:after="0" w:line="240" w:lineRule="auto"/>
+        <w:ind w:left="227"/>
+        <w:jc w:val="both"/>
+        <w:rPr>
+          <w:rFonts w:ascii="Source Sans Pro" w:eastAsia="Times New Roman" w:hAnsi="Source Sans Pro" w:cs="Times New Roman"/>
+          <w:color w:val="404040" w:themeColor="text1" w:themeTint="BF"/>
+          <w:kern w:val="0"/>
+          <w:sz w:val="20"/>
+          <w:szCs w:val="20"/>
+          <w:lang w:eastAsia="en-IN"/>
+          <w14:ligatures w14:val="none"/>
+        </w:rPr>
+      </w:pPr>
+    </w:p>
+    <w:p>
+      <w:pPr>
+        <w:shd w:val="clear" w:color="auto" w:fill="FFFFFF"/>
+        <w:spacing w:after="0" w:line="240" w:lineRule="auto"/>
+        <w:jc w:val="both"/>
+        <w:rPr>
+          <w:rFonts w:ascii="Source Sans Pro" w:eastAsia="Times New Roman" w:hAnsi="Source Sans Pro" w:cs="Times New Roman"/>
+          <w:color w:val="404040" w:themeColor="text1" w:themeTint="BF"/>
+          <w:kern w:val="0"/>
+          <w:sz w:val="20"/>
+          <w:szCs w:val="20"/>
+          <w:lang w:eastAsia="en-IN"/>
+          <w14:ligatures w14:val="none"/>
+        </w:rPr>
+      </w:pPr>
+      <w:r>
+        <w:rPr>
+          <w:rFonts w:ascii="Source Sans Pro" w:eastAsia="Times New Roman" w:hAnsi="Source Sans Pro" w:cs="Times New Roman"/>
+          <w:b/>
+          <w:bCs/>
+          <w:color w:val="404040" w:themeColor="text1" w:themeTint="BF"/>
+          <w:kern w:val="0"/>
+          <w:sz w:val="20"/>
+          <w:szCs w:val="20"/>
+          <w:lang w:eastAsia="en-IN"/>
+          <w14:ligatures w14:val="none"/>
+        </w:rPr>
+        <w:t xml:space="preserve">GENDER RECOGNITION USING VOICE (GUI) | </w:t>
+      </w:r>
+      <w:r>
+        <w:rPr>
+          <w:rFonts w:ascii="Source Sans Pro" w:eastAsia="Times New Roman" w:hAnsi="Source Sans Pro" w:cs="Times New Roman"/>
+          <w:i/>
+          <w:iCs/>
+          <w:color w:val="404040" w:themeColor="text1" w:themeTint="BF"/>
+          <w:kern w:val="0"/>
+          <w:sz w:val="20"/>
+          <w:szCs w:val="20"/>
+          <w:lang w:eastAsia="en-IN"/>
+          <w14:ligatures w14:val="none"/>
+        </w:rPr>
+        <w:t>Python, R (Aug 2022 - Present)</w:t>
       </w:r>
     </w:p>
     <w:p>
@@ -1071,146 +1600,14 @@
       <w:r>
         <w:rPr>
           <w:rFonts w:ascii="Source Sans Pro" w:eastAsia="Times New Roman" w:hAnsi="Source Sans Pro" w:cs="Times New Roman"/>
-          <w:b/>
-          <w:bCs/>
-          <w:color w:val="404040" w:themeColor="text1" w:themeTint="BF"/>
-          <w:kern w:val="0"/>
-          <w:sz w:val="20"/>
-          <w:szCs w:val="20"/>
-          <w:lang w:eastAsia="en-IN"/>
-          <w14:ligatures w14:val="none"/>
-        </w:rPr>
-        <w:t xml:space="preserve">Ver. </w:t>
-      </w:r>
-      <w:r>
-        <w:rPr>
-          <w:rFonts w:ascii="Source Sans Pro" w:eastAsia="Times New Roman" w:hAnsi="Source Sans Pro" w:cs="Times New Roman"/>
-          <w:b/>
-          <w:bCs/>
-          <w:color w:val="404040" w:themeColor="text1" w:themeTint="BF"/>
-          <w:kern w:val="0"/>
-          <w:sz w:val="20"/>
-          <w:szCs w:val="20"/>
-          <w:lang w:eastAsia="en-IN"/>
-          <w14:ligatures w14:val="none"/>
-        </w:rPr>
-        <w:t>2.0.</w:t>
-      </w:r>
-      <w:r>
-        <w:rPr>
-          <w:rFonts w:ascii="Source Sans Pro" w:eastAsia="Times New Roman" w:hAnsi="Source Sans Pro" w:cs="Times New Roman"/>
-          <w:color w:val="404040" w:themeColor="text1" w:themeTint="BF"/>
-          <w:kern w:val="0"/>
-          <w:sz w:val="20"/>
-          <w:szCs w:val="20"/>
-          <w:lang w:eastAsia="en-IN"/>
-          <w14:ligatures w14:val="none"/>
-        </w:rPr>
-        <w:t>:</w:t>
-      </w:r>
-      <w:r>
-        <w:rPr>
-          <w:rFonts w:ascii="Source Sans Pro" w:eastAsia="Times New Roman" w:hAnsi="Source Sans Pro" w:cs="Times New Roman"/>
-          <w:color w:val="404040" w:themeColor="text1" w:themeTint="BF"/>
-          <w:kern w:val="0"/>
-          <w:sz w:val="20"/>
-          <w:szCs w:val="20"/>
-          <w:lang w:eastAsia="en-IN"/>
-          <w14:ligatures w14:val="none"/>
-        </w:rPr>
-        <w:t xml:space="preserve"> Implemented A.I. to increase the dataset on every </w:t>
-      </w:r>
-      <w:r>
-        <w:rPr>
-          <w:rFonts w:ascii="Source Sans Pro" w:eastAsia="Times New Roman" w:hAnsi="Source Sans Pro" w:cs="Times New Roman"/>
-          <w:color w:val="404040" w:themeColor="text1" w:themeTint="BF"/>
-          <w:kern w:val="0"/>
-          <w:sz w:val="20"/>
-          <w:szCs w:val="20"/>
-          <w:lang w:eastAsia="en-IN"/>
-          <w14:ligatures w14:val="none"/>
-        </w:rPr>
-        <w:t>use and</w:t>
-      </w:r>
-      <w:r>
-        <w:rPr>
-          <w:rFonts w:ascii="Source Sans Pro" w:eastAsia="Times New Roman" w:hAnsi="Source Sans Pro" w:cs="Times New Roman"/>
-          <w:color w:val="404040" w:themeColor="text1" w:themeTint="BF"/>
-          <w:kern w:val="0"/>
-          <w:sz w:val="20"/>
-          <w:szCs w:val="20"/>
-          <w:lang w:eastAsia="en-IN"/>
-          <w14:ligatures w14:val="none"/>
-        </w:rPr>
-        <w:t xml:space="preserve"> Build a GUI for the </w:t>
-      </w:r>
-      <w:r>
-        <w:rPr>
-          <w:rFonts w:ascii="Source Sans Pro" w:eastAsia="Times New Roman" w:hAnsi="Source Sans Pro" w:cs="Times New Roman"/>
-          <w:color w:val="404040" w:themeColor="text1" w:themeTint="BF"/>
-          <w:kern w:val="0"/>
-          <w:sz w:val="20"/>
-          <w:szCs w:val="20"/>
-          <w:lang w:eastAsia="en-IN"/>
-          <w14:ligatures w14:val="none"/>
-        </w:rPr>
-        <w:t>programme</w:t>
-      </w:r>
-      <w:r>
-        <w:rPr>
-          <w:rFonts w:ascii="Source Sans Pro" w:eastAsia="Times New Roman" w:hAnsi="Source Sans Pro" w:cs="Times New Roman"/>
-          <w:color w:val="404040" w:themeColor="text1" w:themeTint="BF"/>
-          <w:kern w:val="0"/>
-          <w:sz w:val="20"/>
-          <w:szCs w:val="20"/>
-          <w:lang w:eastAsia="en-IN"/>
-          <w14:ligatures w14:val="none"/>
-        </w:rPr>
-        <w:t xml:space="preserve"> and published it into a software </w:t>
-      </w:r>
-      <w:r>
-        <w:rPr>
-          <w:rFonts w:ascii="Source Sans Pro" w:eastAsia="Times New Roman" w:hAnsi="Source Sans Pro" w:cs="Times New Roman"/>
-          <w:b/>
-          <w:bCs/>
-          <w:color w:val="404040" w:themeColor="text1" w:themeTint="BF"/>
-          <w:kern w:val="0"/>
-          <w:sz w:val="20"/>
-          <w:szCs w:val="20"/>
-          <w:lang w:eastAsia="en-IN"/>
-          <w14:ligatures w14:val="none"/>
-        </w:rPr>
-        <w:t>(</w:t>
-      </w:r>
-      <w:proofErr w:type="spellStart"/>
-      <w:r>
-        <w:rPr>
-          <w:rFonts w:ascii="Source Sans Pro" w:eastAsia="Times New Roman" w:hAnsi="Source Sans Pro" w:cs="Times New Roman"/>
-          <w:b/>
-          <w:bCs/>
-          <w:color w:val="404040" w:themeColor="text1" w:themeTint="BF"/>
-          <w:kern w:val="0"/>
-          <w:sz w:val="20"/>
-          <w:szCs w:val="20"/>
-          <w:lang w:eastAsia="en-IN"/>
-          <w14:ligatures w14:val="none"/>
-        </w:rPr>
-        <w:t>VoiceGenix</w:t>
-      </w:r>
-      <w:proofErr w:type="spellEnd"/>
-      <w:r>
-        <w:rPr>
-          <w:rFonts w:ascii="Source Sans Pro" w:eastAsia="Times New Roman" w:hAnsi="Source Sans Pro" w:cs="Times New Roman"/>
-          <w:b/>
-          <w:bCs/>
-          <w:color w:val="404040" w:themeColor="text1" w:themeTint="BF"/>
-          <w:kern w:val="0"/>
-          <w:sz w:val="20"/>
-          <w:szCs w:val="20"/>
-          <w:lang w:eastAsia="en-IN"/>
-          <w14:ligatures w14:val="none"/>
-        </w:rPr>
-        <w:t>).</w:t>
+          <w:color w:val="404040" w:themeColor="text1" w:themeTint="BF"/>
+          <w:kern w:val="0"/>
+          <w:sz w:val="20"/>
+          <w:szCs w:val="20"/>
+          <w:lang w:eastAsia="en-IN"/>
+          <w14:ligatures w14:val="none"/>
+        </w:rPr>
+        <w:t>Developed a gender recognition system using voice as the primary input.</w:t>
       </w:r>
     </w:p>
     <w:p>
@@ -1236,6 +1633,204 @@
       <w:r>
         <w:rPr>
           <w:rFonts w:ascii="Source Sans Pro" w:eastAsia="Times New Roman" w:hAnsi="Source Sans Pro" w:cs="Times New Roman"/>
+          <w:color w:val="404040" w:themeColor="text1" w:themeTint="BF"/>
+          <w:kern w:val="0"/>
+          <w:sz w:val="20"/>
+          <w:szCs w:val="20"/>
+          <w:lang w:eastAsia="en-IN"/>
+          <w14:ligatures w14:val="none"/>
+        </w:rPr>
+        <w:t>Trained the system using a large dataset of male and female voice samples to improve accuracy.</w:t>
+      </w:r>
+    </w:p>
+    <w:p>
+      <w:pPr>
+        <w:pStyle w:val="ListParagraph"/>
+        <w:numPr>
+          <w:ilvl w:val="0"/>
+          <w:numId w:val="6"/>
+        </w:numPr>
+        <w:shd w:val="clear" w:color="auto" w:fill="FFFFFF"/>
+        <w:spacing w:after="0" w:line="240" w:lineRule="auto"/>
+        <w:jc w:val="both"/>
+        <w:rPr>
+          <w:rFonts w:ascii="Source Sans Pro" w:eastAsia="Times New Roman" w:hAnsi="Source Sans Pro" w:cs="Times New Roman"/>
+          <w:color w:val="404040" w:themeColor="text1" w:themeTint="BF"/>
+          <w:kern w:val="0"/>
+          <w:sz w:val="20"/>
+          <w:szCs w:val="20"/>
+          <w:lang w:eastAsia="en-IN"/>
+          <w14:ligatures w14:val="none"/>
+        </w:rPr>
+      </w:pPr>
+      <w:r>
+        <w:rPr>
+          <w:rFonts w:ascii="Source Sans Pro" w:eastAsia="Times New Roman" w:hAnsi="Source Sans Pro" w:cs="Times New Roman"/>
+          <w:b/>
+          <w:bCs/>
+          <w:color w:val="404040" w:themeColor="text1" w:themeTint="BF"/>
+          <w:kern w:val="0"/>
+          <w:sz w:val="20"/>
+          <w:szCs w:val="20"/>
+          <w:lang w:eastAsia="en-IN"/>
+          <w14:ligatures w14:val="none"/>
+        </w:rPr>
+        <w:t xml:space="preserve">Ver. </w:t>
+      </w:r>
+      <w:r>
+        <w:rPr>
+          <w:rFonts w:ascii="Source Sans Pro" w:eastAsia="Times New Roman" w:hAnsi="Source Sans Pro" w:cs="Times New Roman"/>
+          <w:b/>
+          <w:bCs/>
+          <w:color w:val="404040" w:themeColor="text1" w:themeTint="BF"/>
+          <w:kern w:val="0"/>
+          <w:sz w:val="20"/>
+          <w:szCs w:val="20"/>
+          <w:lang w:eastAsia="en-IN"/>
+          <w14:ligatures w14:val="none"/>
+        </w:rPr>
+        <w:t>2.0.</w:t>
+      </w:r>
+      <w:r>
+        <w:rPr>
+          <w:rFonts w:ascii="Source Sans Pro" w:eastAsia="Times New Roman" w:hAnsi="Source Sans Pro" w:cs="Times New Roman"/>
+          <w:color w:val="404040" w:themeColor="text1" w:themeTint="BF"/>
+          <w:kern w:val="0"/>
+          <w:sz w:val="20"/>
+          <w:szCs w:val="20"/>
+          <w:lang w:eastAsia="en-IN"/>
+          <w14:ligatures w14:val="none"/>
+        </w:rPr>
+        <w:t>:</w:t>
+      </w:r>
+      <w:r>
+        <w:rPr>
+          <w:rFonts w:ascii="Source Sans Pro" w:eastAsia="Times New Roman" w:hAnsi="Source Sans Pro" w:cs="Times New Roman"/>
+          <w:color w:val="404040" w:themeColor="text1" w:themeTint="BF"/>
+          <w:kern w:val="0"/>
+          <w:sz w:val="20"/>
+          <w:szCs w:val="20"/>
+          <w:lang w:eastAsia="en-IN"/>
+          <w14:ligatures w14:val="none"/>
+        </w:rPr>
+        <w:t xml:space="preserve"> Implemented A.I. to increase the dataset on every </w:t>
+      </w:r>
+      <w:r>
+        <w:rPr>
+          <w:rFonts w:ascii="Source Sans Pro" w:eastAsia="Times New Roman" w:hAnsi="Source Sans Pro" w:cs="Times New Roman"/>
+          <w:color w:val="404040" w:themeColor="text1" w:themeTint="BF"/>
+          <w:kern w:val="0"/>
+          <w:sz w:val="20"/>
+          <w:szCs w:val="20"/>
+          <w:lang w:eastAsia="en-IN"/>
+          <w14:ligatures w14:val="none"/>
+        </w:rPr>
+        <w:t>use and</w:t>
+      </w:r>
+      <w:r>
+        <w:rPr>
+          <w:rFonts w:ascii="Source Sans Pro" w:eastAsia="Times New Roman" w:hAnsi="Source Sans Pro" w:cs="Times New Roman"/>
+          <w:color w:val="404040" w:themeColor="text1" w:themeTint="BF"/>
+          <w:kern w:val="0"/>
+          <w:sz w:val="20"/>
+          <w:szCs w:val="20"/>
+          <w:lang w:eastAsia="en-IN"/>
+          <w14:ligatures w14:val="none"/>
+        </w:rPr>
+        <w:t xml:space="preserve"> Build a GUI for the </w:t>
+      </w:r>
+      <w:r>
+        <w:rPr>
+          <w:rFonts w:ascii="Source Sans Pro" w:eastAsia="Times New Roman" w:hAnsi="Source Sans Pro" w:cs="Times New Roman"/>
+          <w:color w:val="404040" w:themeColor="text1" w:themeTint="BF"/>
+          <w:kern w:val="0"/>
+          <w:sz w:val="20"/>
+          <w:szCs w:val="20"/>
+          <w:lang w:eastAsia="en-IN"/>
+          <w14:ligatures w14:val="none"/>
+        </w:rPr>
+        <w:t>programme</w:t>
+      </w:r>
+      <w:r>
+        <w:rPr>
+          <w:rFonts w:ascii="Source Sans Pro" w:eastAsia="Times New Roman" w:hAnsi="Source Sans Pro" w:cs="Times New Roman"/>
+          <w:color w:val="404040" w:themeColor="text1" w:themeTint="BF"/>
+          <w:kern w:val="0"/>
+          <w:sz w:val="20"/>
+          <w:szCs w:val="20"/>
+          <w:lang w:eastAsia="en-IN"/>
+          <w14:ligatures w14:val="none"/>
+        </w:rPr>
+        <w:t xml:space="preserve"> and published it into a software </w:t>
+      </w:r>
+      <w:r>
+        <w:rPr>
+          <w:rFonts w:ascii="Source Sans Pro" w:eastAsia="Times New Roman" w:hAnsi="Source Sans Pro" w:cs="Times New Roman"/>
+          <w:b/>
+          <w:bCs/>
+          <w:color w:val="404040" w:themeColor="text1" w:themeTint="BF"/>
+          <w:kern w:val="0"/>
+          <w:sz w:val="20"/>
+          <w:szCs w:val="20"/>
+          <w:lang w:eastAsia="en-IN"/>
+          <w14:ligatures w14:val="none"/>
+        </w:rPr>
+        <w:t>(</w:t>
+      </w:r>
+      <w:proofErr w:type="spellStart"/>
+      <w:r>
+        <w:rPr>
+          <w:rFonts w:ascii="Source Sans Pro" w:eastAsia="Times New Roman" w:hAnsi="Source Sans Pro" w:cs="Times New Roman"/>
+          <w:b/>
+          <w:bCs/>
+          <w:color w:val="404040" w:themeColor="text1" w:themeTint="BF"/>
+          <w:kern w:val="0"/>
+          <w:sz w:val="20"/>
+          <w:szCs w:val="20"/>
+          <w:lang w:eastAsia="en-IN"/>
+          <w14:ligatures w14:val="none"/>
+        </w:rPr>
+        <w:t>VoiceGenix</w:t>
+      </w:r>
+      <w:proofErr w:type="spellEnd"/>
+      <w:r>
+        <w:rPr>
+          <w:rFonts w:ascii="Source Sans Pro" w:eastAsia="Times New Roman" w:hAnsi="Source Sans Pro" w:cs="Times New Roman"/>
+          <w:b/>
+          <w:bCs/>
+          <w:color w:val="404040" w:themeColor="text1" w:themeTint="BF"/>
+          <w:kern w:val="0"/>
+          <w:sz w:val="20"/>
+          <w:szCs w:val="20"/>
+          <w:lang w:eastAsia="en-IN"/>
+          <w14:ligatures w14:val="none"/>
+        </w:rPr>
+        <w:t>).</w:t>
+      </w:r>
+    </w:p>
+    <w:p>
+      <w:pPr>
+        <w:pStyle w:val="ListParagraph"/>
+        <w:numPr>
+          <w:ilvl w:val="0"/>
+          <w:numId w:val="6"/>
+        </w:numPr>
+        <w:shd w:val="clear" w:color="auto" w:fill="FFFFFF"/>
+        <w:spacing w:after="0" w:line="240" w:lineRule="auto"/>
+        <w:jc w:val="both"/>
+        <w:rPr>
+          <w:rFonts w:ascii="Source Sans Pro" w:eastAsia="Times New Roman" w:hAnsi="Source Sans Pro" w:cs="Times New Roman"/>
+          <w:color w:val="404040" w:themeColor="text1" w:themeTint="BF"/>
+          <w:kern w:val="0"/>
+          <w:sz w:val="20"/>
+          <w:szCs w:val="20"/>
+          <w:lang w:eastAsia="en-IN"/>
+          <w14:ligatures w14:val="none"/>
+        </w:rPr>
+      </w:pPr>
+      <w:r>
+        <w:rPr>
+          <w:rFonts w:ascii="Source Sans Pro" w:eastAsia="Times New Roman" w:hAnsi="Source Sans Pro" w:cs="Times New Roman"/>
           <w:b/>
           <w:bCs/>
           <w:color w:val="404040" w:themeColor="text1" w:themeTint="BF"/>
@@ -1646,289 +2241,6 @@
     </w:p>
     <w:p>
       <w:pPr>
-        <w:shd w:val="clear" w:color="auto" w:fill="FFFFFF"/>
-        <w:spacing w:after="0" w:line="240" w:lineRule="auto"/>
-        <w:jc w:val="both"/>
-        <w:rPr>
-          <w:rFonts w:ascii="Source Sans Pro" w:eastAsia="Times New Roman" w:hAnsi="Source Sans Pro" w:cs="Times New Roman"/>
-          <w:color w:val="404040" w:themeColor="text1" w:themeTint="BF"/>
-          <w:kern w:val="0"/>
-          <w:sz w:val="20"/>
-          <w:szCs w:val="20"/>
-          <w:lang w:eastAsia="en-IN"/>
-          <w14:ligatures w14:val="none"/>
-        </w:rPr>
-      </w:pPr>
-      <w:r>
-        <w:rPr>
-          <w:rFonts w:ascii="Source Sans Pro" w:eastAsia="Times New Roman" w:hAnsi="Source Sans Pro" w:cs="Times New Roman"/>
-          <w:b/>
-          <w:bCs/>
-          <w:color w:val="404040" w:themeColor="text1" w:themeTint="BF"/>
-          <w:kern w:val="0"/>
-          <w:sz w:val="20"/>
-          <w:szCs w:val="20"/>
-          <w:lang w:eastAsia="en-IN"/>
-          <w14:ligatures w14:val="none"/>
-        </w:rPr>
-        <w:t>Volume Control Using Hand Gestures |</w:t>
-      </w:r>
-      <w:r>
-        <w:rPr>
-          <w:rFonts w:ascii="Source Sans Pro" w:eastAsia="Times New Roman" w:hAnsi="Source Sans Pro" w:cs="Times New Roman"/>
-          <w:i/>
-          <w:iCs/>
-          <w:color w:val="404040" w:themeColor="text1" w:themeTint="BF"/>
-          <w:kern w:val="0"/>
-          <w:sz w:val="20"/>
-          <w:szCs w:val="20"/>
-          <w:lang w:eastAsia="en-IN"/>
-          <w14:ligatures w14:val="none"/>
-        </w:rPr>
-        <w:t xml:space="preserve"> Python (Aug 2021)</w:t>
-      </w:r>
-    </w:p>
-    <w:p>
-      <w:pPr>
-        <w:pStyle w:val="ListParagraph"/>
-        <w:numPr>
-          <w:ilvl w:val="0"/>
-          <w:numId w:val="6"/>
-        </w:numPr>
-        <w:shd w:val="clear" w:color="auto" w:fill="FFFFFF"/>
-        <w:spacing w:after="0" w:line="240" w:lineRule="auto"/>
-        <w:jc w:val="both"/>
-        <w:rPr>
-          <w:rFonts w:ascii="Source Sans Pro" w:eastAsia="Times New Roman" w:hAnsi="Source Sans Pro" w:cs="Times New Roman"/>
-          <w:color w:val="404040" w:themeColor="text1" w:themeTint="BF"/>
-          <w:kern w:val="0"/>
-          <w:sz w:val="20"/>
-          <w:szCs w:val="20"/>
-          <w:lang w:eastAsia="en-IN"/>
-          <w14:ligatures w14:val="none"/>
-        </w:rPr>
-      </w:pPr>
-      <w:r>
-        <w:rPr>
-          <w:rFonts w:ascii="Source Sans Pro" w:eastAsia="Times New Roman" w:hAnsi="Source Sans Pro" w:cs="Times New Roman"/>
-          <w:color w:val="404040" w:themeColor="text1" w:themeTint="BF"/>
-          <w:kern w:val="0"/>
-          <w:sz w:val="20"/>
-          <w:szCs w:val="20"/>
-          <w:lang w:eastAsia="en-IN"/>
-          <w14:ligatures w14:val="none"/>
-        </w:rPr>
-        <w:t>Developed a volume control system using hand gesture and recognition technology.</w:t>
-      </w:r>
-    </w:p>
-    <w:p>
-      <w:pPr>
-        <w:pStyle w:val="ListParagraph"/>
-        <w:numPr>
-          <w:ilvl w:val="0"/>
-          <w:numId w:val="6"/>
-        </w:numPr>
-        <w:shd w:val="clear" w:color="auto" w:fill="FFFFFF"/>
-        <w:spacing w:after="0" w:line="240" w:lineRule="auto"/>
-        <w:jc w:val="both"/>
-        <w:rPr>
-          <w:rFonts w:ascii="Source Sans Pro" w:eastAsia="Times New Roman" w:hAnsi="Source Sans Pro" w:cs="Times New Roman"/>
-          <w:color w:val="404040" w:themeColor="text1" w:themeTint="BF"/>
-          <w:kern w:val="0"/>
-          <w:sz w:val="20"/>
-          <w:szCs w:val="20"/>
-          <w:lang w:eastAsia="en-IN"/>
-          <w14:ligatures w14:val="none"/>
-        </w:rPr>
-      </w:pPr>
-      <w:r>
-        <w:rPr>
-          <w:rFonts w:ascii="Source Sans Pro" w:eastAsia="Times New Roman" w:hAnsi="Source Sans Pro" w:cs="Times New Roman"/>
-          <w:color w:val="404040" w:themeColor="text1" w:themeTint="BF"/>
-          <w:kern w:val="0"/>
-          <w:sz w:val="20"/>
-          <w:szCs w:val="20"/>
-          <w:lang w:eastAsia="en-IN"/>
-          <w14:ligatures w14:val="none"/>
-        </w:rPr>
-        <w:t>users can simply wave their hand to increase or decrease the volume without having to physically touch any buttons or knobs.</w:t>
-      </w:r>
-    </w:p>
-    <w:p>
-      <w:pPr>
-        <w:pStyle w:val="ListParagraph"/>
-        <w:numPr>
-          <w:ilvl w:val="0"/>
-          <w:numId w:val="6"/>
-        </w:numPr>
-        <w:shd w:val="clear" w:color="auto" w:fill="FFFFFF"/>
-        <w:spacing w:after="0" w:line="240" w:lineRule="auto"/>
-        <w:jc w:val="both"/>
-        <w:rPr>
-          <w:rFonts w:ascii="Source Sans Pro" w:eastAsia="Times New Roman" w:hAnsi="Source Sans Pro" w:cs="Times New Roman"/>
-          <w:color w:val="404040" w:themeColor="text1" w:themeTint="BF"/>
-          <w:kern w:val="0"/>
-          <w:sz w:val="20"/>
-          <w:szCs w:val="20"/>
-          <w:lang w:eastAsia="en-IN"/>
-          <w14:ligatures w14:val="none"/>
-        </w:rPr>
-      </w:pPr>
-      <w:r>
-        <w:rPr>
-          <w:rFonts w:ascii="Source Sans Pro" w:eastAsia="Times New Roman" w:hAnsi="Source Sans Pro" w:cs="Times New Roman"/>
-          <w:b/>
-          <w:bCs/>
-          <w:color w:val="404040" w:themeColor="text1" w:themeTint="BF"/>
-          <w:kern w:val="0"/>
-          <w:sz w:val="20"/>
-          <w:szCs w:val="20"/>
-          <w:lang w:eastAsia="en-IN"/>
-          <w14:ligatures w14:val="none"/>
-        </w:rPr>
-        <w:t>Skills:</w:t>
-      </w:r>
-      <w:r>
-        <w:rPr>
-          <w:rFonts w:ascii="Source Sans Pro" w:eastAsia="Times New Roman" w:hAnsi="Source Sans Pro" w:cs="Times New Roman"/>
-          <w:i/>
-          <w:iCs/>
-          <w:color w:val="404040" w:themeColor="text1" w:themeTint="BF"/>
-          <w:kern w:val="0"/>
-          <w:sz w:val="20"/>
-          <w:szCs w:val="20"/>
-          <w:lang w:eastAsia="en-IN"/>
-          <w14:ligatures w14:val="none"/>
-        </w:rPr>
-        <w:t xml:space="preserve"> </w:t>
-      </w:r>
-      <w:r>
-        <w:rPr>
-          <w:rFonts w:ascii="Source Sans Pro" w:eastAsia="Times New Roman" w:hAnsi="Source Sans Pro" w:cs="Times New Roman"/>
-          <w:i/>
-          <w:iCs/>
-          <w:color w:val="404040" w:themeColor="text1" w:themeTint="BF"/>
-          <w:kern w:val="0"/>
-          <w:sz w:val="20"/>
-          <w:szCs w:val="20"/>
-          <w:u w:val="single"/>
-          <w:lang w:eastAsia="en-IN"/>
-          <w14:ligatures w14:val="none"/>
-        </w:rPr>
-        <w:t>OpenCV</w:t>
-      </w:r>
-      <w:r>
-        <w:rPr>
-          <w:rFonts w:ascii="Source Sans Pro" w:eastAsia="Times New Roman" w:hAnsi="Source Sans Pro" w:cs="Times New Roman"/>
-          <w:i/>
-          <w:iCs/>
-          <w:color w:val="404040" w:themeColor="text1" w:themeTint="BF"/>
-          <w:kern w:val="0"/>
-          <w:sz w:val="20"/>
-          <w:szCs w:val="20"/>
-          <w:lang w:eastAsia="en-IN"/>
-          <w14:ligatures w14:val="none"/>
-        </w:rPr>
-        <w:t xml:space="preserve"> </w:t>
-      </w:r>
-      <w:proofErr w:type="spellStart"/>
-      <w:r>
-        <w:rPr>
-          <w:rFonts w:ascii="Source Sans Pro" w:eastAsia="Times New Roman" w:hAnsi="Source Sans Pro" w:cs="Times New Roman"/>
-          <w:i/>
-          <w:iCs/>
-          <w:color w:val="404040" w:themeColor="text1" w:themeTint="BF"/>
-          <w:kern w:val="0"/>
-          <w:sz w:val="20"/>
-          <w:szCs w:val="20"/>
-          <w:u w:val="single"/>
-          <w:lang w:eastAsia="en-IN"/>
-          <w14:ligatures w14:val="none"/>
-        </w:rPr>
-        <w:t>ComputerVision</w:t>
-      </w:r>
-      <w:proofErr w:type="spellEnd"/>
-    </w:p>
-    <w:p>
-      <w:pPr>
-        <w:pStyle w:val="ListParagraph"/>
-        <w:numPr>
-          <w:ilvl w:val="0"/>
-          <w:numId w:val="6"/>
-        </w:numPr>
-        <w:shd w:val="clear" w:color="auto" w:fill="FFFFFF"/>
-        <w:spacing w:after="0" w:line="240" w:lineRule="auto"/>
-        <w:jc w:val="both"/>
-        <w:rPr>
-          <w:rFonts w:ascii="Source Sans Pro" w:eastAsia="Times New Roman" w:hAnsi="Source Sans Pro" w:cs="Times New Roman"/>
-          <w:color w:val="404040" w:themeColor="text1" w:themeTint="BF"/>
-          <w:kern w:val="0"/>
-          <w:sz w:val="20"/>
-          <w:szCs w:val="20"/>
-          <w:lang w:eastAsia="en-IN"/>
-          <w14:ligatures w14:val="none"/>
-        </w:rPr>
-      </w:pPr>
-      <w:r>
-        <w:rPr>
-          <w:rFonts w:ascii="Source Sans Pro" w:eastAsia="Times New Roman" w:hAnsi="Source Sans Pro" w:cs="Times New Roman"/>
-          <w:b/>
-          <w:bCs/>
-          <w:color w:val="404040" w:themeColor="text1" w:themeTint="BF"/>
-          <w:kern w:val="0"/>
-          <w:sz w:val="20"/>
-          <w:szCs w:val="20"/>
-          <w:lang w:eastAsia="en-IN"/>
-          <w14:ligatures w14:val="none"/>
-        </w:rPr>
-        <w:t>Link:</w:t>
-      </w:r>
-      <w:r>
-        <w:rPr>
-          <w:rFonts w:ascii="Source Sans Pro" w:eastAsia="Times New Roman" w:hAnsi="Source Sans Pro" w:cs="Times New Roman"/>
-          <w:b/>
-          <w:bCs/>
-          <w:color w:val="404040" w:themeColor="text1" w:themeTint="BF"/>
-          <w:kern w:val="0"/>
-          <w:sz w:val="20"/>
-          <w:szCs w:val="20"/>
-          <w:lang w:eastAsia="en-IN"/>
-          <w14:ligatures w14:val="none"/>
-        </w:rPr>
-        <w:t xml:space="preserve"> </w:t>
-      </w:r>
-      <w:r>
-        <w:rPr>
-          <w:rFonts w:ascii="Source Sans Pro" w:eastAsia="Times New Roman" w:hAnsi="Source Sans Pro" w:cs="Times New Roman"/>
-          <w:b/>
-          <w:bCs/>
-          <w:i/>
-          <w:iCs/>
-          <w:color w:val="32A893"/>
-          <w:kern w:val="0"/>
-          <w:sz w:val="20"/>
-          <w:szCs w:val="20"/>
-          <w:lang w:eastAsia="en-IN"/>
-          <w14:ligatures w14:val="none"/>
-        </w:rPr>
-        <w:t>https://github.com/krmahi/Volume-control-using-hand-gestures</w:t>
-      </w:r>
-    </w:p>
-    <w:p>
-      <w:pPr>
-        <w:jc w:val="both"/>
-        <w:rPr>
-          <w:rFonts w:ascii="Source Sans Pro" w:hAnsi="Source Sans Pro"/>
-          <w:b/>
-          <w:bCs/>
-          <w:color w:val="404040" w:themeColor="text1" w:themeTint="BF"/>
-          <w:sz w:val="20"/>
-          <w:szCs w:val="20"/>
-        </w:rPr>
-      </w:pPr>
-    </w:p>
-    <w:p>
-      <w:pPr>
         <w:jc w:val="both"/>
         <w:rPr>
           <w:rFonts w:ascii="Source Sans Pro" w:hAnsi="Source Sans Pro"/>
@@ -1994,6 +2306,7 @@
           <w:color w:val="404040" w:themeColor="text1" w:themeTint="BF"/>
           <w:sz w:val="20"/>
           <w:szCs w:val="20"/>
+          <w:lang w:val="it-IT"/>
         </w:rPr>
       </w:pPr>
       <w:r>
@@ -2083,17 +2396,29 @@
           <w:color w:val="404040" w:themeColor="text1" w:themeTint="BF"/>
           <w:sz w:val="20"/>
           <w:szCs w:val="20"/>
-        </w:rPr>
-        <w:t>Mahesh.kr.2277@gmail.com</w:t>
-      </w:r>
-    </w:p>
-    <w:p>
-      <w:pPr>
-        <w:rPr>
-          <w:rFonts w:ascii="Source Sans Pro" w:hAnsi="Source Sans Pro"/>
-          <w:color w:val="404040" w:themeColor="text1" w:themeTint="BF"/>
-          <w:sz w:val="20"/>
-          <w:szCs w:val="20"/>
+          <w:lang w:val="it-IT"/>
+        </w:rPr>
+        <w:t>m</w:t>
+      </w:r>
+      <w:r>
+        <w:rPr>
+          <w:rFonts w:ascii="Source Sans Pro" w:hAnsi="Source Sans Pro"/>
+          <w:color w:val="404040" w:themeColor="text1" w:themeTint="BF"/>
+          <w:sz w:val="20"/>
+          <w:szCs w:val="20"/>
+          <w:lang w:val="it-IT"/>
+        </w:rPr>
+        <w:t>ahesh.kr.2277@gmail.com</w:t>
+      </w:r>
+    </w:p>
+    <w:p>
+      <w:pPr>
+        <w:rPr>
+          <w:rFonts w:ascii="Source Sans Pro" w:hAnsi="Source Sans Pro"/>
+          <w:color w:val="404040" w:themeColor="text1" w:themeTint="BF"/>
+          <w:sz w:val="20"/>
+          <w:szCs w:val="20"/>
+          <w:lang w:val="it-IT"/>
         </w:rPr>
       </w:pPr>
     </w:p>
@@ -2106,6 +2431,7 @@
           <w:color w:val="404040" w:themeColor="text1" w:themeTint="BF"/>
           <w:sz w:val="24"/>
           <w:szCs w:val="24"/>
+          <w:lang w:val="it-IT"/>
         </w:rPr>
       </w:pPr>
       <w:r>
@@ -2116,6 +2442,7 @@
           <w:color w:val="404040" w:themeColor="text1" w:themeTint="BF"/>
           <w:sz w:val="24"/>
           <w:szCs w:val="24"/>
+          <w:lang w:val="it-IT"/>
         </w:rPr>
         <w:t>WEBSITES, PROFILES</w:t>
       </w:r>
@@ -2265,13 +2592,37 @@
           <w:rFonts w:ascii="Source Sans Pro" w:hAnsi="Source Sans Pro"/>
           <w:b/>
           <w:bCs/>
-          <w:color w:val="404040" w:themeColor="text1" w:themeTint="BF"/>
+          <w:color w:val="32A893"/>
           <w:sz w:val="20"/>
           <w:szCs w:val="20"/>
         </w:rPr>
         <w:t xml:space="preserve"> </w:t>
       </w:r>
-      <w:r>
+      <w:hyperlink r:id="rId9" w:history="1">
+        <w:r>
+          <w:rPr>
+            <w:rStyle w:val="Hyperlink"/>
+            <w:rFonts w:ascii="Source Sans Pro" w:hAnsi="Source Sans Pro"/>
+            <w:b/>
+            <w:bCs/>
+            <w:i/>
+            <w:iCs/>
+            <w:color w:val="32A893"/>
+            <w:sz w:val="18"/>
+            <w:szCs w:val="18"/>
+            <w:u w:val="none"/>
+          </w:rPr>
+          <w:t>https://unstop.com/u/mahi_kr__</w:t>
+        </w:r>
+      </w:hyperlink>
+    </w:p>
+    <w:p>
+      <w:pPr>
+        <w:pStyle w:val="ListParagraph"/>
+        <w:numPr>
+          <w:ilvl w:val="0"/>
+          <w:numId w:val="6"/>
+        </w:numPr>
         <w:rPr>
           <w:rFonts w:ascii="Source Sans Pro" w:hAnsi="Source Sans Pro"/>
           <w:b/>
@@ -2279,11 +2630,82 @@
           <w:i/>
           <w:iCs/>
           <w:color w:val="32A893"/>
-          <w:sz w:val="18"/>
-          <w:szCs w:val="18"/>
-        </w:rPr>
-        <w:t>https://unstop.com/u/mahi_kr__</w:t>
-      </w:r>
+          <w:sz w:val="20"/>
+          <w:szCs w:val="20"/>
+        </w:rPr>
+      </w:pPr>
+      <w:r>
+        <w:rPr>
+          <w:rFonts w:ascii="Source Sans Pro" w:hAnsi="Source Sans Pro"/>
+          <w:b/>
+          <w:bCs/>
+          <w:color w:val="404040" w:themeColor="text1" w:themeTint="BF"/>
+          <w:sz w:val="20"/>
+          <w:szCs w:val="20"/>
+        </w:rPr>
+        <w:t>Figma</w:t>
+      </w:r>
+      <w:r>
+        <w:rPr>
+          <w:rFonts w:ascii="Source Sans Pro" w:hAnsi="Source Sans Pro"/>
+          <w:b/>
+          <w:bCs/>
+          <w:color w:val="404040" w:themeColor="text1" w:themeTint="BF"/>
+          <w:sz w:val="20"/>
+          <w:szCs w:val="20"/>
+        </w:rPr>
+        <w:t>:</w:t>
+      </w:r>
+      <w:r>
+        <w:t xml:space="preserve"> </w:t>
+      </w:r>
+      <w:hyperlink r:id="rId10" w:history="1">
+        <w:r>
+          <w:rPr>
+            <w:rStyle w:val="Hyperlink"/>
+            <w:rFonts w:ascii="Source Sans Pro" w:hAnsi="Source Sans Pro"/>
+            <w:b/>
+            <w:bCs/>
+            <w:i/>
+            <w:iCs/>
+            <w:color w:val="32A893"/>
+            <w:sz w:val="18"/>
+            <w:szCs w:val="18"/>
+            <w:u w:val="none"/>
+          </w:rPr>
+          <w:t>https://www.figma.</w:t>
+        </w:r>
+        <w:r>
+          <w:rPr>
+            <w:rStyle w:val="Hyperlink"/>
+            <w:rFonts w:ascii="Source Sans Pro" w:hAnsi="Source Sans Pro"/>
+            <w:b/>
+            <w:bCs/>
+            <w:i/>
+            <w:iCs/>
+            <w:color w:val="32A893"/>
+            <w:sz w:val="18"/>
+            <w:szCs w:val="18"/>
+            <w:u w:val="none"/>
+          </w:rPr>
+          <w:t>c</w:t>
+        </w:r>
+        <w:r>
+          <w:rPr>
+            <w:rStyle w:val="Hyperlink"/>
+            <w:rFonts w:ascii="Source Sans Pro" w:hAnsi="Source Sans Pro"/>
+            <w:b/>
+            <w:bCs/>
+            <w:i/>
+            <w:iCs/>
+            <w:color w:val="32A893"/>
+            <w:sz w:val="18"/>
+            <w:szCs w:val="18"/>
+            <w:u w:val="none"/>
+          </w:rPr>
+          <w:t>om/@mahi3</w:t>
+        </w:r>
+      </w:hyperlink>
     </w:p>
     <w:p>
       <w:pPr>
@@ -2293,6 +2715,7 @@
           <w:color w:val="404040" w:themeColor="text1" w:themeTint="BF"/>
           <w:sz w:val="20"/>
           <w:szCs w:val="20"/>
+          <w:lang w:val="it-IT"/>
         </w:rPr>
       </w:pPr>
       <w:r>
@@ -2892,6 +3315,7 @@
     </w:p>
     <w:p>
       <w:pPr>
+        <w:spacing w:after="0" w:line="276" w:lineRule="auto"/>
         <w:rPr>
           <w:rFonts w:ascii="Source Sans Pro" w:hAnsi="Source Sans Pro"/>
           <w:color w:val="404040" w:themeColor="text1" w:themeTint="BF"/>
@@ -3057,6 +3481,7 @@
     </w:p>
     <w:p>
       <w:pPr>
+        <w:spacing w:after="0" w:line="276" w:lineRule="auto"/>
         <w:ind w:left="720" w:hanging="720"/>
         <w:rPr>
           <w:rFonts w:ascii="Source Sans Pro" w:hAnsi="Source Sans Pro"/>
@@ -3501,30 +3926,6 @@
       </w:r>
       <w:proofErr w:type="spellEnd"/>
       <w:proofErr w:type="gramEnd"/>
-    </w:p>
-    <w:p>
-      <w:pPr>
-        <w:pStyle w:val="ListParagraph"/>
-        <w:numPr>
-          <w:ilvl w:val="0"/>
-          <w:numId w:val="15"/>
-        </w:numPr>
-        <w:rPr>
-          <w:rFonts w:ascii="Source Sans Pro" w:hAnsi="Source Sans Pro"/>
-          <w:color w:val="404040" w:themeColor="text1" w:themeTint="BF"/>
-          <w:sz w:val="20"/>
-          <w:szCs w:val="20"/>
-        </w:rPr>
-      </w:pPr>
-      <w:r>
-        <w:rPr>
-          <w:rFonts w:ascii="Source Sans Pro" w:hAnsi="Source Sans Pro"/>
-          <w:color w:val="404040" w:themeColor="text1" w:themeTint="BF"/>
-          <w:sz w:val="20"/>
-          <w:szCs w:val="20"/>
-        </w:rPr>
-        <w:t>Unstop Competition Certifications</w:t>
-      </w:r>
     </w:p>
     <w:p>
       <w:pPr>

</xml_diff>

<commit_message>
add: relevent & updated information
</commit_message>
<xml_diff>
--- a/Mahesh_kumar.docx
+++ b/Mahesh_kumar.docx
@@ -405,7 +405,27 @@
           <w:sz w:val="20"/>
           <w:szCs w:val="20"/>
         </w:rPr>
-        <w:t>Operating on CLI's, Creating Storage Buckets, Insights from Data with BigQuery, Exploring Data with Looker, Integrating Machine Learning APIs.</w:t>
+        <w:t xml:space="preserve">Operating on CLI's, Creating Storage Buckets, Insights from Data with </w:t>
+      </w:r>
+      <w:proofErr w:type="spellStart"/>
+      <w:r>
+        <w:rPr>
+          <w:rFonts w:ascii="Source Sans Pro" w:hAnsi="Source Sans Pro"/>
+          <w:color w:val="404040" w:themeColor="text1" w:themeTint="BF"/>
+          <w:sz w:val="20"/>
+          <w:szCs w:val="20"/>
+        </w:rPr>
+        <w:t>BigQuery</w:t>
+      </w:r>
+      <w:proofErr w:type="spellEnd"/>
+      <w:r>
+        <w:rPr>
+          <w:rFonts w:ascii="Source Sans Pro" w:hAnsi="Source Sans Pro"/>
+          <w:color w:val="404040" w:themeColor="text1" w:themeTint="BF"/>
+          <w:sz w:val="20"/>
+          <w:szCs w:val="20"/>
+        </w:rPr>
+        <w:t>, Exploring Data with Looker, Integrating Machine Learning APIs.</w:t>
       </w:r>
     </w:p>
     <w:p>
@@ -452,7 +472,31 @@
           <w:sz w:val="20"/>
           <w:szCs w:val="20"/>
         </w:rPr>
-        <w:t>Social summer of code season 2 (ssoc)</w:t>
+        <w:t>Social summer of code season 2 (</w:t>
+      </w:r>
+      <w:proofErr w:type="spellStart"/>
+      <w:r>
+        <w:rPr>
+          <w:rFonts w:ascii="Source Sans Pro" w:hAnsi="Source Sans Pro"/>
+          <w:b/>
+          <w:bCs/>
+          <w:color w:val="404040" w:themeColor="text1" w:themeTint="BF"/>
+          <w:sz w:val="20"/>
+          <w:szCs w:val="20"/>
+        </w:rPr>
+        <w:t>ssoc</w:t>
+      </w:r>
+      <w:proofErr w:type="spellEnd"/>
+      <w:r>
+        <w:rPr>
+          <w:rFonts w:ascii="Source Sans Pro" w:hAnsi="Source Sans Pro"/>
+          <w:b/>
+          <w:bCs/>
+          <w:color w:val="404040" w:themeColor="text1" w:themeTint="BF"/>
+          <w:sz w:val="20"/>
+          <w:szCs w:val="20"/>
+        </w:rPr>
+        <w:t>)</w:t>
       </w:r>
     </w:p>
     <w:p>
@@ -759,6 +803,7 @@
         </w:rPr>
         <w:t xml:space="preserve">Autonomous Vehicle Localization and Navigation (Simulink, Unreal Engine) | </w:t>
       </w:r>
+      <w:proofErr w:type="spellStart"/>
       <w:r>
         <w:rPr>
           <w:rFonts w:ascii="Source Sans Pro" w:eastAsia="Times New Roman" w:hAnsi="Source Sans Pro" w:cs="Times New Roman"/>
@@ -771,7 +816,22 @@
           <w:lang w:eastAsia="en-IN"/>
           <w14:ligatures w14:val="none"/>
         </w:rPr>
-        <w:t>MatLab, C++ (July 2023 - Present)</w:t>
+        <w:t>MatLab</w:t>
+      </w:r>
+      <w:proofErr w:type="spellEnd"/>
+      <w:r>
+        <w:rPr>
+          <w:rFonts w:ascii="Source Sans Pro" w:eastAsia="Times New Roman" w:hAnsi="Source Sans Pro" w:cs="Times New Roman"/>
+          <w:i/>
+          <w:iCs/>
+          <w:color w:val="404040" w:themeColor="text1" w:themeTint="BF"/>
+          <w:kern w:val="0"/>
+          <w:sz w:val="20"/>
+          <w:szCs w:val="20"/>
+          <w:lang w:eastAsia="en-IN"/>
+          <w14:ligatures w14:val="none"/>
+        </w:rPr>
+        <w:t>, C++ (July 2023 - Present)</w:t>
       </w:r>
     </w:p>
     <w:p>
@@ -932,6 +992,7 @@
         </w:rPr>
         <w:t xml:space="preserve"> </w:t>
       </w:r>
+      <w:proofErr w:type="spellStart"/>
       <w:r>
         <w:rPr>
           <w:rFonts w:ascii="Source Sans Pro" w:eastAsia="Times New Roman" w:hAnsi="Source Sans Pro" w:cs="Times New Roman"/>
@@ -945,6 +1006,7 @@
         </w:rPr>
         <w:t>Stateflow</w:t>
       </w:r>
+      <w:proofErr w:type="spellEnd"/>
       <w:r>
         <w:rPr>
           <w:rFonts w:ascii="Source Sans Pro" w:eastAsia="Times New Roman" w:hAnsi="Source Sans Pro" w:cs="Times New Roman"/>
@@ -1054,7 +1116,67 @@
           <w:lang w:eastAsia="en-IN"/>
           <w14:ligatures w14:val="none"/>
         </w:rPr>
-        <w:t xml:space="preserve">Figma, Html, Css, Js </w:t>
+        <w:t xml:space="preserve">Figma, Html, </w:t>
+      </w:r>
+      <w:proofErr w:type="spellStart"/>
+      <w:r>
+        <w:rPr>
+          <w:rFonts w:ascii="Source Sans Pro" w:eastAsia="Times New Roman" w:hAnsi="Source Sans Pro" w:cs="Times New Roman"/>
+          <w:i/>
+          <w:iCs/>
+          <w:color w:val="404040" w:themeColor="text1" w:themeTint="BF"/>
+          <w:kern w:val="0"/>
+          <w:sz w:val="20"/>
+          <w:szCs w:val="20"/>
+          <w:lang w:eastAsia="en-IN"/>
+          <w14:ligatures w14:val="none"/>
+        </w:rPr>
+        <w:t>Css</w:t>
+      </w:r>
+      <w:proofErr w:type="spellEnd"/>
+      <w:r>
+        <w:rPr>
+          <w:rFonts w:ascii="Source Sans Pro" w:eastAsia="Times New Roman" w:hAnsi="Source Sans Pro" w:cs="Times New Roman"/>
+          <w:i/>
+          <w:iCs/>
+          <w:color w:val="404040" w:themeColor="text1" w:themeTint="BF"/>
+          <w:kern w:val="0"/>
+          <w:sz w:val="20"/>
+          <w:szCs w:val="20"/>
+          <w:lang w:eastAsia="en-IN"/>
+          <w14:ligatures w14:val="none"/>
+        </w:rPr>
+        <w:t xml:space="preserve">, </w:t>
+      </w:r>
+      <w:proofErr w:type="spellStart"/>
+      <w:r>
+        <w:rPr>
+          <w:rFonts w:ascii="Source Sans Pro" w:eastAsia="Times New Roman" w:hAnsi="Source Sans Pro" w:cs="Times New Roman"/>
+          <w:i/>
+          <w:iCs/>
+          <w:color w:val="404040" w:themeColor="text1" w:themeTint="BF"/>
+          <w:kern w:val="0"/>
+          <w:sz w:val="20"/>
+          <w:szCs w:val="20"/>
+          <w:lang w:eastAsia="en-IN"/>
+          <w14:ligatures w14:val="none"/>
+        </w:rPr>
+        <w:t>Js</w:t>
+      </w:r>
+      <w:proofErr w:type="spellEnd"/>
+      <w:r>
+        <w:rPr>
+          <w:rFonts w:ascii="Source Sans Pro" w:eastAsia="Times New Roman" w:hAnsi="Source Sans Pro" w:cs="Times New Roman"/>
+          <w:i/>
+          <w:iCs/>
+          <w:color w:val="404040" w:themeColor="text1" w:themeTint="BF"/>
+          <w:kern w:val="0"/>
+          <w:sz w:val="20"/>
+          <w:szCs w:val="20"/>
+          <w:lang w:eastAsia="en-IN"/>
+          <w14:ligatures w14:val="none"/>
+        </w:rPr>
+        <w:t xml:space="preserve"> </w:t>
       </w:r>
       <w:r>
         <w:rPr>
@@ -1267,8 +1389,23 @@
           <w:lang w:eastAsia="en-IN"/>
           <w14:ligatures w14:val="none"/>
         </w:rPr>
-        <w:t>Sass / Scss</w:t>
-      </w:r>
+        <w:t xml:space="preserve">Sass / </w:t>
+      </w:r>
+      <w:proofErr w:type="spellStart"/>
+      <w:r>
+        <w:rPr>
+          <w:rFonts w:ascii="Source Sans Pro" w:eastAsia="Times New Roman" w:hAnsi="Source Sans Pro" w:cs="Times New Roman"/>
+          <w:color w:val="404040" w:themeColor="text1" w:themeTint="BF"/>
+          <w:kern w:val="0"/>
+          <w:sz w:val="20"/>
+          <w:szCs w:val="20"/>
+          <w:u w:val="single"/>
+          <w:lang w:eastAsia="en-IN"/>
+          <w14:ligatures w14:val="none"/>
+        </w:rPr>
+        <w:t>Scss</w:t>
+      </w:r>
+      <w:proofErr w:type="spellEnd"/>
       <w:r>
         <w:rPr>
           <w:rFonts w:ascii="Source Sans Pro" w:eastAsia="Times New Roman" w:hAnsi="Source Sans Pro" w:cs="Times New Roman"/>
@@ -1281,6 +1418,7 @@
         </w:rPr>
         <w:t xml:space="preserve">, </w:t>
       </w:r>
+      <w:proofErr w:type="spellStart"/>
       <w:r>
         <w:rPr>
           <w:rFonts w:ascii="Source Sans Pro" w:eastAsia="Times New Roman" w:hAnsi="Source Sans Pro" w:cs="Times New Roman"/>
@@ -1294,6 +1432,7 @@
         </w:rPr>
         <w:t>Gsap</w:t>
       </w:r>
+      <w:proofErr w:type="spellEnd"/>
       <w:r>
         <w:rPr>
           <w:rFonts w:ascii="Source Sans Pro" w:eastAsia="Times New Roman" w:hAnsi="Source Sans Pro" w:cs="Times New Roman"/>
@@ -1465,7 +1604,139 @@
           <w:lang w:eastAsia="en-IN"/>
           <w14:ligatures w14:val="none"/>
         </w:rPr>
-        <w:t>Developed a gender recognition system using voice as the primary input.</w:t>
+        <w:t xml:space="preserve">Developed a </w:t>
+      </w:r>
+      <w:r>
+        <w:rPr>
+          <w:rFonts w:ascii="Source Sans Pro" w:eastAsia="Times New Roman" w:hAnsi="Source Sans Pro" w:cs="Times New Roman"/>
+          <w:color w:val="404040" w:themeColor="text1" w:themeTint="BF"/>
+          <w:kern w:val="0"/>
+          <w:sz w:val="20"/>
+          <w:szCs w:val="20"/>
+          <w:lang w:eastAsia="en-IN"/>
+          <w14:ligatures w14:val="none"/>
+        </w:rPr>
+        <w:t>G</w:t>
+      </w:r>
+      <w:r>
+        <w:rPr>
+          <w:rFonts w:ascii="Source Sans Pro" w:eastAsia="Times New Roman" w:hAnsi="Source Sans Pro" w:cs="Times New Roman"/>
+          <w:color w:val="404040" w:themeColor="text1" w:themeTint="BF"/>
+          <w:kern w:val="0"/>
+          <w:sz w:val="20"/>
+          <w:szCs w:val="20"/>
+          <w:lang w:eastAsia="en-IN"/>
+          <w14:ligatures w14:val="none"/>
+        </w:rPr>
+        <w:t xml:space="preserve">ender </w:t>
+      </w:r>
+      <w:r>
+        <w:rPr>
+          <w:rFonts w:ascii="Source Sans Pro" w:eastAsia="Times New Roman" w:hAnsi="Source Sans Pro" w:cs="Times New Roman"/>
+          <w:color w:val="404040" w:themeColor="text1" w:themeTint="BF"/>
+          <w:kern w:val="0"/>
+          <w:sz w:val="20"/>
+          <w:szCs w:val="20"/>
+          <w:lang w:eastAsia="en-IN"/>
+          <w14:ligatures w14:val="none"/>
+        </w:rPr>
+        <w:t>R</w:t>
+      </w:r>
+      <w:r>
+        <w:rPr>
+          <w:rFonts w:ascii="Source Sans Pro" w:eastAsia="Times New Roman" w:hAnsi="Source Sans Pro" w:cs="Times New Roman"/>
+          <w:color w:val="404040" w:themeColor="text1" w:themeTint="BF"/>
+          <w:kern w:val="0"/>
+          <w:sz w:val="20"/>
+          <w:szCs w:val="20"/>
+          <w:lang w:eastAsia="en-IN"/>
+          <w14:ligatures w14:val="none"/>
+        </w:rPr>
+        <w:t xml:space="preserve">ecognition </w:t>
+      </w:r>
+      <w:r>
+        <w:rPr>
+          <w:rFonts w:ascii="Source Sans Pro" w:eastAsia="Times New Roman" w:hAnsi="Source Sans Pro" w:cs="Times New Roman"/>
+          <w:color w:val="404040" w:themeColor="text1" w:themeTint="BF"/>
+          <w:kern w:val="0"/>
+          <w:sz w:val="20"/>
+          <w:szCs w:val="20"/>
+          <w:lang w:eastAsia="en-IN"/>
+          <w14:ligatures w14:val="none"/>
+        </w:rPr>
+        <w:t>S</w:t>
+      </w:r>
+      <w:r>
+        <w:rPr>
+          <w:rFonts w:ascii="Source Sans Pro" w:eastAsia="Times New Roman" w:hAnsi="Source Sans Pro" w:cs="Times New Roman"/>
+          <w:color w:val="404040" w:themeColor="text1" w:themeTint="BF"/>
+          <w:kern w:val="0"/>
+          <w:sz w:val="20"/>
+          <w:szCs w:val="20"/>
+          <w:lang w:eastAsia="en-IN"/>
+          <w14:ligatures w14:val="none"/>
+        </w:rPr>
+        <w:t>ystem</w:t>
+      </w:r>
+      <w:r>
+        <w:rPr>
+          <w:rFonts w:ascii="Source Sans Pro" w:eastAsia="Times New Roman" w:hAnsi="Source Sans Pro" w:cs="Times New Roman"/>
+          <w:color w:val="404040" w:themeColor="text1" w:themeTint="BF"/>
+          <w:kern w:val="0"/>
+          <w:sz w:val="20"/>
+          <w:szCs w:val="20"/>
+          <w:lang w:eastAsia="en-IN"/>
+          <w14:ligatures w14:val="none"/>
+        </w:rPr>
+        <w:t xml:space="preserve"> </w:t>
+      </w:r>
+      <w:r>
+        <w:rPr>
+          <w:rFonts w:ascii="Source Sans Pro" w:eastAsia="Times New Roman" w:hAnsi="Source Sans Pro" w:cs="Times New Roman"/>
+          <w:color w:val="404040" w:themeColor="text1" w:themeTint="BF"/>
+          <w:kern w:val="0"/>
+          <w:sz w:val="20"/>
+          <w:szCs w:val="20"/>
+          <w:lang w:eastAsia="en-IN"/>
+          <w14:ligatures w14:val="none"/>
+        </w:rPr>
+        <w:t xml:space="preserve"> </w:t>
+      </w:r>
+      <w:r>
+        <w:rPr>
+          <w:rFonts w:ascii="Source Sans Pro" w:eastAsia="Times New Roman" w:hAnsi="Source Sans Pro" w:cs="Times New Roman"/>
+          <w:color w:val="404040" w:themeColor="text1" w:themeTint="BF"/>
+          <w:kern w:val="0"/>
+          <w:sz w:val="20"/>
+          <w:szCs w:val="20"/>
+          <w:lang w:eastAsia="en-IN"/>
+          <w14:ligatures w14:val="none"/>
+        </w:rPr>
+        <w:t>comparing different ML Algorithms</w:t>
+      </w:r>
+      <w:r>
+        <w:rPr>
+          <w:rFonts w:ascii="Source Sans Pro" w:eastAsia="Times New Roman" w:hAnsi="Source Sans Pro" w:cs="Times New Roman"/>
+          <w:color w:val="404040" w:themeColor="text1" w:themeTint="BF"/>
+          <w:kern w:val="0"/>
+          <w:sz w:val="20"/>
+          <w:szCs w:val="20"/>
+          <w:lang w:eastAsia="en-IN"/>
+          <w14:ligatures w14:val="none"/>
+        </w:rPr>
+        <w:t xml:space="preserve"> for different Voice Samples</w:t>
+      </w:r>
+      <w:r>
+        <w:rPr>
+          <w:rFonts w:ascii="Source Sans Pro" w:eastAsia="Times New Roman" w:hAnsi="Source Sans Pro" w:cs="Times New Roman"/>
+          <w:color w:val="404040" w:themeColor="text1" w:themeTint="BF"/>
+          <w:kern w:val="0"/>
+          <w:sz w:val="20"/>
+          <w:szCs w:val="20"/>
+          <w:lang w:eastAsia="en-IN"/>
+          <w14:ligatures w14:val="none"/>
+        </w:rPr>
+        <w:t>.</w:t>
       </w:r>
     </w:p>
     <w:p>
@@ -1498,7 +1769,45 @@
           <w:lang w:eastAsia="en-IN"/>
           <w14:ligatures w14:val="none"/>
         </w:rPr>
-        <w:t>Trained the system using a large dataset of male and female voice samples to improve accuracy.</w:t>
+        <w:t>Trained the system using a large dataset of male and female voice samples to improve accuracy</w:t>
+      </w:r>
+      <w:r>
+        <w:rPr>
+          <w:rFonts w:ascii="Source Sans Pro" w:eastAsia="Times New Roman" w:hAnsi="Source Sans Pro" w:cs="Times New Roman"/>
+          <w:color w:val="404040" w:themeColor="text1" w:themeTint="BF"/>
+          <w:kern w:val="0"/>
+          <w:sz w:val="20"/>
+          <w:szCs w:val="20"/>
+          <w:lang w:eastAsia="en-IN"/>
+          <w14:ligatures w14:val="none"/>
+        </w:rPr>
+        <w:t xml:space="preserve"> </w:t>
+      </w:r>
+      <w:r>
+        <w:rPr>
+          <w:rFonts w:ascii="Source Sans Pro" w:eastAsia="Times New Roman" w:hAnsi="Source Sans Pro" w:cs="Times New Roman"/>
+          <w:i/>
+          <w:iCs/>
+          <w:color w:val="404040" w:themeColor="text1" w:themeTint="BF"/>
+          <w:kern w:val="0"/>
+          <w:sz w:val="20"/>
+          <w:szCs w:val="20"/>
+          <w:lang w:eastAsia="en-IN"/>
+          <w14:ligatures w14:val="none"/>
+        </w:rPr>
+        <w:t>(Kaggle)</w:t>
+      </w:r>
+      <w:r>
+        <w:rPr>
+          <w:rFonts w:ascii="Source Sans Pro" w:eastAsia="Times New Roman" w:hAnsi="Source Sans Pro" w:cs="Times New Roman"/>
+          <w:color w:val="404040" w:themeColor="text1" w:themeTint="BF"/>
+          <w:kern w:val="0"/>
+          <w:sz w:val="20"/>
+          <w:szCs w:val="20"/>
+          <w:lang w:eastAsia="en-IN"/>
+          <w14:ligatures w14:val="none"/>
+        </w:rPr>
+        <w:t>.</w:t>
       </w:r>
     </w:p>
     <w:p>
@@ -1621,19 +1930,71 @@
         </w:rPr>
         <w:t xml:space="preserve"> and published it into a software </w:t>
       </w:r>
-      <w:r>
-        <w:rPr>
-          <w:rFonts w:ascii="Source Sans Pro" w:eastAsia="Times New Roman" w:hAnsi="Source Sans Pro" w:cs="Times New Roman"/>
-          <w:b/>
-          <w:bCs/>
-          <w:color w:val="404040" w:themeColor="text1" w:themeTint="BF"/>
-          <w:kern w:val="0"/>
-          <w:sz w:val="20"/>
-          <w:szCs w:val="20"/>
-          <w:lang w:eastAsia="en-IN"/>
-          <w14:ligatures w14:val="none"/>
-        </w:rPr>
-        <w:t>(VoiceGenix).</w:t>
+      <w:hyperlink r:id="rId9" w:history="1">
+        <w:r>
+          <w:rPr>
+            <w:rStyle w:val="Hyperlink"/>
+            <w:rFonts w:ascii="Source Sans Pro" w:eastAsia="Times New Roman" w:hAnsi="Source Sans Pro" w:cs="Times New Roman"/>
+            <w:b/>
+            <w:bCs/>
+            <w:color w:val="0C9C86"/>
+            <w:kern w:val="0"/>
+            <w:sz w:val="20"/>
+            <w:szCs w:val="20"/>
+            <w:u w:val="none"/>
+            <w:lang w:eastAsia="en-IN"/>
+            <w14:ligatures w14:val="none"/>
+          </w:rPr>
+          <w:t>(</w:t>
+        </w:r>
+        <w:proofErr w:type="spellStart"/>
+        <w:r>
+          <w:rPr>
+            <w:rStyle w:val="Hyperlink"/>
+            <w:rFonts w:ascii="Source Sans Pro" w:eastAsia="Times New Roman" w:hAnsi="Source Sans Pro" w:cs="Times New Roman"/>
+            <w:b/>
+            <w:bCs/>
+            <w:color w:val="0C9C86"/>
+            <w:kern w:val="0"/>
+            <w:sz w:val="20"/>
+            <w:szCs w:val="20"/>
+            <w:u w:val="none"/>
+            <w:lang w:eastAsia="en-IN"/>
+            <w14:ligatures w14:val="none"/>
+          </w:rPr>
+          <w:t>VoiceGenix</w:t>
+        </w:r>
+        <w:proofErr w:type="spellEnd"/>
+        <w:r>
+          <w:rPr>
+            <w:rStyle w:val="Hyperlink"/>
+            <w:rFonts w:ascii="Source Sans Pro" w:eastAsia="Times New Roman" w:hAnsi="Source Sans Pro" w:cs="Times New Roman"/>
+            <w:b/>
+            <w:bCs/>
+            <w:color w:val="0C9C86"/>
+            <w:kern w:val="0"/>
+            <w:sz w:val="20"/>
+            <w:szCs w:val="20"/>
+            <w:u w:val="none"/>
+            <w:lang w:eastAsia="en-IN"/>
+            <w14:ligatures w14:val="none"/>
+          </w:rPr>
+          <w:t>)</w:t>
+        </w:r>
+      </w:hyperlink>
+      <w:r>
+        <w:rPr>
+          <w:rFonts w:ascii="Source Sans Pro" w:eastAsia="Times New Roman" w:hAnsi="Source Sans Pro" w:cs="Times New Roman"/>
+          <w:b/>
+          <w:bCs/>
+          <w:color w:val="404040" w:themeColor="text1" w:themeTint="BF"/>
+          <w:kern w:val="0"/>
+          <w:sz w:val="20"/>
+          <w:szCs w:val="20"/>
+          <w:lang w:eastAsia="en-IN"/>
+          <w14:ligatures w14:val="none"/>
+        </w:rPr>
+        <w:t>.</w:t>
       </w:r>
     </w:p>
     <w:p>
@@ -1793,7 +2154,7 @@
         </w:rPr>
         <w:t xml:space="preserve">Link: </w:t>
       </w:r>
-      <w:hyperlink r:id="rId9" w:history="1">
+      <w:hyperlink r:id="rId10" w:history="1">
         <w:r>
           <w:rPr>
             <w:rStyle w:val="Hyperlink"/>
@@ -1867,7 +2228,67 @@
           <w:lang w:eastAsia="en-IN"/>
           <w14:ligatures w14:val="none"/>
         </w:rPr>
-        <w:t>Html, Css, Js (Jun 2022)</w:t>
+        <w:t xml:space="preserve">Html, </w:t>
+      </w:r>
+      <w:proofErr w:type="spellStart"/>
+      <w:r>
+        <w:rPr>
+          <w:rFonts w:ascii="Source Sans Pro" w:eastAsia="Times New Roman" w:hAnsi="Source Sans Pro" w:cs="Times New Roman"/>
+          <w:i/>
+          <w:iCs/>
+          <w:color w:val="404040" w:themeColor="text1" w:themeTint="BF"/>
+          <w:kern w:val="0"/>
+          <w:sz w:val="20"/>
+          <w:szCs w:val="20"/>
+          <w:lang w:eastAsia="en-IN"/>
+          <w14:ligatures w14:val="none"/>
+        </w:rPr>
+        <w:t>Css</w:t>
+      </w:r>
+      <w:proofErr w:type="spellEnd"/>
+      <w:r>
+        <w:rPr>
+          <w:rFonts w:ascii="Source Sans Pro" w:eastAsia="Times New Roman" w:hAnsi="Source Sans Pro" w:cs="Times New Roman"/>
+          <w:i/>
+          <w:iCs/>
+          <w:color w:val="404040" w:themeColor="text1" w:themeTint="BF"/>
+          <w:kern w:val="0"/>
+          <w:sz w:val="20"/>
+          <w:szCs w:val="20"/>
+          <w:lang w:eastAsia="en-IN"/>
+          <w14:ligatures w14:val="none"/>
+        </w:rPr>
+        <w:t xml:space="preserve">, </w:t>
+      </w:r>
+      <w:proofErr w:type="spellStart"/>
+      <w:r>
+        <w:rPr>
+          <w:rFonts w:ascii="Source Sans Pro" w:eastAsia="Times New Roman" w:hAnsi="Source Sans Pro" w:cs="Times New Roman"/>
+          <w:i/>
+          <w:iCs/>
+          <w:color w:val="404040" w:themeColor="text1" w:themeTint="BF"/>
+          <w:kern w:val="0"/>
+          <w:sz w:val="20"/>
+          <w:szCs w:val="20"/>
+          <w:lang w:eastAsia="en-IN"/>
+          <w14:ligatures w14:val="none"/>
+        </w:rPr>
+        <w:t>Js</w:t>
+      </w:r>
+      <w:proofErr w:type="spellEnd"/>
+      <w:r>
+        <w:rPr>
+          <w:rFonts w:ascii="Source Sans Pro" w:eastAsia="Times New Roman" w:hAnsi="Source Sans Pro" w:cs="Times New Roman"/>
+          <w:i/>
+          <w:iCs/>
+          <w:color w:val="404040" w:themeColor="text1" w:themeTint="BF"/>
+          <w:kern w:val="0"/>
+          <w:sz w:val="20"/>
+          <w:szCs w:val="20"/>
+          <w:lang w:eastAsia="en-IN"/>
+          <w14:ligatures w14:val="none"/>
+        </w:rPr>
+        <w:t xml:space="preserve"> (Jun 2022)</w:t>
       </w:r>
     </w:p>
     <w:p>
@@ -2370,7 +2791,7 @@
         </w:rPr>
         <w:t xml:space="preserve"> </w:t>
       </w:r>
-      <w:hyperlink r:id="rId10" w:history="1">
+      <w:hyperlink r:id="rId11" w:history="1">
         <w:r>
           <w:rPr>
             <w:rStyle w:val="Hyperlink"/>
@@ -2431,7 +2852,7 @@
       <w:r>
         <w:t xml:space="preserve"> </w:t>
       </w:r>
-      <w:hyperlink r:id="rId11" w:history="1">
+      <w:hyperlink r:id="rId12" w:history="1">
         <w:r>
           <w:rPr>
             <w:rStyle w:val="Hyperlink"/>
@@ -2668,6 +3089,15 @@
         </w:rPr>
         <w:t>, React Native</w:t>
       </w:r>
+      <w:r>
+        <w:rPr>
+          <w:rFonts w:ascii="Source Sans Pro" w:hAnsi="Source Sans Pro"/>
+          <w:color w:val="404040" w:themeColor="text1" w:themeTint="BF"/>
+          <w:sz w:val="20"/>
+          <w:szCs w:val="20"/>
+        </w:rPr>
+        <w:t>, Expo-cli</w:t>
+      </w:r>
     </w:p>
     <w:p>
       <w:pPr>
@@ -2702,6 +3132,15 @@
         </w:rPr>
         <w:t xml:space="preserve"> / NOSQL</w:t>
       </w:r>
+      <w:r>
+        <w:rPr>
+          <w:rFonts w:ascii="Source Sans Pro" w:hAnsi="Source Sans Pro"/>
+          <w:color w:val="404040" w:themeColor="text1" w:themeTint="BF"/>
+          <w:sz w:val="20"/>
+          <w:szCs w:val="20"/>
+        </w:rPr>
+        <w:t xml:space="preserve"> (MongoDB)</w:t>
+      </w:r>
     </w:p>
     <w:p>
       <w:pPr>
@@ -2802,6 +3241,15 @@
         </w:rPr>
         <w:t>Cloud Computing</w:t>
       </w:r>
+      <w:r>
+        <w:rPr>
+          <w:rFonts w:ascii="Source Sans Pro" w:hAnsi="Source Sans Pro"/>
+          <w:color w:val="404040" w:themeColor="text1" w:themeTint="BF"/>
+          <w:sz w:val="20"/>
+          <w:szCs w:val="20"/>
+        </w:rPr>
+        <w:t xml:space="preserve"> (AWS &amp; Google Cloud)</w:t>
+      </w:r>
     </w:p>
     <w:p>
       <w:pPr>
@@ -2825,7 +3273,7 @@
           <w:sz w:val="20"/>
           <w:szCs w:val="20"/>
         </w:rPr>
-        <w:t>API Integration</w:t>
+        <w:t>RESTful API</w:t>
       </w:r>
     </w:p>
     <w:p>
@@ -2856,35 +3304,15 @@
     <w:p>
       <w:pPr>
         <w:pStyle w:val="ListParagraph"/>
-        <w:numPr>
-          <w:ilvl w:val="0"/>
-          <w:numId w:val="6"/>
-        </w:numPr>
-        <w:rPr>
-          <w:rFonts w:ascii="Source Sans Pro" w:hAnsi="Source Sans Pro"/>
-          <w:color w:val="404040" w:themeColor="text1" w:themeTint="BF"/>
-          <w:sz w:val="20"/>
-          <w:szCs w:val="20"/>
-        </w:rPr>
-      </w:pPr>
-      <w:r>
-        <w:rPr>
-          <w:rFonts w:ascii="Source Sans Pro" w:hAnsi="Source Sans Pro"/>
-          <w:color w:val="404040" w:themeColor="text1" w:themeTint="BF"/>
-          <w:sz w:val="20"/>
-          <w:szCs w:val="20"/>
-        </w:rPr>
-        <w:t>Amazon Web Services</w:t>
-      </w:r>
-      <w:r>
-        <w:rPr>
-          <w:rFonts w:ascii="Source Sans Pro" w:hAnsi="Source Sans Pro"/>
-          <w:color w:val="404040" w:themeColor="text1" w:themeTint="BF"/>
-          <w:sz w:val="20"/>
-          <w:szCs w:val="20"/>
-        </w:rPr>
-        <w:t xml:space="preserve"> (AWS)</w:t>
-      </w:r>
+        <w:spacing w:after="0"/>
+        <w:ind w:left="227"/>
+        <w:rPr>
+          <w:rFonts w:ascii="Source Sans Pro" w:hAnsi="Source Sans Pro"/>
+          <w:color w:val="404040" w:themeColor="text1" w:themeTint="BF"/>
+          <w:sz w:val="20"/>
+          <w:szCs w:val="20"/>
+        </w:rPr>
+      </w:pPr>
     </w:p>
     <w:p>
       <w:pPr>
@@ -2904,13 +3332,13 @@
         <mc:AlternateContent>
           <mc:Choice Requires="wps">
             <w:drawing>
-              <wp:anchor distT="0" distB="0" distL="114300" distR="114300" simplePos="0" relativeHeight="251668480" behindDoc="0" locked="0" layoutInCell="1" allowOverlap="1" wp14:anchorId="517B0A3C" wp14:editId="501203C8">
+              <wp:anchor distT="0" distB="0" distL="114300" distR="114300" simplePos="0" relativeHeight="251668480" behindDoc="0" locked="0" layoutInCell="1" allowOverlap="1" wp14:anchorId="517B0A3C" wp14:editId="33C47A21">
                 <wp:simplePos x="0" y="0"/>
                 <wp:positionH relativeFrom="column">
                   <wp:posOffset>0</wp:posOffset>
                 </wp:positionH>
                 <wp:positionV relativeFrom="paragraph">
-                  <wp:posOffset>37465</wp:posOffset>
+                  <wp:posOffset>7320</wp:posOffset>
                 </wp:positionV>
                 <wp:extent cx="2523876" cy="0"/>
                 <wp:effectExtent l="0" t="0" r="0" b="0"/>
@@ -2965,7 +3393,7 @@
           </mc:Choice>
           <mc:Fallback>
             <w:pict>
-              <v:line w14:anchorId="6CEFD1D7" id="Straight Connector 3" o:spid="_x0000_s1026" style="position:absolute;flip:y;z-index:251668480;visibility:visible;mso-wrap-style:square;mso-width-percent:0;mso-height-percent:0;mso-wrap-distance-left:9pt;mso-wrap-distance-top:0;mso-wrap-distance-right:9pt;mso-wrap-distance-bottom:0;mso-position-horizontal:absolute;mso-position-horizontal-relative:text;mso-position-vertical:absolute;mso-position-vertical-relative:text;mso-width-percent:0;mso-height-percent:0;mso-width-relative:margin;mso-height-relative:margin" from="0,2.95pt" to="198.75pt,2.95pt" o:gfxdata="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" strokecolor="#32a893" strokeweight=".5pt">
+              <v:line w14:anchorId="08C409C6" id="Straight Connector 3" o:spid="_x0000_s1026" style="position:absolute;flip:y;z-index:251668480;visibility:visible;mso-wrap-style:square;mso-width-percent:0;mso-height-percent:0;mso-wrap-distance-left:9pt;mso-wrap-distance-top:0;mso-wrap-distance-right:9pt;mso-wrap-distance-bottom:0;mso-position-horizontal:absolute;mso-position-horizontal-relative:text;mso-position-vertical:absolute;mso-position-vertical-relative:text;mso-width-percent:0;mso-height-percent:0;mso-width-relative:margin;mso-height-relative:margin" from="0,.6pt" to="198.75pt,.6pt" o:gfxdata="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" strokecolor="#32a893" strokeweight=".5pt">
                 <v:stroke joinstyle="miter"/>
               </v:line>
             </w:pict>
@@ -3022,30 +3450,6 @@
     </w:p>
     <w:p>
       <w:pPr>
-        <w:spacing w:after="0"/>
-        <w:rPr>
-          <w:rFonts w:ascii="Source Sans Pro" w:hAnsi="Source Sans Pro"/>
-          <w:b/>
-          <w:bCs/>
-          <w:color w:val="404040" w:themeColor="text1" w:themeTint="BF"/>
-          <w:sz w:val="20"/>
-          <w:szCs w:val="20"/>
-        </w:rPr>
-      </w:pPr>
-      <w:r>
-        <w:rPr>
-          <w:rFonts w:ascii="Source Sans Pro" w:hAnsi="Source Sans Pro"/>
-          <w:b/>
-          <w:bCs/>
-          <w:color w:val="404040" w:themeColor="text1" w:themeTint="BF"/>
-          <w:sz w:val="20"/>
-          <w:szCs w:val="20"/>
-        </w:rPr>
-        <w:t>G.L. Bajaj Institute of Technology And Management</w:t>
-      </w:r>
-    </w:p>
-    <w:p>
-      <w:pPr>
         <w:spacing w:after="0" w:line="276" w:lineRule="auto"/>
         <w:rPr>
           <w:rFonts w:ascii="Source Sans Pro" w:hAnsi="Source Sans Pro"/>
@@ -3057,11 +3461,66 @@
       <w:r>
         <w:rPr>
           <w:rFonts w:ascii="Source Sans Pro" w:hAnsi="Source Sans Pro"/>
+          <w:b/>
+          <w:bCs/>
+          <w:color w:val="404040" w:themeColor="text1" w:themeTint="BF"/>
+          <w:sz w:val="20"/>
+          <w:szCs w:val="20"/>
+        </w:rPr>
+        <w:t xml:space="preserve">G.L. Bajaj Institute of Technology </w:t>
+      </w:r>
+      <w:proofErr w:type="gramStart"/>
+      <w:r>
+        <w:rPr>
+          <w:rFonts w:ascii="Source Sans Pro" w:hAnsi="Source Sans Pro"/>
+          <w:b/>
+          <w:bCs/>
+          <w:color w:val="404040" w:themeColor="text1" w:themeTint="BF"/>
+          <w:sz w:val="20"/>
+          <w:szCs w:val="20"/>
+        </w:rPr>
+        <w:t>And</w:t>
+      </w:r>
+      <w:proofErr w:type="gramEnd"/>
+      <w:r>
+        <w:rPr>
+          <w:rFonts w:ascii="Source Sans Pro" w:hAnsi="Source Sans Pro"/>
+          <w:b/>
+          <w:bCs/>
+          <w:color w:val="404040" w:themeColor="text1" w:themeTint="BF"/>
+          <w:sz w:val="20"/>
+          <w:szCs w:val="20"/>
+        </w:rPr>
+        <w:t xml:space="preserve"> Management</w:t>
+      </w:r>
+      <w:r>
+        <w:rPr>
+          <w:rFonts w:ascii="Source Sans Pro" w:hAnsi="Source Sans Pro"/>
+          <w:b/>
+          <w:bCs/>
+          <w:color w:val="404040" w:themeColor="text1" w:themeTint="BF"/>
+          <w:sz w:val="20"/>
+          <w:szCs w:val="20"/>
+        </w:rPr>
+        <w:t xml:space="preserve"> | </w:t>
+      </w:r>
+      <w:r>
+        <w:rPr>
+          <w:rFonts w:ascii="Source Sans Pro" w:hAnsi="Source Sans Pro"/>
           <w:color w:val="404040" w:themeColor="text1" w:themeTint="BF"/>
           <w:sz w:val="20"/>
           <w:szCs w:val="20"/>
         </w:rPr>
         <w:t>Delhi NCR</w:t>
+      </w:r>
+      <w:r>
+        <w:rPr>
+          <w:rFonts w:ascii="Source Sans Pro" w:hAnsi="Source Sans Pro"/>
+          <w:color w:val="404040" w:themeColor="text1" w:themeTint="BF"/>
+          <w:sz w:val="20"/>
+          <w:szCs w:val="20"/>
+        </w:rPr>
+        <w:t>, India</w:t>
       </w:r>
     </w:p>
     <w:p>
@@ -3147,7 +3606,18 @@
           <w:sz w:val="20"/>
           <w:szCs w:val="20"/>
         </w:rPr>
-        <w:t>8.26</w:t>
+        <w:t>8.</w:t>
+      </w:r>
+      <w:r>
+        <w:rPr>
+          <w:rFonts w:ascii="Source Sans Pro" w:hAnsi="Source Sans Pro"/>
+          <w:b/>
+          <w:bCs/>
+          <w:color w:val="404040" w:themeColor="text1" w:themeTint="BF"/>
+          <w:sz w:val="20"/>
+          <w:szCs w:val="20"/>
+        </w:rPr>
+        <w:t>3</w:t>
       </w:r>
       <w:r>
         <w:rPr>
@@ -3160,10 +3630,7 @@
         </w:rPr>
         <w:t xml:space="preserve"> CGPA</w:t>
       </w:r>
-    </w:p>
-    <w:p>
-      <w:pPr>
-        <w:spacing w:after="0"/>
+      <w:r>
         <w:rPr>
           <w:rFonts w:ascii="Source Sans Pro" w:hAnsi="Source Sans Pro"/>
           <w:i/>
@@ -3172,7 +3639,8 @@
           <w:sz w:val="20"/>
           <w:szCs w:val="20"/>
         </w:rPr>
-      </w:pPr>
+        <w:t xml:space="preserve"> (Till 6</w:t>
+      </w:r>
       <w:r>
         <w:rPr>
           <w:rFonts w:ascii="Source Sans Pro" w:hAnsi="Source Sans Pro"/>
@@ -3181,33 +3649,68 @@
           <w:color w:val="404040" w:themeColor="text1" w:themeTint="BF"/>
           <w:sz w:val="20"/>
           <w:szCs w:val="20"/>
+          <w:vertAlign w:val="superscript"/>
+        </w:rPr>
+        <w:t>th</w:t>
+      </w:r>
+      <w:r>
+        <w:rPr>
+          <w:rFonts w:ascii="Source Sans Pro" w:hAnsi="Source Sans Pro"/>
+          <w:i/>
+          <w:iCs/>
+          <w:color w:val="404040" w:themeColor="text1" w:themeTint="BF"/>
+          <w:sz w:val="20"/>
+          <w:szCs w:val="20"/>
+        </w:rPr>
+        <w:t xml:space="preserve"> </w:t>
+      </w:r>
+      <w:proofErr w:type="spellStart"/>
+      <w:r>
+        <w:rPr>
+          <w:rFonts w:ascii="Source Sans Pro" w:hAnsi="Source Sans Pro"/>
+          <w:i/>
+          <w:iCs/>
+          <w:color w:val="404040" w:themeColor="text1" w:themeTint="BF"/>
+          <w:sz w:val="20"/>
+          <w:szCs w:val="20"/>
+        </w:rPr>
+        <w:t>sem</w:t>
+      </w:r>
+      <w:proofErr w:type="spellEnd"/>
+      <w:r>
+        <w:rPr>
+          <w:rFonts w:ascii="Source Sans Pro" w:hAnsi="Source Sans Pro"/>
+          <w:i/>
+          <w:iCs/>
+          <w:color w:val="404040" w:themeColor="text1" w:themeTint="BF"/>
+          <w:sz w:val="20"/>
+          <w:szCs w:val="20"/>
+        </w:rPr>
+        <w:t>)</w:t>
+      </w:r>
+    </w:p>
+    <w:p>
+      <w:pPr>
+        <w:spacing w:after="0"/>
+        <w:rPr>
+          <w:rFonts w:ascii="Source Sans Pro" w:hAnsi="Source Sans Pro"/>
+          <w:i/>
+          <w:iCs/>
+          <w:color w:val="404040" w:themeColor="text1" w:themeTint="BF"/>
+          <w:sz w:val="20"/>
+          <w:szCs w:val="20"/>
+        </w:rPr>
+      </w:pPr>
+      <w:r>
+        <w:rPr>
+          <w:rFonts w:ascii="Source Sans Pro" w:hAnsi="Source Sans Pro"/>
+          <w:i/>
+          <w:iCs/>
+          <w:color w:val="404040" w:themeColor="text1" w:themeTint="BF"/>
+          <w:sz w:val="20"/>
+          <w:szCs w:val="20"/>
         </w:rPr>
         <w:t>03/2020</w:t>
-      </w:r>
-    </w:p>
-    <w:p>
-      <w:pPr>
-        <w:spacing w:after="0"/>
-        <w:ind w:left="720" w:hanging="720"/>
-        <w:rPr>
-          <w:rFonts w:ascii="Source Sans Pro" w:hAnsi="Source Sans Pro"/>
-          <w:b/>
-          <w:bCs/>
-          <w:color w:val="404040" w:themeColor="text1" w:themeTint="BF"/>
-          <w:sz w:val="20"/>
-          <w:szCs w:val="20"/>
-        </w:rPr>
-      </w:pPr>
-      <w:r>
-        <w:rPr>
-          <w:rFonts w:ascii="Source Sans Pro" w:hAnsi="Source Sans Pro"/>
-          <w:b/>
-          <w:bCs/>
-          <w:color w:val="404040" w:themeColor="text1" w:themeTint="BF"/>
-          <w:sz w:val="20"/>
-          <w:szCs w:val="20"/>
-        </w:rPr>
-        <w:t>Army Public School</w:t>
       </w:r>
     </w:p>
     <w:p>
@@ -3224,11 +3727,44 @@
       <w:r>
         <w:rPr>
           <w:rFonts w:ascii="Source Sans Pro" w:hAnsi="Source Sans Pro"/>
-          <w:color w:val="404040" w:themeColor="text1" w:themeTint="BF"/>
-          <w:sz w:val="20"/>
-          <w:szCs w:val="20"/>
-        </w:rPr>
-        <w:t>Prayagraj, India</w:t>
+          <w:b/>
+          <w:bCs/>
+          <w:color w:val="404040" w:themeColor="text1" w:themeTint="BF"/>
+          <w:sz w:val="20"/>
+          <w:szCs w:val="20"/>
+        </w:rPr>
+        <w:t>Army Public School</w:t>
+      </w:r>
+      <w:r>
+        <w:rPr>
+          <w:rFonts w:ascii="Source Sans Pro" w:hAnsi="Source Sans Pro"/>
+          <w:b/>
+          <w:bCs/>
+          <w:color w:val="404040" w:themeColor="text1" w:themeTint="BF"/>
+          <w:sz w:val="20"/>
+          <w:szCs w:val="20"/>
+        </w:rPr>
+        <w:t xml:space="preserve"> | </w:t>
+      </w:r>
+      <w:proofErr w:type="spellStart"/>
+      <w:r>
+        <w:rPr>
+          <w:rFonts w:ascii="Source Sans Pro" w:hAnsi="Source Sans Pro"/>
+          <w:color w:val="404040" w:themeColor="text1" w:themeTint="BF"/>
+          <w:sz w:val="20"/>
+          <w:szCs w:val="20"/>
+        </w:rPr>
+        <w:t>Prayagraj</w:t>
+      </w:r>
+      <w:proofErr w:type="spellEnd"/>
+      <w:r>
+        <w:rPr>
+          <w:rFonts w:ascii="Source Sans Pro" w:hAnsi="Source Sans Pro"/>
+          <w:color w:val="404040" w:themeColor="text1" w:themeTint="BF"/>
+          <w:sz w:val="20"/>
+          <w:szCs w:val="20"/>
+        </w:rPr>
+        <w:t>, India</w:t>
       </w:r>
     </w:p>
     <w:p>
@@ -3332,6 +3868,8 @@
         <w:ind w:left="227"/>
         <w:rPr>
           <w:rFonts w:ascii="Source Sans Pro" w:hAnsi="Source Sans Pro"/>
+          <w:b/>
+          <w:bCs/>
           <w:color w:val="404040" w:themeColor="text1" w:themeTint="BF"/>
           <w:sz w:val="20"/>
           <w:szCs w:val="20"/>
@@ -3351,7 +3889,179 @@
     </w:p>
     <w:p>
       <w:pPr>
-        <w:spacing w:after="0" w:line="168" w:lineRule="auto"/>
+        <w:spacing w:after="0"/>
+        <w:rPr>
+          <w:rFonts w:ascii="Source Sans Pro" w:hAnsi="Source Sans Pro"/>
+          <w:i/>
+          <w:iCs/>
+          <w:color w:val="404040" w:themeColor="text1" w:themeTint="BF"/>
+          <w:sz w:val="20"/>
+          <w:szCs w:val="20"/>
+        </w:rPr>
+      </w:pPr>
+      <w:r>
+        <w:rPr>
+          <w:rFonts w:ascii="Source Sans Pro" w:hAnsi="Source Sans Pro"/>
+          <w:i/>
+          <w:iCs/>
+          <w:color w:val="404040" w:themeColor="text1" w:themeTint="BF"/>
+          <w:sz w:val="20"/>
+          <w:szCs w:val="20"/>
+        </w:rPr>
+        <w:t>03/20</w:t>
+      </w:r>
+      <w:r>
+        <w:rPr>
+          <w:rFonts w:ascii="Source Sans Pro" w:hAnsi="Source Sans Pro"/>
+          <w:i/>
+          <w:iCs/>
+          <w:color w:val="404040" w:themeColor="text1" w:themeTint="BF"/>
+          <w:sz w:val="20"/>
+          <w:szCs w:val="20"/>
+        </w:rPr>
+        <w:t>18</w:t>
+      </w:r>
+    </w:p>
+    <w:p>
+      <w:pPr>
+        <w:spacing w:after="0" w:line="276" w:lineRule="auto"/>
+        <w:ind w:left="720" w:hanging="720"/>
+        <w:rPr>
+          <w:rFonts w:ascii="Source Sans Pro" w:hAnsi="Source Sans Pro"/>
+          <w:color w:val="404040" w:themeColor="text1" w:themeTint="BF"/>
+          <w:sz w:val="20"/>
+          <w:szCs w:val="20"/>
+        </w:rPr>
+      </w:pPr>
+      <w:r>
+        <w:rPr>
+          <w:rFonts w:ascii="Source Sans Pro" w:hAnsi="Source Sans Pro"/>
+          <w:b/>
+          <w:bCs/>
+          <w:color w:val="404040" w:themeColor="text1" w:themeTint="BF"/>
+          <w:sz w:val="20"/>
+          <w:szCs w:val="20"/>
+        </w:rPr>
+        <w:t>Army Public School</w:t>
+      </w:r>
+      <w:r>
+        <w:rPr>
+          <w:rFonts w:ascii="Source Sans Pro" w:hAnsi="Source Sans Pro"/>
+          <w:b/>
+          <w:bCs/>
+          <w:color w:val="404040" w:themeColor="text1" w:themeTint="BF"/>
+          <w:sz w:val="20"/>
+          <w:szCs w:val="20"/>
+        </w:rPr>
+        <w:t xml:space="preserve"> | </w:t>
+      </w:r>
+      <w:proofErr w:type="spellStart"/>
+      <w:r>
+        <w:rPr>
+          <w:rFonts w:ascii="Source Sans Pro" w:hAnsi="Source Sans Pro"/>
+          <w:color w:val="404040" w:themeColor="text1" w:themeTint="BF"/>
+          <w:sz w:val="20"/>
+          <w:szCs w:val="20"/>
+        </w:rPr>
+        <w:t>Prayagraj</w:t>
+      </w:r>
+      <w:proofErr w:type="spellEnd"/>
+      <w:r>
+        <w:rPr>
+          <w:rFonts w:ascii="Source Sans Pro" w:hAnsi="Source Sans Pro"/>
+          <w:color w:val="404040" w:themeColor="text1" w:themeTint="BF"/>
+          <w:sz w:val="20"/>
+          <w:szCs w:val="20"/>
+        </w:rPr>
+        <w:t>, India</w:t>
+      </w:r>
+    </w:p>
+    <w:p>
+      <w:pPr>
+        <w:spacing w:after="0"/>
+        <w:ind w:left="720" w:hanging="720"/>
+        <w:rPr>
+          <w:rFonts w:ascii="Source Sans Pro" w:hAnsi="Source Sans Pro"/>
+          <w:b/>
+          <w:bCs/>
+          <w:color w:val="404040" w:themeColor="text1" w:themeTint="BF"/>
+          <w:sz w:val="20"/>
+          <w:szCs w:val="20"/>
+        </w:rPr>
+      </w:pPr>
+      <w:r>
+        <w:rPr>
+          <w:rFonts w:ascii="Source Sans Pro" w:hAnsi="Source Sans Pro"/>
+          <w:b/>
+          <w:bCs/>
+          <w:color w:val="404040" w:themeColor="text1" w:themeTint="BF"/>
+          <w:sz w:val="20"/>
+          <w:szCs w:val="20"/>
+        </w:rPr>
+        <w:t>High School</w:t>
+      </w:r>
+    </w:p>
+    <w:p>
+      <w:pPr>
+        <w:pStyle w:val="ListParagraph"/>
+        <w:numPr>
+          <w:ilvl w:val="0"/>
+          <w:numId w:val="15"/>
+        </w:numPr>
+        <w:rPr>
+          <w:rFonts w:ascii="Source Sans Pro" w:hAnsi="Source Sans Pro"/>
+          <w:color w:val="404040" w:themeColor="text1" w:themeTint="BF"/>
+          <w:sz w:val="20"/>
+          <w:szCs w:val="20"/>
+        </w:rPr>
+      </w:pPr>
+      <w:r>
+        <w:rPr>
+          <w:rFonts w:ascii="Source Sans Pro" w:hAnsi="Source Sans Pro"/>
+          <w:color w:val="404040" w:themeColor="text1" w:themeTint="BF"/>
+          <w:sz w:val="20"/>
+          <w:szCs w:val="20"/>
+        </w:rPr>
+        <w:t xml:space="preserve">Final Grade: </w:t>
+      </w:r>
+      <w:r>
+        <w:rPr>
+          <w:rFonts w:ascii="Source Sans Pro" w:hAnsi="Source Sans Pro"/>
+          <w:b/>
+          <w:bCs/>
+          <w:color w:val="404040" w:themeColor="text1" w:themeTint="BF"/>
+          <w:sz w:val="20"/>
+          <w:szCs w:val="20"/>
+        </w:rPr>
+        <w:t>8</w:t>
+      </w:r>
+      <w:r>
+        <w:rPr>
+          <w:rFonts w:ascii="Source Sans Pro" w:hAnsi="Source Sans Pro"/>
+          <w:b/>
+          <w:bCs/>
+          <w:color w:val="404040" w:themeColor="text1" w:themeTint="BF"/>
+          <w:sz w:val="20"/>
+          <w:szCs w:val="20"/>
+        </w:rPr>
+        <w:t>7.83</w:t>
+      </w:r>
+      <w:r>
+        <w:rPr>
+          <w:rFonts w:ascii="Source Sans Pro" w:hAnsi="Source Sans Pro"/>
+          <w:b/>
+          <w:bCs/>
+          <w:color w:val="404040" w:themeColor="text1" w:themeTint="BF"/>
+          <w:sz w:val="20"/>
+          <w:szCs w:val="20"/>
+        </w:rPr>
+        <w:t>%</w:t>
+      </w:r>
+    </w:p>
+    <w:p>
+      <w:pPr>
+        <w:pStyle w:val="ListParagraph"/>
+        <w:ind w:left="227"/>
         <w:rPr>
           <w:rFonts w:ascii="Source Sans Pro" w:hAnsi="Source Sans Pro"/>
           <w:color w:val="404040" w:themeColor="text1" w:themeTint="BF"/>
@@ -3367,13 +4077,13 @@
         <mc:AlternateContent>
           <mc:Choice Requires="wps">
             <w:drawing>
-              <wp:anchor distT="0" distB="0" distL="114300" distR="114300" simplePos="0" relativeHeight="251670528" behindDoc="0" locked="0" layoutInCell="1" allowOverlap="1" wp14:anchorId="0C85323F" wp14:editId="5E27E66C">
+              <wp:anchor distT="0" distB="0" distL="114300" distR="114300" simplePos="0" relativeHeight="251670528" behindDoc="0" locked="0" layoutInCell="1" allowOverlap="1" wp14:anchorId="0C85323F" wp14:editId="0390346E">
                 <wp:simplePos x="0" y="0"/>
                 <wp:positionH relativeFrom="column">
                   <wp:posOffset>0</wp:posOffset>
                 </wp:positionH>
                 <wp:positionV relativeFrom="paragraph">
-                  <wp:posOffset>37465</wp:posOffset>
+                  <wp:posOffset>195510</wp:posOffset>
                 </wp:positionV>
                 <wp:extent cx="2523876" cy="0"/>
                 <wp:effectExtent l="0" t="0" r="0" b="0"/>
@@ -3428,7 +4138,7 @@
           </mc:Choice>
           <mc:Fallback>
             <w:pict>
-              <v:line w14:anchorId="3F642ADD" id="Straight Connector 3" o:spid="_x0000_s1026" style="position:absolute;flip:y;z-index:251670528;visibility:visible;mso-wrap-style:square;mso-width-percent:0;mso-height-percent:0;mso-wrap-distance-left:9pt;mso-wrap-distance-top:0;mso-wrap-distance-right:9pt;mso-wrap-distance-bottom:0;mso-position-horizontal:absolute;mso-position-horizontal-relative:text;mso-position-vertical:absolute;mso-position-vertical-relative:text;mso-width-percent:0;mso-height-percent:0;mso-width-relative:margin;mso-height-relative:margin" from="0,2.95pt" to="198.75pt,2.95pt" o:gfxdata="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" strokecolor="#32a893" strokeweight=".5pt">
+              <v:line w14:anchorId="602997EE" id="Straight Connector 3" o:spid="_x0000_s1026" style="position:absolute;flip:y;z-index:251670528;visibility:visible;mso-wrap-style:square;mso-width-percent:0;mso-height-percent:0;mso-wrap-distance-left:9pt;mso-wrap-distance-top:0;mso-wrap-distance-right:9pt;mso-wrap-distance-bottom:0;mso-position-horizontal:absolute;mso-position-horizontal-relative:text;mso-position-vertical:absolute;mso-position-vertical-relative:text;mso-width-percent:0;mso-height-percent:0;mso-width-relative:margin;mso-height-relative:margin" from="0,15.4pt" to="198.75pt,15.4pt" o:gfxdata="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" strokecolor="#32a893" strokeweight=".5pt">
                 <v:stroke joinstyle="miter"/>
               </v:line>
             </w:pict>
@@ -3438,6 +4148,7 @@
     </w:p>
     <w:p>
       <w:pPr>
+        <w:spacing w:line="240" w:lineRule="auto"/>
         <w:rPr>
           <w:rFonts w:ascii="Source Sans Pro" w:hAnsi="Source Sans Pro"/>
           <w:b/>
@@ -3576,56 +4287,19 @@
           <w:sz w:val="20"/>
           <w:szCs w:val="20"/>
         </w:rPr>
-        <w:t>Microsoft learn Student Ambassador</w:t>
-      </w:r>
-    </w:p>
-    <w:p>
-      <w:pPr>
-        <w:pStyle w:val="ListParagraph"/>
-        <w:numPr>
-          <w:ilvl w:val="0"/>
-          <w:numId w:val="15"/>
-        </w:numPr>
-        <w:rPr>
-          <w:rFonts w:ascii="Source Sans Pro" w:hAnsi="Source Sans Pro"/>
-          <w:color w:val="404040" w:themeColor="text1" w:themeTint="BF"/>
-          <w:sz w:val="20"/>
-          <w:szCs w:val="20"/>
-        </w:rPr>
-      </w:pPr>
-      <w:r>
-        <w:rPr>
-          <w:rFonts w:ascii="Source Sans Pro" w:hAnsi="Source Sans Pro"/>
-          <w:color w:val="404040" w:themeColor="text1" w:themeTint="BF"/>
-          <w:sz w:val="20"/>
-          <w:szCs w:val="20"/>
-        </w:rPr>
-        <w:t>Google developer Student Club</w:t>
-      </w:r>
-    </w:p>
-    <w:p>
-      <w:pPr>
-        <w:pStyle w:val="ListParagraph"/>
-        <w:numPr>
-          <w:ilvl w:val="0"/>
-          <w:numId w:val="15"/>
-        </w:numPr>
-        <w:rPr>
-          <w:rFonts w:ascii="Source Sans Pro" w:hAnsi="Source Sans Pro"/>
-          <w:color w:val="404040" w:themeColor="text1" w:themeTint="BF"/>
-          <w:sz w:val="20"/>
-          <w:szCs w:val="20"/>
-        </w:rPr>
-      </w:pPr>
-      <w:r>
-        <w:rPr>
-          <w:rFonts w:ascii="Source Sans Pro" w:hAnsi="Source Sans Pro"/>
-          <w:color w:val="404040" w:themeColor="text1" w:themeTint="BF"/>
-          <w:sz w:val="20"/>
-          <w:szCs w:val="20"/>
-        </w:rPr>
-        <w:t>Problem Solving | HackerRank</w:t>
-      </w:r>
+        <w:t xml:space="preserve">Problem Solving | </w:t>
+      </w:r>
+      <w:proofErr w:type="spellStart"/>
+      <w:r>
+        <w:rPr>
+          <w:rFonts w:ascii="Source Sans Pro" w:hAnsi="Source Sans Pro"/>
+          <w:color w:val="404040" w:themeColor="text1" w:themeTint="BF"/>
+          <w:sz w:val="20"/>
+          <w:szCs w:val="20"/>
+        </w:rPr>
+        <w:t>HackerRank</w:t>
+      </w:r>
+      <w:proofErr w:type="spellEnd"/>
     </w:p>
     <w:p>
       <w:pPr>

</xml_diff>

<commit_message>
add: relevent changes && ommision: corrections
</commit_message>
<xml_diff>
--- a/Mahesh_kumar.docx
+++ b/Mahesh_kumar.docx
@@ -1,16 +1,17 @@
 
 <file path=word/document.xml><?xml version="1.0" encoding="utf-8"?>
-<w:document xmlns:wpc="http://schemas.microsoft.com/office/word/2010/wordprocessingCanvas" xmlns:cx="http://schemas.microsoft.com/office/drawing/2014/chartex" xmlns:cx1="http://schemas.microsoft.com/office/drawing/2015/9/8/chartex" xmlns:cx2="http://schemas.microsoft.com/office/drawing/2015/10/21/chartex" xmlns:cx3="http://schemas.microsoft.com/office/drawing/2016/5/9/chartex" xmlns:cx4="http://schemas.microsoft.com/office/drawing/2016/5/10/chartex" xmlns:cx5="http://schemas.microsoft.com/office/drawing/2016/5/11/chartex" xmlns:cx6="http://schemas.microsoft.com/office/drawing/2016/5/12/chartex" xmlns:cx7="http://schemas.microsoft.com/office/drawing/2016/5/13/chartex" xmlns:cx8="http://schemas.microsoft.com/office/drawing/2016/5/14/chartex" xmlns:mc="http://schemas.openxmlformats.org/markup-compatibility/2006" xmlns:aink="http://schemas.microsoft.com/office/drawing/2016/ink" xmlns:am3d="http://schemas.microsoft.com/office/drawing/2017/model3d" xmlns:o="urn:schemas-microsoft-com:office:office" xmlns:oel="http://schemas.microsoft.com/office/2019/extlst" xmlns:r="http://schemas.openxmlformats.org/officeDocument/2006/relationships" xmlns:m="http://schemas.openxmlformats.org/officeDocument/2006/math" xmlns:v="urn:schemas-microsoft-com:vml" xmlns:wp14="http://schemas.microsoft.com/office/word/2010/wordprocessingDrawing" xmlns:wp="http://schemas.openxmlformats.org/drawingml/2006/wordprocessingDrawing" xmlns:w10="urn:schemas-microsoft-com:office:word" xmlns:w="http://schemas.openxmlformats.org/wordprocessingml/2006/main" xmlns:w14="http://schemas.microsoft.com/office/word/2010/wordml" xmlns:w15="http://schemas.microsoft.com/office/word/2012/wordml" xmlns:w16cex="http://schemas.microsoft.com/office/word/2018/wordml/cex" xmlns:w16cid="http://schemas.microsoft.com/office/word/2016/wordml/cid" xmlns:w16="http://schemas.microsoft.com/office/word/2018/wordml" xmlns:w16sdtdh="http://schemas.microsoft.com/office/word/2020/wordml/sdtdatahash" xmlns:w16se="http://schemas.microsoft.com/office/word/2015/wordml/symex" xmlns:wpg="http://schemas.microsoft.com/office/word/2010/wordprocessingGroup" xmlns:wpi="http://schemas.microsoft.com/office/word/2010/wordprocessingInk" xmlns:wne="http://schemas.microsoft.com/office/word/2006/wordml" xmlns:wps="http://schemas.microsoft.com/office/word/2010/wordprocessingShape" mc:Ignorable="w14 w15 w16se w16cid w16 w16cex w16sdtdh wp14">
+<w:document xmlns:wpc="http://schemas.microsoft.com/office/word/2010/wordprocessingCanvas" xmlns:cx="http://schemas.microsoft.com/office/drawing/2014/chartex" xmlns:cx1="http://schemas.microsoft.com/office/drawing/2015/9/8/chartex" xmlns:cx2="http://schemas.microsoft.com/office/drawing/2015/10/21/chartex" xmlns:cx3="http://schemas.microsoft.com/office/drawing/2016/5/9/chartex" xmlns:cx4="http://schemas.microsoft.com/office/drawing/2016/5/10/chartex" xmlns:cx5="http://schemas.microsoft.com/office/drawing/2016/5/11/chartex" xmlns:cx6="http://schemas.microsoft.com/office/drawing/2016/5/12/chartex" xmlns:cx7="http://schemas.microsoft.com/office/drawing/2016/5/13/chartex" xmlns:cx8="http://schemas.microsoft.com/office/drawing/2016/5/14/chartex" xmlns:mc="http://schemas.openxmlformats.org/markup-compatibility/2006" xmlns:aink="http://schemas.microsoft.com/office/drawing/2016/ink" xmlns:am3d="http://schemas.microsoft.com/office/drawing/2017/model3d" xmlns:o="urn:schemas-microsoft-com:office:office" xmlns:oel="http://schemas.microsoft.com/office/2019/extlst" xmlns:r="http://schemas.openxmlformats.org/officeDocument/2006/relationships" xmlns:m="http://schemas.openxmlformats.org/officeDocument/2006/math" xmlns:v="urn:schemas-microsoft-com:vml" xmlns:wp14="http://schemas.microsoft.com/office/word/2010/wordprocessingDrawing" xmlns:wp="http://schemas.openxmlformats.org/drawingml/2006/wordprocessingDrawing" xmlns:w10="urn:schemas-microsoft-com:office:word" xmlns:w="http://schemas.openxmlformats.org/wordprocessingml/2006/main" xmlns:w14="http://schemas.microsoft.com/office/word/2010/wordml" xmlns:w15="http://schemas.microsoft.com/office/word/2012/wordml" xmlns:w16cex="http://schemas.microsoft.com/office/word/2018/wordml/cex" xmlns:w16cid="http://schemas.microsoft.com/office/word/2016/wordml/cid" xmlns:w16="http://schemas.microsoft.com/office/word/2018/wordml" xmlns:w16du="http://schemas.microsoft.com/office/word/2023/wordml/word16du" xmlns:w16sdtdh="http://schemas.microsoft.com/office/word/2020/wordml/sdtdatahash" xmlns:w16se="http://schemas.microsoft.com/office/word/2015/wordml/symex" xmlns:wpg="http://schemas.microsoft.com/office/word/2010/wordprocessingGroup" xmlns:wpi="http://schemas.microsoft.com/office/word/2010/wordprocessingInk" xmlns:wne="http://schemas.microsoft.com/office/word/2006/wordml" xmlns:wps="http://schemas.microsoft.com/office/word/2010/wordprocessingShape" mc:Ignorable="w14 w15 w16se w16cid w16 w16cex w16sdtdh w16du wp14">
   <w:body>
     <w:p>
       <w:pPr>
-        <w:spacing w:after="0"/>
+        <w:spacing w:after="0" w:line="240" w:lineRule="auto"/>
         <w:rPr>
           <w:b/>
           <w:bCs/>
           <w:color w:val="262626" w:themeColor="text1" w:themeTint="D9"/>
           <w:sz w:val="46"/>
           <w:szCs w:val="46"/>
+          <w:lang w:val="it-IT"/>
         </w:rPr>
       </w:pPr>
       <w:r>
@@ -114,27 +115,32 @@
     </w:p>
     <w:p>
       <w:pPr>
-        <w:spacing w:after="0"/>
+        <w:spacing w:after="0" w:line="360" w:lineRule="auto"/>
         <w:rPr>
           <w:b/>
           <w:bCs/>
           <w:color w:val="262626" w:themeColor="text1" w:themeTint="D9"/>
           <w:sz w:val="46"/>
           <w:szCs w:val="46"/>
-        </w:rPr>
-      </w:pPr>
-      <w:r>
-        <w:rPr>
-          <w:rFonts w:ascii="Source Sans Pro" w:hAnsi="Source Sans Pro"/>
-          <w:b/>
-          <w:bCs/>
-          <w:color w:val="404040" w:themeColor="text1" w:themeTint="BF"/>
-          <w:sz w:val="20"/>
-          <w:szCs w:val="20"/>
+          <w:lang w:val="it-IT"/>
+        </w:rPr>
+      </w:pPr>
+      <w:r>
+        <w:rPr>
+          <w:rFonts w:ascii="Source Sans Pro" w:hAnsi="Source Sans Pro"/>
+          <w:b/>
+          <w:bCs/>
+          <w:color w:val="404040" w:themeColor="text1" w:themeTint="BF"/>
+          <w:sz w:val="20"/>
+          <w:szCs w:val="20"/>
+          <w:lang w:val="it-IT"/>
         </w:rPr>
         <w:t xml:space="preserve">      Portfolio:</w:t>
       </w:r>
       <w:r>
+        <w:rPr>
+          <w:lang w:val="it-IT"/>
+        </w:rPr>
         <w:t xml:space="preserve"> </w:t>
       </w:r>
       <w:hyperlink r:id="rId7" w:history="1">
@@ -150,6 +156,7 @@
             <w:sz w:val="18"/>
             <w:szCs w:val="18"/>
             <w:u w:val="none"/>
+            <w:lang w:val="it-IT"/>
           </w:rPr>
           <w:t>https://krmahi.github.io/portfolio-bento-ui</w:t>
         </w:r>
@@ -157,7 +164,7 @@
     </w:p>
     <w:p>
       <w:pPr>
-        <w:spacing w:before="240"/>
+        <w:spacing w:after="0" w:line="276" w:lineRule="auto"/>
         <w:rPr>
           <w:rFonts w:ascii="Source Sans Pro" w:hAnsi="Source Sans Pro"/>
           <w:b/>
@@ -181,6 +188,7 @@
     </w:p>
     <w:p>
       <w:pPr>
+        <w:spacing w:after="0"/>
         <w:jc w:val="both"/>
         <w:rPr>
           <w:rFonts w:ascii="Source Sans Pro" w:hAnsi="Source Sans Pro"/>
@@ -214,13 +222,13 @@
         <mc:AlternateContent>
           <mc:Choice Requires="wps">
             <w:drawing>
-              <wp:anchor distT="0" distB="0" distL="114300" distR="114300" simplePos="0" relativeHeight="251660288" behindDoc="0" locked="0" layoutInCell="1" allowOverlap="1" wp14:anchorId="5BA97DAD" wp14:editId="3B2923B3">
+              <wp:anchor distT="0" distB="0" distL="114300" distR="114300" simplePos="0" relativeHeight="251660288" behindDoc="0" locked="0" layoutInCell="1" allowOverlap="1" wp14:anchorId="5BA97DAD" wp14:editId="04363625">
                 <wp:simplePos x="0" y="0"/>
                 <wp:positionH relativeFrom="column">
-                  <wp:align>right</wp:align>
+                  <wp:posOffset>94615</wp:posOffset>
                 </wp:positionH>
                 <wp:positionV relativeFrom="paragraph">
-                  <wp:posOffset>68304</wp:posOffset>
+                  <wp:posOffset>53657</wp:posOffset>
                 </wp:positionV>
                 <wp:extent cx="4118583" cy="0"/>
                 <wp:effectExtent l="0" t="0" r="0" b="0"/>
@@ -275,7 +283,7 @@
           </mc:Choice>
           <mc:Fallback>
             <w:pict>
-              <v:line w14:anchorId="2713FE9D" id="Straight Connector 3" o:spid="_x0000_s1026" style="position:absolute;flip:y;z-index:251660288;visibility:visible;mso-wrap-style:square;mso-width-percent:0;mso-height-percent:0;mso-wrap-distance-left:9pt;mso-wrap-distance-top:0;mso-wrap-distance-right:9pt;mso-wrap-distance-bottom:0;mso-position-horizontal:right;mso-position-horizontal-relative:text;mso-position-vertical:absolute;mso-position-vertical-relative:text;mso-width-percent:0;mso-height-percent:0;mso-width-relative:margin;mso-height-relative:margin" from="273.1pt,5.4pt" to="597.4pt,5.4pt" o:gfxdata="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" strokecolor="#32a893" strokeweight=".5pt">
+              <v:line w14:anchorId="5C0F836E" id="Straight Connector 3" o:spid="_x0000_s1026" style="position:absolute;flip:y;z-index:251660288;visibility:visible;mso-wrap-style:square;mso-width-percent:0;mso-height-percent:0;mso-wrap-distance-left:9pt;mso-wrap-distance-top:0;mso-wrap-distance-right:9pt;mso-wrap-distance-bottom:0;mso-position-horizontal:absolute;mso-position-horizontal-relative:text;mso-position-vertical:absolute;mso-position-vertical-relative:text;mso-width-percent:0;mso-height-percent:0;mso-width-relative:margin;mso-height-relative:margin" from="7.45pt,4.2pt" to="331.75pt,4.2pt" o:gfxdata="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" strokecolor="#32a893" strokeweight=".5pt">
                 <v:stroke joinstyle="miter"/>
               </v:line>
             </w:pict>
@@ -285,6 +293,7 @@
     </w:p>
     <w:p>
       <w:pPr>
+        <w:spacing w:after="0" w:line="312" w:lineRule="auto"/>
         <w:jc w:val="both"/>
         <w:rPr>
           <w:rFonts w:ascii="Source Sans Pro" w:hAnsi="Source Sans Pro"/>
@@ -309,35 +318,70 @@
     </w:p>
     <w:p>
       <w:pPr>
+        <w:spacing w:after="0" w:line="276" w:lineRule="auto"/>
+        <w:jc w:val="both"/>
+        <w:rPr>
+          <w:rFonts w:ascii="Source Sans Pro" w:hAnsi="Source Sans Pro"/>
+          <w:b/>
+          <w:bCs/>
+          <w:color w:val="404040" w:themeColor="text1" w:themeTint="BF"/>
+          <w:sz w:val="20"/>
+          <w:szCs w:val="20"/>
+        </w:rPr>
+      </w:pPr>
+      <w:proofErr w:type="spellStart"/>
+      <w:r>
+        <w:rPr>
+          <w:rFonts w:ascii="Source Sans Pro" w:hAnsi="Source Sans Pro"/>
+          <w:b/>
+          <w:bCs/>
+          <w:color w:val="404040" w:themeColor="text1" w:themeTint="BF"/>
+          <w:sz w:val="20"/>
+          <w:szCs w:val="20"/>
+        </w:rPr>
+        <w:t>Trustedwear</w:t>
+      </w:r>
+      <w:proofErr w:type="spellEnd"/>
+      <w:r>
+        <w:rPr>
+          <w:rFonts w:ascii="Source Sans Pro" w:hAnsi="Source Sans Pro"/>
+          <w:b/>
+          <w:bCs/>
+          <w:color w:val="404040" w:themeColor="text1" w:themeTint="BF"/>
+          <w:sz w:val="20"/>
+          <w:szCs w:val="20"/>
+        </w:rPr>
+        <w:t xml:space="preserve"> Tech </w:t>
+      </w:r>
+      <w:r>
+        <w:rPr>
+          <w:rFonts w:ascii="Source Sans Pro" w:hAnsi="Source Sans Pro"/>
+          <w:b/>
+          <w:bCs/>
+          <w:color w:val="404040" w:themeColor="text1" w:themeTint="BF"/>
+          <w:sz w:val="20"/>
+          <w:szCs w:val="20"/>
+        </w:rPr>
+        <w:t xml:space="preserve">– </w:t>
+      </w:r>
+      <w:r>
+        <w:rPr>
+          <w:rFonts w:ascii="Source Sans Pro" w:hAnsi="Source Sans Pro"/>
+          <w:b/>
+          <w:bCs/>
+          <w:color w:val="404040" w:themeColor="text1" w:themeTint="BF"/>
+          <w:sz w:val="20"/>
+          <w:szCs w:val="20"/>
+        </w:rPr>
+        <w:t>Software Developer Intern</w:t>
+      </w:r>
+    </w:p>
+    <w:p>
+      <w:pPr>
         <w:spacing w:after="0" w:line="168" w:lineRule="auto"/>
         <w:jc w:val="both"/>
         <w:rPr>
           <w:rFonts w:ascii="Source Sans Pro" w:hAnsi="Source Sans Pro"/>
-          <w:b/>
-          <w:bCs/>
-          <w:color w:val="404040" w:themeColor="text1" w:themeTint="BF"/>
-          <w:sz w:val="20"/>
-          <w:szCs w:val="20"/>
-        </w:rPr>
-      </w:pPr>
-      <w:r>
-        <w:rPr>
-          <w:rFonts w:ascii="Source Sans Pro" w:hAnsi="Source Sans Pro"/>
-          <w:b/>
-          <w:bCs/>
-          <w:color w:val="404040" w:themeColor="text1" w:themeTint="BF"/>
-          <w:sz w:val="20"/>
-          <w:szCs w:val="20"/>
-        </w:rPr>
-        <w:t>Google Cloud – Cloud Arcade Facilitator</w:t>
-      </w:r>
-    </w:p>
-    <w:p>
-      <w:pPr>
-        <w:spacing w:after="0" w:line="360" w:lineRule="auto"/>
-        <w:jc w:val="both"/>
-        <w:rPr>
-          <w:rFonts w:ascii="Source Sans Pro" w:hAnsi="Source Sans Pro"/>
           <w:i/>
           <w:iCs/>
           <w:color w:val="404040" w:themeColor="text1" w:themeTint="BF"/>
@@ -354,7 +398,480 @@
           <w:sz w:val="20"/>
           <w:szCs w:val="20"/>
         </w:rPr>
-        <w:t>05/2023 – 08/2023</w:t>
+        <w:t xml:space="preserve">Delhi </w:t>
+      </w:r>
+      <w:proofErr w:type="spellStart"/>
+      <w:r>
+        <w:rPr>
+          <w:rFonts w:ascii="Source Sans Pro" w:hAnsi="Source Sans Pro"/>
+          <w:i/>
+          <w:iCs/>
+          <w:color w:val="404040" w:themeColor="text1" w:themeTint="BF"/>
+          <w:sz w:val="20"/>
+          <w:szCs w:val="20"/>
+        </w:rPr>
+        <w:t>Ncr</w:t>
+      </w:r>
+      <w:proofErr w:type="spellEnd"/>
+      <w:r>
+        <w:rPr>
+          <w:rFonts w:ascii="Source Sans Pro" w:hAnsi="Source Sans Pro"/>
+          <w:i/>
+          <w:iCs/>
+          <w:color w:val="404040" w:themeColor="text1" w:themeTint="BF"/>
+          <w:sz w:val="20"/>
+          <w:szCs w:val="20"/>
+        </w:rPr>
+        <w:t>, India</w:t>
+      </w:r>
+    </w:p>
+    <w:p>
+      <w:pPr>
+        <w:spacing w:after="0" w:line="276" w:lineRule="auto"/>
+        <w:jc w:val="both"/>
+        <w:rPr>
+          <w:rFonts w:ascii="Source Sans Pro" w:hAnsi="Source Sans Pro"/>
+          <w:i/>
+          <w:iCs/>
+          <w:color w:val="404040" w:themeColor="text1" w:themeTint="BF"/>
+          <w:sz w:val="20"/>
+          <w:szCs w:val="20"/>
+        </w:rPr>
+      </w:pPr>
+      <w:r>
+        <w:rPr>
+          <w:rFonts w:ascii="Source Sans Pro" w:hAnsi="Source Sans Pro"/>
+          <w:i/>
+          <w:iCs/>
+          <w:color w:val="404040" w:themeColor="text1" w:themeTint="BF"/>
+          <w:sz w:val="20"/>
+          <w:szCs w:val="20"/>
+        </w:rPr>
+        <w:t>0</w:t>
+      </w:r>
+      <w:r>
+        <w:rPr>
+          <w:rFonts w:ascii="Source Sans Pro" w:hAnsi="Source Sans Pro"/>
+          <w:i/>
+          <w:iCs/>
+          <w:color w:val="404040" w:themeColor="text1" w:themeTint="BF"/>
+          <w:sz w:val="20"/>
+          <w:szCs w:val="20"/>
+        </w:rPr>
+        <w:t>2</w:t>
+      </w:r>
+      <w:r>
+        <w:rPr>
+          <w:rFonts w:ascii="Source Sans Pro" w:hAnsi="Source Sans Pro"/>
+          <w:i/>
+          <w:iCs/>
+          <w:color w:val="404040" w:themeColor="text1" w:themeTint="BF"/>
+          <w:sz w:val="20"/>
+          <w:szCs w:val="20"/>
+        </w:rPr>
+        <w:t>/202</w:t>
+      </w:r>
+      <w:r>
+        <w:rPr>
+          <w:rFonts w:ascii="Source Sans Pro" w:hAnsi="Source Sans Pro"/>
+          <w:i/>
+          <w:iCs/>
+          <w:color w:val="404040" w:themeColor="text1" w:themeTint="BF"/>
+          <w:sz w:val="20"/>
+          <w:szCs w:val="20"/>
+        </w:rPr>
+        <w:t>4</w:t>
+      </w:r>
+      <w:r>
+        <w:rPr>
+          <w:rFonts w:ascii="Source Sans Pro" w:hAnsi="Source Sans Pro"/>
+          <w:i/>
+          <w:iCs/>
+          <w:color w:val="404040" w:themeColor="text1" w:themeTint="BF"/>
+          <w:sz w:val="20"/>
+          <w:szCs w:val="20"/>
+        </w:rPr>
+        <w:t xml:space="preserve"> – 0</w:t>
+      </w:r>
+      <w:r>
+        <w:rPr>
+          <w:rFonts w:ascii="Source Sans Pro" w:hAnsi="Source Sans Pro"/>
+          <w:i/>
+          <w:iCs/>
+          <w:color w:val="404040" w:themeColor="text1" w:themeTint="BF"/>
+          <w:sz w:val="20"/>
+          <w:szCs w:val="20"/>
+        </w:rPr>
+        <w:t>4</w:t>
+      </w:r>
+      <w:r>
+        <w:rPr>
+          <w:rFonts w:ascii="Source Sans Pro" w:hAnsi="Source Sans Pro"/>
+          <w:i/>
+          <w:iCs/>
+          <w:color w:val="404040" w:themeColor="text1" w:themeTint="BF"/>
+          <w:sz w:val="20"/>
+          <w:szCs w:val="20"/>
+        </w:rPr>
+        <w:t>/202</w:t>
+      </w:r>
+      <w:r>
+        <w:rPr>
+          <w:rFonts w:ascii="Source Sans Pro" w:hAnsi="Source Sans Pro"/>
+          <w:i/>
+          <w:iCs/>
+          <w:color w:val="404040" w:themeColor="text1" w:themeTint="BF"/>
+          <w:sz w:val="20"/>
+          <w:szCs w:val="20"/>
+        </w:rPr>
+        <w:t>4</w:t>
+      </w:r>
+    </w:p>
+    <w:p>
+      <w:pPr>
+        <w:pStyle w:val="ListParagraph"/>
+        <w:numPr>
+          <w:ilvl w:val="0"/>
+          <w:numId w:val="5"/>
+        </w:numPr>
+        <w:jc w:val="both"/>
+        <w:rPr>
+          <w:rFonts w:ascii="Source Sans Pro" w:hAnsi="Source Sans Pro"/>
+          <w:color w:val="404040" w:themeColor="text1" w:themeTint="BF"/>
+          <w:sz w:val="20"/>
+          <w:szCs w:val="20"/>
+        </w:rPr>
+      </w:pPr>
+      <w:r>
+        <w:rPr>
+          <w:rFonts w:ascii="Source Sans Pro" w:hAnsi="Source Sans Pro"/>
+          <w:color w:val="404040" w:themeColor="text1" w:themeTint="BF"/>
+          <w:sz w:val="20"/>
+          <w:szCs w:val="20"/>
+        </w:rPr>
+        <w:t xml:space="preserve">Engaged in </w:t>
+      </w:r>
+      <w:r>
+        <w:rPr>
+          <w:rFonts w:ascii="Source Sans Pro" w:hAnsi="Source Sans Pro"/>
+          <w:color w:val="404040" w:themeColor="text1" w:themeTint="BF"/>
+          <w:sz w:val="20"/>
+          <w:szCs w:val="20"/>
+        </w:rPr>
+        <w:t>Cross</w:t>
+      </w:r>
+      <w:r>
+        <w:rPr>
+          <w:rFonts w:ascii="Source Sans Pro" w:hAnsi="Source Sans Pro"/>
+          <w:color w:val="404040" w:themeColor="text1" w:themeTint="BF"/>
+          <w:sz w:val="20"/>
+          <w:szCs w:val="20"/>
+        </w:rPr>
+        <w:t xml:space="preserve"> - </w:t>
+      </w:r>
+      <w:r>
+        <w:rPr>
+          <w:rFonts w:ascii="Source Sans Pro" w:hAnsi="Source Sans Pro"/>
+          <w:color w:val="404040" w:themeColor="text1" w:themeTint="BF"/>
+          <w:sz w:val="20"/>
+          <w:szCs w:val="20"/>
+        </w:rPr>
+        <w:t xml:space="preserve">Platform App </w:t>
+      </w:r>
+      <w:r>
+        <w:rPr>
+          <w:rFonts w:ascii="Source Sans Pro" w:hAnsi="Source Sans Pro"/>
+          <w:color w:val="404040" w:themeColor="text1" w:themeTint="BF"/>
+          <w:sz w:val="20"/>
+          <w:szCs w:val="20"/>
+        </w:rPr>
+        <w:t>development process for the</w:t>
+      </w:r>
+      <w:r>
+        <w:rPr>
+          <w:rFonts w:ascii="Source Sans Pro" w:hAnsi="Source Sans Pro"/>
+          <w:color w:val="404040" w:themeColor="text1" w:themeTint="BF"/>
+          <w:sz w:val="20"/>
+          <w:szCs w:val="20"/>
+        </w:rPr>
+        <w:t xml:space="preserve"> Mobile App and Smartwatch Application interface by the Company.</w:t>
+      </w:r>
+      <w:r>
+        <w:rPr>
+          <w:rFonts w:ascii="Source Sans Pro" w:hAnsi="Source Sans Pro"/>
+          <w:color w:val="404040" w:themeColor="text1" w:themeTint="BF"/>
+          <w:sz w:val="20"/>
+          <w:szCs w:val="20"/>
+        </w:rPr>
+        <w:t xml:space="preserve"> </w:t>
+      </w:r>
+    </w:p>
+    <w:p>
+      <w:pPr>
+        <w:pStyle w:val="ListParagraph"/>
+        <w:numPr>
+          <w:ilvl w:val="0"/>
+          <w:numId w:val="5"/>
+        </w:numPr>
+        <w:jc w:val="both"/>
+        <w:rPr>
+          <w:rFonts w:ascii="Source Sans Pro" w:hAnsi="Source Sans Pro"/>
+          <w:color w:val="404040" w:themeColor="text1" w:themeTint="BF"/>
+          <w:sz w:val="20"/>
+          <w:szCs w:val="20"/>
+        </w:rPr>
+      </w:pPr>
+      <w:r>
+        <w:rPr>
+          <w:rFonts w:ascii="Source Sans Pro" w:hAnsi="Source Sans Pro"/>
+          <w:color w:val="404040" w:themeColor="text1" w:themeTint="BF"/>
+          <w:sz w:val="20"/>
+          <w:szCs w:val="20"/>
+        </w:rPr>
+        <w:t>Used tech stack native Kotlin</w:t>
+      </w:r>
+      <w:r>
+        <w:rPr>
+          <w:rFonts w:ascii="Source Sans Pro" w:hAnsi="Source Sans Pro"/>
+          <w:color w:val="404040" w:themeColor="text1" w:themeTint="BF"/>
+          <w:sz w:val="20"/>
+          <w:szCs w:val="20"/>
+        </w:rPr>
+        <w:t>, Swift</w:t>
+      </w:r>
+      <w:r>
+        <w:rPr>
+          <w:rFonts w:ascii="Source Sans Pro" w:hAnsi="Source Sans Pro"/>
+          <w:color w:val="404040" w:themeColor="text1" w:themeTint="BF"/>
+          <w:sz w:val="20"/>
+          <w:szCs w:val="20"/>
+        </w:rPr>
+        <w:t xml:space="preserve"> and </w:t>
+      </w:r>
+      <w:r>
+        <w:rPr>
+          <w:rFonts w:ascii="Source Sans Pro" w:hAnsi="Source Sans Pro"/>
+          <w:color w:val="404040" w:themeColor="text1" w:themeTint="BF"/>
+          <w:sz w:val="20"/>
+          <w:szCs w:val="20"/>
+        </w:rPr>
+        <w:t>React Native – Expo and Cli</w:t>
+      </w:r>
+      <w:r>
+        <w:rPr>
+          <w:rFonts w:ascii="Source Sans Pro" w:hAnsi="Source Sans Pro"/>
+          <w:color w:val="404040" w:themeColor="text1" w:themeTint="BF"/>
+          <w:sz w:val="20"/>
+          <w:szCs w:val="20"/>
+        </w:rPr>
+        <w:t xml:space="preserve"> for cross-platform development.</w:t>
+      </w:r>
+      <w:r>
+        <w:rPr>
+          <w:rFonts w:ascii="Source Sans Pro" w:hAnsi="Source Sans Pro"/>
+          <w:color w:val="404040" w:themeColor="text1" w:themeTint="BF"/>
+          <w:sz w:val="20"/>
+          <w:szCs w:val="20"/>
+        </w:rPr>
+        <w:t xml:space="preserve"> </w:t>
+      </w:r>
+    </w:p>
+    <w:p>
+      <w:pPr>
+        <w:pStyle w:val="ListParagraph"/>
+        <w:numPr>
+          <w:ilvl w:val="0"/>
+          <w:numId w:val="5"/>
+        </w:numPr>
+        <w:spacing w:line="240" w:lineRule="auto"/>
+        <w:jc w:val="both"/>
+        <w:rPr>
+          <w:rFonts w:ascii="Source Sans Pro" w:hAnsi="Source Sans Pro"/>
+          <w:color w:val="404040" w:themeColor="text1" w:themeTint="BF"/>
+          <w:sz w:val="20"/>
+          <w:szCs w:val="20"/>
+        </w:rPr>
+      </w:pPr>
+      <w:r>
+        <w:rPr>
+          <w:rFonts w:ascii="Source Sans Pro" w:hAnsi="Source Sans Pro"/>
+          <w:color w:val="404040" w:themeColor="text1" w:themeTint="BF"/>
+          <w:sz w:val="20"/>
+          <w:szCs w:val="20"/>
+        </w:rPr>
+        <w:t>Applied UI/UX design principles for intuitive user interfaces</w:t>
+      </w:r>
+      <w:r>
+        <w:rPr>
+          <w:rFonts w:ascii="Source Sans Pro" w:hAnsi="Source Sans Pro"/>
+          <w:color w:val="404040" w:themeColor="text1" w:themeTint="BF"/>
+          <w:sz w:val="20"/>
+          <w:szCs w:val="20"/>
+        </w:rPr>
+        <w:t xml:space="preserve"> using </w:t>
+      </w:r>
+      <w:proofErr w:type="spellStart"/>
+      <w:r>
+        <w:rPr>
+          <w:rFonts w:ascii="Source Sans Pro" w:hAnsi="Source Sans Pro"/>
+          <w:color w:val="404040" w:themeColor="text1" w:themeTint="BF"/>
+          <w:sz w:val="20"/>
+          <w:szCs w:val="20"/>
+        </w:rPr>
+        <w:t>S</w:t>
+      </w:r>
+      <w:r>
+        <w:rPr>
+          <w:rFonts w:ascii="Source Sans Pro" w:hAnsi="Source Sans Pro"/>
+          <w:color w:val="404040" w:themeColor="text1" w:themeTint="BF"/>
+          <w:sz w:val="20"/>
+          <w:szCs w:val="20"/>
+        </w:rPr>
+        <w:t>quareline</w:t>
+      </w:r>
+      <w:proofErr w:type="spellEnd"/>
+      <w:r>
+        <w:rPr>
+          <w:rFonts w:ascii="Source Sans Pro" w:hAnsi="Source Sans Pro"/>
+          <w:color w:val="404040" w:themeColor="text1" w:themeTint="BF"/>
+          <w:sz w:val="20"/>
+          <w:szCs w:val="20"/>
+        </w:rPr>
+        <w:t xml:space="preserve"> </w:t>
+      </w:r>
+      <w:r>
+        <w:rPr>
+          <w:rFonts w:ascii="Source Sans Pro" w:hAnsi="Source Sans Pro"/>
+          <w:color w:val="404040" w:themeColor="text1" w:themeTint="BF"/>
+          <w:sz w:val="20"/>
+          <w:szCs w:val="20"/>
+        </w:rPr>
+        <w:t>studio</w:t>
+      </w:r>
+      <w:r>
+        <w:rPr>
+          <w:rFonts w:ascii="Source Sans Pro" w:hAnsi="Source Sans Pro"/>
+          <w:color w:val="404040" w:themeColor="text1" w:themeTint="BF"/>
+          <w:sz w:val="20"/>
+          <w:szCs w:val="20"/>
+        </w:rPr>
+        <w:t xml:space="preserve"> and LVGL.</w:t>
+      </w:r>
+    </w:p>
+    <w:p>
+      <w:pPr>
+        <w:spacing w:after="0" w:line="168" w:lineRule="auto"/>
+        <w:jc w:val="both"/>
+        <w:rPr>
+          <w:rFonts w:ascii="Source Sans Pro" w:hAnsi="Source Sans Pro"/>
+          <w:b/>
+          <w:bCs/>
+          <w:color w:val="404040" w:themeColor="text1" w:themeTint="BF"/>
+          <w:sz w:val="20"/>
+          <w:szCs w:val="20"/>
+        </w:rPr>
+      </w:pPr>
+      <w:r>
+        <w:rPr>
+          <w:rFonts w:ascii="Source Sans Pro" w:hAnsi="Source Sans Pro"/>
+          <w:b/>
+          <w:bCs/>
+          <w:color w:val="404040" w:themeColor="text1" w:themeTint="BF"/>
+          <w:sz w:val="20"/>
+          <w:szCs w:val="20"/>
+        </w:rPr>
+        <w:t>AWS</w:t>
+      </w:r>
+      <w:r>
+        <w:rPr>
+          <w:rFonts w:ascii="Source Sans Pro" w:hAnsi="Source Sans Pro"/>
+          <w:b/>
+          <w:bCs/>
+          <w:color w:val="404040" w:themeColor="text1" w:themeTint="BF"/>
+          <w:sz w:val="20"/>
+          <w:szCs w:val="20"/>
+        </w:rPr>
+        <w:t xml:space="preserve"> – Cloud</w:t>
+      </w:r>
+      <w:r>
+        <w:rPr>
+          <w:rFonts w:ascii="Source Sans Pro" w:hAnsi="Source Sans Pro"/>
+          <w:b/>
+          <w:bCs/>
+          <w:color w:val="404040" w:themeColor="text1" w:themeTint="BF"/>
+          <w:sz w:val="20"/>
+          <w:szCs w:val="20"/>
+        </w:rPr>
+        <w:t xml:space="preserve"> Architecture Intern</w:t>
+      </w:r>
+    </w:p>
+    <w:p>
+      <w:pPr>
+        <w:spacing w:after="0" w:line="276" w:lineRule="auto"/>
+        <w:jc w:val="both"/>
+        <w:rPr>
+          <w:rFonts w:ascii="Source Sans Pro" w:hAnsi="Source Sans Pro"/>
+          <w:i/>
+          <w:iCs/>
+          <w:color w:val="404040" w:themeColor="text1" w:themeTint="BF"/>
+          <w:sz w:val="20"/>
+          <w:szCs w:val="20"/>
+        </w:rPr>
+      </w:pPr>
+      <w:r>
+        <w:rPr>
+          <w:rFonts w:ascii="Source Sans Pro" w:hAnsi="Source Sans Pro"/>
+          <w:i/>
+          <w:iCs/>
+          <w:color w:val="404040" w:themeColor="text1" w:themeTint="BF"/>
+          <w:sz w:val="20"/>
+          <w:szCs w:val="20"/>
+        </w:rPr>
+        <w:t>0</w:t>
+      </w:r>
+      <w:r>
+        <w:rPr>
+          <w:rFonts w:ascii="Source Sans Pro" w:hAnsi="Source Sans Pro"/>
+          <w:i/>
+          <w:iCs/>
+          <w:color w:val="404040" w:themeColor="text1" w:themeTint="BF"/>
+          <w:sz w:val="20"/>
+          <w:szCs w:val="20"/>
+        </w:rPr>
+        <w:t>9</w:t>
+      </w:r>
+      <w:r>
+        <w:rPr>
+          <w:rFonts w:ascii="Source Sans Pro" w:hAnsi="Source Sans Pro"/>
+          <w:i/>
+          <w:iCs/>
+          <w:color w:val="404040" w:themeColor="text1" w:themeTint="BF"/>
+          <w:sz w:val="20"/>
+          <w:szCs w:val="20"/>
+        </w:rPr>
+        <w:t xml:space="preserve">/2023 – </w:t>
+      </w:r>
+      <w:r>
+        <w:rPr>
+          <w:rFonts w:ascii="Source Sans Pro" w:hAnsi="Source Sans Pro"/>
+          <w:i/>
+          <w:iCs/>
+          <w:color w:val="404040" w:themeColor="text1" w:themeTint="BF"/>
+          <w:sz w:val="20"/>
+          <w:szCs w:val="20"/>
+        </w:rPr>
+        <w:t>11</w:t>
+      </w:r>
+      <w:r>
+        <w:rPr>
+          <w:rFonts w:ascii="Source Sans Pro" w:hAnsi="Source Sans Pro"/>
+          <w:i/>
+          <w:iCs/>
+          <w:color w:val="404040" w:themeColor="text1" w:themeTint="BF"/>
+          <w:sz w:val="20"/>
+          <w:szCs w:val="20"/>
+        </w:rPr>
+        <w:t>/2023</w:t>
       </w:r>
     </w:p>
     <w:p>
@@ -380,7 +897,34 @@
           <w:sz w:val="20"/>
           <w:szCs w:val="20"/>
         </w:rPr>
-        <w:t>Managing Virtual Machines on cloud, SMB Workloads and Optimizing Storage Usage.</w:t>
+        <w:t>Managing Virtual Machines on cloud, SMB Workloads and Optimizing Storage Usage</w:t>
+      </w:r>
+      <w:r>
+        <w:rPr>
+          <w:rFonts w:ascii="Source Sans Pro" w:hAnsi="Source Sans Pro"/>
+          <w:color w:val="404040" w:themeColor="text1" w:themeTint="BF"/>
+          <w:sz w:val="20"/>
+          <w:szCs w:val="20"/>
+        </w:rPr>
+        <w:t xml:space="preserve">, </w:t>
+      </w:r>
+      <w:r>
+        <w:rPr>
+          <w:rFonts w:ascii="Source Sans Pro" w:hAnsi="Source Sans Pro"/>
+          <w:color w:val="404040" w:themeColor="text1" w:themeTint="BF"/>
+          <w:sz w:val="20"/>
+          <w:szCs w:val="20"/>
+        </w:rPr>
+        <w:t>Operating on CLI's, Creating Storage Buckets</w:t>
+      </w:r>
+      <w:r>
+        <w:rPr>
+          <w:rFonts w:ascii="Source Sans Pro" w:hAnsi="Source Sans Pro"/>
+          <w:color w:val="404040" w:themeColor="text1" w:themeTint="BF"/>
+          <w:sz w:val="20"/>
+          <w:szCs w:val="20"/>
+        </w:rPr>
+        <w:t>.</w:t>
       </w:r>
     </w:p>
     <w:p>
@@ -405,7 +949,16 @@
           <w:sz w:val="20"/>
           <w:szCs w:val="20"/>
         </w:rPr>
-        <w:t xml:space="preserve">Operating on CLI's, Creating Storage Buckets, Insights from Data with </w:t>
+        <w:t xml:space="preserve">Extracting </w:t>
+      </w:r>
+      <w:r>
+        <w:rPr>
+          <w:rFonts w:ascii="Source Sans Pro" w:hAnsi="Source Sans Pro"/>
+          <w:color w:val="404040" w:themeColor="text1" w:themeTint="BF"/>
+          <w:sz w:val="20"/>
+          <w:szCs w:val="20"/>
+        </w:rPr>
+        <w:t xml:space="preserve">Insights with </w:t>
       </w:r>
       <w:proofErr w:type="spellStart"/>
       <w:r>
@@ -425,223 +978,34 @@
           <w:sz w:val="20"/>
           <w:szCs w:val="20"/>
         </w:rPr>
-        <w:t>, Exploring Data with Looker, Integrating Machine Learning APIs.</w:t>
-      </w:r>
-    </w:p>
-    <w:p>
-      <w:pPr>
-        <w:spacing w:after="0" w:line="216" w:lineRule="auto"/>
-        <w:jc w:val="both"/>
-        <w:rPr>
-          <w:rFonts w:ascii="Source Sans Pro" w:hAnsi="Source Sans Pro"/>
-          <w:b/>
-          <w:bCs/>
-          <w:color w:val="404040" w:themeColor="text1" w:themeTint="BF"/>
-          <w:sz w:val="20"/>
-          <w:szCs w:val="20"/>
-        </w:rPr>
-      </w:pPr>
-      <w:r>
-        <w:rPr>
-          <w:rFonts w:ascii="Source Sans Pro" w:hAnsi="Source Sans Pro"/>
-          <w:b/>
-          <w:bCs/>
-          <w:color w:val="404040" w:themeColor="text1" w:themeTint="BF"/>
-          <w:sz w:val="20"/>
-          <w:szCs w:val="20"/>
-        </w:rPr>
-        <w:t xml:space="preserve">Social (script foundation) </w:t>
-      </w:r>
-      <w:r>
-        <w:rPr>
-          <w:rFonts w:ascii="Source Sans Pro" w:hAnsi="Source Sans Pro"/>
-          <w:b/>
-          <w:bCs/>
-          <w:color w:val="404040" w:themeColor="text1" w:themeTint="BF"/>
-          <w:sz w:val="20"/>
-          <w:szCs w:val="20"/>
-        </w:rPr>
-        <w:t xml:space="preserve">– </w:t>
-      </w:r>
-      <w:r>
-        <w:rPr>
-          <w:rFonts w:ascii="Source Sans Pro" w:hAnsi="Source Sans Pro"/>
-          <w:b/>
-          <w:bCs/>
-          <w:color w:val="404040" w:themeColor="text1" w:themeTint="BF"/>
-          <w:sz w:val="20"/>
-          <w:szCs w:val="20"/>
-        </w:rPr>
-        <w:t>Social summer of code season 2 (</w:t>
-      </w:r>
-      <w:proofErr w:type="spellStart"/>
-      <w:r>
-        <w:rPr>
-          <w:rFonts w:ascii="Source Sans Pro" w:hAnsi="Source Sans Pro"/>
-          <w:b/>
-          <w:bCs/>
-          <w:color w:val="404040" w:themeColor="text1" w:themeTint="BF"/>
-          <w:sz w:val="20"/>
-          <w:szCs w:val="20"/>
-        </w:rPr>
-        <w:t>ssoc</w:t>
-      </w:r>
-      <w:proofErr w:type="spellEnd"/>
-      <w:r>
-        <w:rPr>
-          <w:rFonts w:ascii="Source Sans Pro" w:hAnsi="Source Sans Pro"/>
-          <w:b/>
-          <w:bCs/>
-          <w:color w:val="404040" w:themeColor="text1" w:themeTint="BF"/>
-          <w:sz w:val="20"/>
-          <w:szCs w:val="20"/>
-        </w:rPr>
-        <w:t>)</w:t>
-      </w:r>
-    </w:p>
-    <w:p>
-      <w:pPr>
-        <w:jc w:val="both"/>
-        <w:rPr>
-          <w:rFonts w:ascii="Source Sans Pro" w:hAnsi="Source Sans Pro"/>
-          <w:i/>
-          <w:iCs/>
-          <w:color w:val="404040" w:themeColor="text1" w:themeTint="BF"/>
-          <w:sz w:val="20"/>
-          <w:szCs w:val="20"/>
-        </w:rPr>
-      </w:pPr>
-      <w:r>
-        <w:rPr>
-          <w:rFonts w:ascii="Source Sans Pro" w:hAnsi="Source Sans Pro"/>
-          <w:i/>
-          <w:iCs/>
-          <w:color w:val="404040" w:themeColor="text1" w:themeTint="BF"/>
-          <w:sz w:val="20"/>
-          <w:szCs w:val="20"/>
-        </w:rPr>
-        <w:t>0</w:t>
-      </w:r>
-      <w:r>
-        <w:rPr>
-          <w:rFonts w:ascii="Source Sans Pro" w:hAnsi="Source Sans Pro"/>
-          <w:i/>
-          <w:iCs/>
-          <w:color w:val="404040" w:themeColor="text1" w:themeTint="BF"/>
-          <w:sz w:val="20"/>
-          <w:szCs w:val="20"/>
-        </w:rPr>
-        <w:t>5</w:t>
-      </w:r>
-      <w:r>
-        <w:rPr>
-          <w:rFonts w:ascii="Source Sans Pro" w:hAnsi="Source Sans Pro"/>
-          <w:i/>
-          <w:iCs/>
-          <w:color w:val="404040" w:themeColor="text1" w:themeTint="BF"/>
-          <w:sz w:val="20"/>
-          <w:szCs w:val="20"/>
-        </w:rPr>
-        <w:t>/202</w:t>
-      </w:r>
-      <w:r>
-        <w:rPr>
-          <w:rFonts w:ascii="Source Sans Pro" w:hAnsi="Source Sans Pro"/>
-          <w:i/>
-          <w:iCs/>
-          <w:color w:val="404040" w:themeColor="text1" w:themeTint="BF"/>
-          <w:sz w:val="20"/>
-          <w:szCs w:val="20"/>
-        </w:rPr>
-        <w:t>3</w:t>
-      </w:r>
-      <w:r>
-        <w:rPr>
-          <w:rFonts w:ascii="Source Sans Pro" w:hAnsi="Source Sans Pro"/>
-          <w:i/>
-          <w:iCs/>
-          <w:color w:val="404040" w:themeColor="text1" w:themeTint="BF"/>
-          <w:sz w:val="20"/>
-          <w:szCs w:val="20"/>
-        </w:rPr>
-        <w:t xml:space="preserve"> – 07/202</w:t>
-      </w:r>
-      <w:r>
-        <w:rPr>
-          <w:rFonts w:ascii="Source Sans Pro" w:hAnsi="Source Sans Pro"/>
-          <w:i/>
-          <w:iCs/>
-          <w:color w:val="404040" w:themeColor="text1" w:themeTint="BF"/>
-          <w:sz w:val="20"/>
-          <w:szCs w:val="20"/>
-        </w:rPr>
-        <w:t>3</w:t>
-      </w:r>
-    </w:p>
-    <w:p>
-      <w:pPr>
-        <w:pStyle w:val="ListParagraph"/>
-        <w:numPr>
-          <w:ilvl w:val="0"/>
-          <w:numId w:val="6"/>
-        </w:numPr>
-        <w:jc w:val="both"/>
-        <w:rPr>
-          <w:rFonts w:ascii="Source Sans Pro" w:hAnsi="Source Sans Pro"/>
-          <w:color w:val="404040" w:themeColor="text1" w:themeTint="BF"/>
-          <w:sz w:val="20"/>
-          <w:szCs w:val="20"/>
-        </w:rPr>
-      </w:pPr>
-      <w:r>
-        <w:rPr>
-          <w:rFonts w:ascii="Source Sans Pro" w:hAnsi="Source Sans Pro"/>
-          <w:color w:val="404040" w:themeColor="text1" w:themeTint="BF"/>
-          <w:sz w:val="20"/>
-          <w:szCs w:val="20"/>
-        </w:rPr>
-        <w:t>Actively contributed to the development of an open-source project during SSOC</w:t>
-      </w:r>
-    </w:p>
-    <w:p>
-      <w:pPr>
-        <w:pStyle w:val="ListParagraph"/>
-        <w:numPr>
-          <w:ilvl w:val="0"/>
-          <w:numId w:val="6"/>
-        </w:numPr>
-        <w:spacing w:after="0" w:line="276" w:lineRule="auto"/>
-        <w:jc w:val="both"/>
-        <w:rPr>
-          <w:color w:val="404040" w:themeColor="text1" w:themeTint="BF"/>
-        </w:rPr>
-      </w:pPr>
-      <w:r>
-        <w:rPr>
-          <w:rFonts w:ascii="Source Sans Pro" w:hAnsi="Source Sans Pro"/>
-          <w:color w:val="404040" w:themeColor="text1" w:themeTint="BF"/>
-          <w:sz w:val="20"/>
-          <w:szCs w:val="20"/>
-        </w:rPr>
-        <w:t>comprehe</w:t>
-      </w:r>
-      <w:r>
-        <w:rPr>
-          <w:rFonts w:ascii="Source Sans Pro" w:hAnsi="Source Sans Pro"/>
-          <w:color w:val="404040" w:themeColor="text1" w:themeTint="BF"/>
-          <w:sz w:val="20"/>
-          <w:szCs w:val="20"/>
-        </w:rPr>
-        <w:t xml:space="preserve">nsive </w:t>
-      </w:r>
-      <w:r>
-        <w:rPr>
-          <w:rFonts w:ascii="Source Sans Pro" w:hAnsi="Source Sans Pro"/>
-          <w:color w:val="404040" w:themeColor="text1" w:themeTint="BF"/>
-          <w:sz w:val="20"/>
-          <w:szCs w:val="20"/>
-        </w:rPr>
-        <w:t>proficiency in Git for version control, ensuring seamless collaboration and efficient project management</w:t>
+        <w:t>, Exploring Data with Looker, Integrating Machine Learning APIs</w:t>
+      </w:r>
+      <w:r>
+        <w:rPr>
+          <w:rFonts w:ascii="Source Sans Pro" w:hAnsi="Source Sans Pro"/>
+          <w:color w:val="404040" w:themeColor="text1" w:themeTint="BF"/>
+          <w:sz w:val="20"/>
+          <w:szCs w:val="20"/>
+        </w:rPr>
+        <w:t xml:space="preserve">, </w:t>
+      </w:r>
+      <w:r>
+        <w:rPr>
+          <w:rFonts w:ascii="Source Sans Pro" w:hAnsi="Source Sans Pro"/>
+          <w:color w:val="404040" w:themeColor="text1" w:themeTint="BF"/>
+          <w:sz w:val="20"/>
+          <w:szCs w:val="20"/>
+        </w:rPr>
+        <w:t xml:space="preserve">successfully </w:t>
+      </w:r>
+      <w:r>
+        <w:rPr>
+          <w:rFonts w:ascii="Source Sans Pro" w:hAnsi="Source Sans Pro"/>
+          <w:color w:val="404040" w:themeColor="text1" w:themeTint="BF"/>
+          <w:sz w:val="20"/>
+          <w:szCs w:val="20"/>
+        </w:rPr>
+        <w:t>completed a Capstone project</w:t>
       </w:r>
       <w:r>
         <w:rPr>
@@ -680,13 +1044,13 @@
         <mc:AlternateContent>
           <mc:Choice Requires="wps">
             <w:drawing>
-              <wp:anchor distT="0" distB="0" distL="114300" distR="114300" simplePos="0" relativeHeight="251662336" behindDoc="0" locked="0" layoutInCell="1" allowOverlap="1" wp14:anchorId="36C47514" wp14:editId="0A1B3020">
+              <wp:anchor distT="0" distB="0" distL="114300" distR="114300" simplePos="0" relativeHeight="251662336" behindDoc="0" locked="0" layoutInCell="1" allowOverlap="1" wp14:anchorId="36C47514" wp14:editId="0828CC72">
                 <wp:simplePos x="0" y="0"/>
                 <wp:positionH relativeFrom="column">
                   <wp:align>right</wp:align>
                 </wp:positionH>
                 <wp:positionV relativeFrom="paragraph">
-                  <wp:posOffset>40033</wp:posOffset>
+                  <wp:posOffset>1905</wp:posOffset>
                 </wp:positionV>
                 <wp:extent cx="4113613" cy="11540"/>
                 <wp:effectExtent l="0" t="0" r="20320" b="26670"/>
@@ -741,7 +1105,7 @@
           </mc:Choice>
           <mc:Fallback>
             <w:pict>
-              <v:line w14:anchorId="1609AD2E" id="Straight Connector 3" o:spid="_x0000_s1026" style="position:absolute;flip:y;z-index:251662336;visibility:visible;mso-wrap-style:square;mso-width-percent:0;mso-height-percent:0;mso-wrap-distance-left:9pt;mso-wrap-distance-top:0;mso-wrap-distance-right:9pt;mso-wrap-distance-bottom:0;mso-position-horizontal:right;mso-position-horizontal-relative:text;mso-position-vertical:absolute;mso-position-vertical-relative:text;mso-width-percent:0;mso-height-percent:0;mso-width-relative:margin;mso-height-relative:margin" from="272.7pt,3.15pt" to="596.6pt,4.05pt" o:gfxdata="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" strokecolor="#32a893" strokeweight=".5pt">
+              <v:line w14:anchorId="102E78BA" id="Straight Connector 3" o:spid="_x0000_s1026" style="position:absolute;flip:y;z-index:251662336;visibility:visible;mso-wrap-style:square;mso-width-percent:0;mso-height-percent:0;mso-wrap-distance-left:9pt;mso-wrap-distance-top:0;mso-wrap-distance-right:9pt;mso-wrap-distance-bottom:0;mso-position-horizontal:right;mso-position-horizontal-relative:text;mso-position-vertical:absolute;mso-position-vertical-relative:text;mso-width-percent:0;mso-height-percent:0;mso-width-relative:margin;mso-height-relative:margin" from="272.7pt,.15pt" to="596.6pt,1.05pt" o:gfxdata="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" strokecolor="#32a893" strokeweight=".5pt">
                 <v:stroke joinstyle="miter"/>
               </v:line>
             </w:pict>
@@ -864,7 +1228,7 @@
           <w:lang w:eastAsia="en-IN"/>
           <w14:ligatures w14:val="none"/>
         </w:rPr>
-        <w:t>Leading the creation of a dynamic simulation scenario and incorporating lidar, INS, and camera sensors and vehicle navigation system integrating Unreal Engine's simulator.</w:t>
+        <w:t>Led development of dynamic simulation scenario integrating lidar, INS, camera sensors, and vehicle navigation in Unreal Engine's simulator.</w:t>
       </w:r>
     </w:p>
     <w:p>
@@ -941,7 +1305,7 @@
           <w:numId w:val="6"/>
         </w:numPr>
         <w:shd w:val="clear" w:color="auto" w:fill="FFFFFF"/>
-        <w:spacing w:line="240" w:lineRule="auto"/>
+        <w:spacing w:after="0" w:line="312" w:lineRule="auto"/>
         <w:jc w:val="both"/>
         <w:rPr>
           <w:rFonts w:ascii="Source Sans Pro" w:eastAsia="Times New Roman" w:hAnsi="Source Sans Pro" w:cs="Times New Roman"/>
@@ -1048,19 +1412,35 @@
           <w14:ligatures w14:val="none"/>
         </w:rPr>
       </w:pPr>
-      <w:r>
-        <w:rPr>
-          <w:rFonts w:ascii="Source Sans Pro" w:eastAsia="Times New Roman" w:hAnsi="Source Sans Pro" w:cs="Times New Roman"/>
-          <w:b/>
-          <w:bCs/>
-          <w:color w:val="404040" w:themeColor="text1" w:themeTint="BF"/>
-          <w:kern w:val="0"/>
-          <w:sz w:val="20"/>
-          <w:szCs w:val="20"/>
-          <w:lang w:eastAsia="en-IN"/>
-          <w14:ligatures w14:val="none"/>
-        </w:rPr>
-        <w:t>Personal Portfolio</w:t>
+      <w:proofErr w:type="spellStart"/>
+      <w:r>
+        <w:rPr>
+          <w:rFonts w:ascii="Source Sans Pro" w:eastAsia="Times New Roman" w:hAnsi="Source Sans Pro" w:cs="Times New Roman"/>
+          <w:b/>
+          <w:bCs/>
+          <w:color w:val="404040" w:themeColor="text1" w:themeTint="BF"/>
+          <w:kern w:val="0"/>
+          <w:sz w:val="20"/>
+          <w:szCs w:val="20"/>
+          <w:lang w:eastAsia="en-IN"/>
+          <w14:ligatures w14:val="none"/>
+        </w:rPr>
+        <w:t>SecondLife</w:t>
+      </w:r>
+      <w:proofErr w:type="spellEnd"/>
+      <w:r>
+        <w:rPr>
+          <w:rFonts w:ascii="Source Sans Pro" w:eastAsia="Times New Roman" w:hAnsi="Source Sans Pro" w:cs="Times New Roman"/>
+          <w:b/>
+          <w:bCs/>
+          <w:color w:val="404040" w:themeColor="text1" w:themeTint="BF"/>
+          <w:kern w:val="0"/>
+          <w:sz w:val="20"/>
+          <w:szCs w:val="20"/>
+          <w:lang w:eastAsia="en-IN"/>
+          <w14:ligatures w14:val="none"/>
+        </w:rPr>
+        <w:t xml:space="preserve"> – Cross Platform App</w:t>
       </w:r>
       <w:r>
         <w:rPr>
@@ -1116,9 +1496,8 @@
           <w:lang w:eastAsia="en-IN"/>
           <w14:ligatures w14:val="none"/>
         </w:rPr>
-        <w:t xml:space="preserve">Figma, Html, </w:t>
-      </w:r>
-      <w:proofErr w:type="spellStart"/>
+        <w:t xml:space="preserve">React Native, Expo-cli  </w:t>
+      </w:r>
       <w:r>
         <w:rPr>
           <w:rFonts w:ascii="Source Sans Pro" w:eastAsia="Times New Roman" w:hAnsi="Source Sans Pro" w:cs="Times New Roman"/>
@@ -1131,9 +1510,8 @@
           <w:lang w:eastAsia="en-IN"/>
           <w14:ligatures w14:val="none"/>
         </w:rPr>
-        <w:t>Css</w:t>
-      </w:r>
-      <w:proofErr w:type="spellEnd"/>
+        <w:t>(</w:t>
+      </w:r>
       <w:r>
         <w:rPr>
           <w:rFonts w:ascii="Source Sans Pro" w:eastAsia="Times New Roman" w:hAnsi="Source Sans Pro" w:cs="Times New Roman"/>
@@ -1146,9 +1524,8 @@
           <w:lang w:eastAsia="en-IN"/>
           <w14:ligatures w14:val="none"/>
         </w:rPr>
-        <w:t xml:space="preserve">, </w:t>
-      </w:r>
-      <w:proofErr w:type="spellStart"/>
+        <w:t>Apr</w:t>
+      </w:r>
       <w:r>
         <w:rPr>
           <w:rFonts w:ascii="Source Sans Pro" w:eastAsia="Times New Roman" w:hAnsi="Source Sans Pro" w:cs="Times New Roman"/>
@@ -1161,9 +1538,8 @@
           <w:lang w:eastAsia="en-IN"/>
           <w14:ligatures w14:val="none"/>
         </w:rPr>
-        <w:t>Js</w:t>
-      </w:r>
-      <w:proofErr w:type="spellEnd"/>
+        <w:t xml:space="preserve">  202</w:t>
+      </w:r>
       <w:r>
         <w:rPr>
           <w:rFonts w:ascii="Source Sans Pro" w:eastAsia="Times New Roman" w:hAnsi="Source Sans Pro" w:cs="Times New Roman"/>
@@ -1176,7 +1552,7 @@
           <w:lang w:eastAsia="en-IN"/>
           <w14:ligatures w14:val="none"/>
         </w:rPr>
-        <w:t xml:space="preserve"> </w:t>
+        <w:t>4</w:t>
       </w:r>
       <w:r>
         <w:rPr>
@@ -1190,7 +1566,7 @@
           <w:lang w:eastAsia="en-IN"/>
           <w14:ligatures w14:val="none"/>
         </w:rPr>
-        <w:t>(</w:t>
+        <w:t xml:space="preserve"> - Present</w:t>
       </w:r>
       <w:r>
         <w:rPr>
@@ -1204,21 +1580,281 @@
           <w:lang w:eastAsia="en-IN"/>
           <w14:ligatures w14:val="none"/>
         </w:rPr>
-        <w:t>Dec  2023 - Present</w:t>
-      </w:r>
-      <w:r>
-        <w:rPr>
-          <w:rFonts w:ascii="Source Sans Pro" w:eastAsia="Times New Roman" w:hAnsi="Source Sans Pro" w:cs="Times New Roman"/>
-          <w:i/>
-          <w:iCs/>
-          <w:color w:val="404040" w:themeColor="text1" w:themeTint="BF"/>
-          <w:kern w:val="0"/>
-          <w:sz w:val="20"/>
-          <w:szCs w:val="20"/>
-          <w:lang w:eastAsia="en-IN"/>
-          <w14:ligatures w14:val="none"/>
-        </w:rPr>
         <w:t>)</w:t>
+      </w:r>
+    </w:p>
+    <w:p>
+      <w:pPr>
+        <w:pStyle w:val="ListParagraph"/>
+        <w:numPr>
+          <w:ilvl w:val="0"/>
+          <w:numId w:val="6"/>
+        </w:numPr>
+        <w:rPr>
+          <w:rFonts w:ascii="Source Sans Pro" w:eastAsia="Times New Roman" w:hAnsi="Source Sans Pro" w:cs="Times New Roman"/>
+          <w:color w:val="404040" w:themeColor="text1" w:themeTint="BF"/>
+          <w:kern w:val="0"/>
+          <w:sz w:val="20"/>
+          <w:szCs w:val="20"/>
+          <w:lang w:eastAsia="en-IN"/>
+          <w14:ligatures w14:val="none"/>
+        </w:rPr>
+      </w:pPr>
+      <w:r>
+        <w:rPr>
+          <w:rFonts w:ascii="Source Sans Pro" w:eastAsia="Times New Roman" w:hAnsi="Source Sans Pro" w:cs="Times New Roman"/>
+          <w:color w:val="404040" w:themeColor="text1" w:themeTint="BF"/>
+          <w:kern w:val="0"/>
+          <w:sz w:val="20"/>
+          <w:szCs w:val="20"/>
+          <w:lang w:eastAsia="en-IN"/>
+          <w14:ligatures w14:val="none"/>
+        </w:rPr>
+        <w:t>Developed a React Native (</w:t>
+      </w:r>
+      <w:proofErr w:type="spellStart"/>
+      <w:r>
+        <w:rPr>
+          <w:rFonts w:ascii="Source Sans Pro" w:eastAsia="Times New Roman" w:hAnsi="Source Sans Pro" w:cs="Times New Roman"/>
+          <w:color w:val="404040" w:themeColor="text1" w:themeTint="BF"/>
+          <w:kern w:val="0"/>
+          <w:sz w:val="20"/>
+          <w:szCs w:val="20"/>
+          <w:lang w:eastAsia="en-IN"/>
+          <w14:ligatures w14:val="none"/>
+        </w:rPr>
+        <w:t>expoGo</w:t>
+      </w:r>
+      <w:proofErr w:type="spellEnd"/>
+      <w:r>
+        <w:rPr>
+          <w:rFonts w:ascii="Source Sans Pro" w:eastAsia="Times New Roman" w:hAnsi="Source Sans Pro" w:cs="Times New Roman"/>
+          <w:color w:val="404040" w:themeColor="text1" w:themeTint="BF"/>
+          <w:kern w:val="0"/>
+          <w:sz w:val="20"/>
+          <w:szCs w:val="20"/>
+          <w:lang w:eastAsia="en-IN"/>
+          <w14:ligatures w14:val="none"/>
+        </w:rPr>
+        <w:t>) app for easy online buying and selling of used items</w:t>
+      </w:r>
+      <w:r>
+        <w:rPr>
+          <w:rFonts w:ascii="Source Sans Pro" w:eastAsia="Times New Roman" w:hAnsi="Source Sans Pro" w:cs="Times New Roman"/>
+          <w:color w:val="404040" w:themeColor="text1" w:themeTint="BF"/>
+          <w:kern w:val="0"/>
+          <w:sz w:val="20"/>
+          <w:szCs w:val="20"/>
+          <w:lang w:eastAsia="en-IN"/>
+          <w14:ligatures w14:val="none"/>
+        </w:rPr>
+        <w:t xml:space="preserve"> with seamless backend using </w:t>
+      </w:r>
+      <w:proofErr w:type="spellStart"/>
+      <w:r>
+        <w:rPr>
+          <w:rFonts w:ascii="Source Sans Pro" w:eastAsia="Times New Roman" w:hAnsi="Source Sans Pro" w:cs="Times New Roman"/>
+          <w:color w:val="404040" w:themeColor="text1" w:themeTint="BF"/>
+          <w:kern w:val="0"/>
+          <w:sz w:val="20"/>
+          <w:szCs w:val="20"/>
+          <w:lang w:eastAsia="en-IN"/>
+          <w14:ligatures w14:val="none"/>
+        </w:rPr>
+        <w:t>NodeJs</w:t>
+      </w:r>
+      <w:proofErr w:type="spellEnd"/>
+      <w:r>
+        <w:rPr>
+          <w:rFonts w:ascii="Source Sans Pro" w:eastAsia="Times New Roman" w:hAnsi="Source Sans Pro" w:cs="Times New Roman"/>
+          <w:color w:val="404040" w:themeColor="text1" w:themeTint="BF"/>
+          <w:kern w:val="0"/>
+          <w:sz w:val="20"/>
+          <w:szCs w:val="20"/>
+          <w:lang w:eastAsia="en-IN"/>
+          <w14:ligatures w14:val="none"/>
+        </w:rPr>
+        <w:t>.</w:t>
+      </w:r>
+      <w:r>
+        <w:rPr>
+          <w:rFonts w:ascii="Source Sans Pro" w:eastAsia="Times New Roman" w:hAnsi="Source Sans Pro" w:cs="Times New Roman"/>
+          <w:color w:val="404040" w:themeColor="text1" w:themeTint="BF"/>
+          <w:kern w:val="0"/>
+          <w:sz w:val="20"/>
+          <w:szCs w:val="20"/>
+          <w:lang w:eastAsia="en-IN"/>
+          <w14:ligatures w14:val="none"/>
+        </w:rPr>
+        <w:t xml:space="preserve"> </w:t>
+      </w:r>
+    </w:p>
+    <w:p>
+      <w:pPr>
+        <w:pStyle w:val="ListParagraph"/>
+        <w:numPr>
+          <w:ilvl w:val="0"/>
+          <w:numId w:val="6"/>
+        </w:numPr>
+        <w:rPr>
+          <w:rFonts w:ascii="Source Sans Pro" w:eastAsia="Times New Roman" w:hAnsi="Source Sans Pro" w:cs="Times New Roman"/>
+          <w:color w:val="404040" w:themeColor="text1" w:themeTint="BF"/>
+          <w:kern w:val="0"/>
+          <w:sz w:val="20"/>
+          <w:szCs w:val="20"/>
+          <w:lang w:eastAsia="en-IN"/>
+          <w14:ligatures w14:val="none"/>
+        </w:rPr>
+      </w:pPr>
+      <w:r>
+        <w:rPr>
+          <w:rFonts w:ascii="Source Sans Pro" w:eastAsia="Times New Roman" w:hAnsi="Source Sans Pro" w:cs="Times New Roman"/>
+          <w:color w:val="404040" w:themeColor="text1" w:themeTint="BF"/>
+          <w:kern w:val="0"/>
+          <w:sz w:val="20"/>
+          <w:szCs w:val="20"/>
+          <w:lang w:eastAsia="en-IN"/>
+          <w14:ligatures w14:val="none"/>
+        </w:rPr>
+        <w:t xml:space="preserve">Implemented animations, </w:t>
+      </w:r>
+      <w:r>
+        <w:rPr>
+          <w:rFonts w:ascii="Source Sans Pro" w:eastAsia="Times New Roman" w:hAnsi="Source Sans Pro" w:cs="Times New Roman"/>
+          <w:color w:val="404040" w:themeColor="text1" w:themeTint="BF"/>
+          <w:kern w:val="0"/>
+          <w:sz w:val="20"/>
+          <w:szCs w:val="20"/>
+          <w:lang w:eastAsia="en-IN"/>
+          <w14:ligatures w14:val="none"/>
+        </w:rPr>
+        <w:t xml:space="preserve">smooth </w:t>
+      </w:r>
+      <w:r>
+        <w:rPr>
+          <w:rFonts w:ascii="Source Sans Pro" w:eastAsia="Times New Roman" w:hAnsi="Source Sans Pro" w:cs="Times New Roman"/>
+          <w:color w:val="404040" w:themeColor="text1" w:themeTint="BF"/>
+          <w:kern w:val="0"/>
+          <w:sz w:val="20"/>
+          <w:szCs w:val="20"/>
+          <w:lang w:eastAsia="en-IN"/>
+          <w14:ligatures w14:val="none"/>
+        </w:rPr>
+        <w:t>user authentication, and image caching</w:t>
+      </w:r>
+      <w:r>
+        <w:rPr>
+          <w:rFonts w:ascii="Source Sans Pro" w:eastAsia="Times New Roman" w:hAnsi="Source Sans Pro" w:cs="Times New Roman"/>
+          <w:color w:val="404040" w:themeColor="text1" w:themeTint="BF"/>
+          <w:kern w:val="0"/>
+          <w:sz w:val="20"/>
+          <w:szCs w:val="20"/>
+          <w:lang w:eastAsia="en-IN"/>
+          <w14:ligatures w14:val="none"/>
+        </w:rPr>
+        <w:t xml:space="preserve"> using AsyncCache</w:t>
+      </w:r>
+      <w:r>
+        <w:rPr>
+          <w:rFonts w:ascii="Source Sans Pro" w:eastAsia="Times New Roman" w:hAnsi="Source Sans Pro" w:cs="Times New Roman"/>
+          <w:color w:val="404040" w:themeColor="text1" w:themeTint="BF"/>
+          <w:kern w:val="0"/>
+          <w:sz w:val="20"/>
+          <w:szCs w:val="20"/>
+          <w:lang w:eastAsia="en-IN"/>
+          <w14:ligatures w14:val="none"/>
+        </w:rPr>
+        <w:t xml:space="preserve"> for enhanced user experience.</w:t>
+      </w:r>
+    </w:p>
+    <w:p>
+      <w:pPr>
+        <w:pStyle w:val="ListParagraph"/>
+        <w:numPr>
+          <w:ilvl w:val="0"/>
+          <w:numId w:val="6"/>
+        </w:numPr>
+        <w:rPr>
+          <w:rFonts w:ascii="Source Sans Pro" w:eastAsia="Times New Roman" w:hAnsi="Source Sans Pro" w:cs="Times New Roman"/>
+          <w:color w:val="404040" w:themeColor="text1" w:themeTint="BF"/>
+          <w:kern w:val="0"/>
+          <w:sz w:val="20"/>
+          <w:szCs w:val="20"/>
+          <w:lang w:eastAsia="en-IN"/>
+          <w14:ligatures w14:val="none"/>
+        </w:rPr>
+      </w:pPr>
+      <w:r>
+        <w:rPr>
+          <w:rFonts w:ascii="Source Sans Pro" w:eastAsia="Times New Roman" w:hAnsi="Source Sans Pro" w:cs="Times New Roman"/>
+          <w:color w:val="404040" w:themeColor="text1" w:themeTint="BF"/>
+          <w:kern w:val="0"/>
+          <w:sz w:val="20"/>
+          <w:szCs w:val="20"/>
+          <w:lang w:eastAsia="en-IN"/>
+          <w14:ligatures w14:val="none"/>
+        </w:rPr>
+        <w:t xml:space="preserve">Utilized custom hooks, form validation, push notifications for seamless navigation </w:t>
+      </w:r>
+      <w:r>
+        <w:rPr>
+          <w:rFonts w:ascii="Source Sans Pro" w:eastAsia="Times New Roman" w:hAnsi="Source Sans Pro" w:cs="Times New Roman"/>
+          <w:color w:val="404040" w:themeColor="text1" w:themeTint="BF"/>
+          <w:kern w:val="0"/>
+          <w:sz w:val="20"/>
+          <w:szCs w:val="20"/>
+          <w:lang w:eastAsia="en-IN"/>
+          <w14:ligatures w14:val="none"/>
+        </w:rPr>
+        <w:t xml:space="preserve">and routed </w:t>
+      </w:r>
+      <w:r>
+        <w:rPr>
+          <w:rFonts w:ascii="Source Sans Pro" w:eastAsia="Times New Roman" w:hAnsi="Source Sans Pro" w:cs="Times New Roman"/>
+          <w:color w:val="404040" w:themeColor="text1" w:themeTint="BF"/>
+          <w:kern w:val="0"/>
+          <w:sz w:val="20"/>
+          <w:szCs w:val="20"/>
+          <w:lang w:eastAsia="en-IN"/>
+          <w14:ligatures w14:val="none"/>
+        </w:rPr>
+        <w:t xml:space="preserve">various </w:t>
+      </w:r>
+      <w:r>
+        <w:rPr>
+          <w:rFonts w:ascii="Source Sans Pro" w:eastAsia="Times New Roman" w:hAnsi="Source Sans Pro" w:cs="Times New Roman"/>
+          <w:color w:val="404040" w:themeColor="text1" w:themeTint="BF"/>
+          <w:kern w:val="0"/>
+          <w:sz w:val="20"/>
+          <w:szCs w:val="20"/>
+          <w:lang w:eastAsia="en-IN"/>
+          <w14:ligatures w14:val="none"/>
+        </w:rPr>
+        <w:t xml:space="preserve">props for various custom </w:t>
+      </w:r>
+      <w:r>
+        <w:rPr>
+          <w:rFonts w:ascii="Source Sans Pro" w:eastAsia="Times New Roman" w:hAnsi="Source Sans Pro" w:cs="Times New Roman"/>
+          <w:color w:val="404040" w:themeColor="text1" w:themeTint="BF"/>
+          <w:kern w:val="0"/>
+          <w:sz w:val="20"/>
+          <w:szCs w:val="20"/>
+          <w:lang w:eastAsia="en-IN"/>
+          <w14:ligatures w14:val="none"/>
+        </w:rPr>
+        <w:t>components</w:t>
+      </w:r>
+      <w:r>
+        <w:rPr>
+          <w:rFonts w:ascii="Source Sans Pro" w:eastAsia="Times New Roman" w:hAnsi="Source Sans Pro" w:cs="Times New Roman"/>
+          <w:color w:val="404040" w:themeColor="text1" w:themeTint="BF"/>
+          <w:kern w:val="0"/>
+          <w:sz w:val="20"/>
+          <w:szCs w:val="20"/>
+          <w:lang w:eastAsia="en-IN"/>
+          <w14:ligatures w14:val="none"/>
+        </w:rPr>
+        <w:t>.</w:t>
       </w:r>
     </w:p>
     <w:p>
@@ -1244,26 +1880,532 @@
       <w:r>
         <w:rPr>
           <w:rFonts w:ascii="Source Sans Pro" w:eastAsia="Times New Roman" w:hAnsi="Source Sans Pro" w:cs="Times New Roman"/>
-          <w:color w:val="404040" w:themeColor="text1" w:themeTint="BF"/>
-          <w:kern w:val="0"/>
-          <w:sz w:val="20"/>
-          <w:szCs w:val="20"/>
-          <w:lang w:eastAsia="en-IN"/>
-          <w14:ligatures w14:val="none"/>
-        </w:rPr>
-        <w:t>Designed and deployed a dynamic React portfolio with a Bento-style UI, showcasing skills, projects, and achievements through a clean and organized layout for a modern and scalable web presence</w:t>
-      </w:r>
-      <w:r>
-        <w:rPr>
-          <w:rFonts w:ascii="Source Sans Pro" w:eastAsia="Times New Roman" w:hAnsi="Source Sans Pro" w:cs="Times New Roman"/>
-          <w:color w:val="404040" w:themeColor="text1" w:themeTint="BF"/>
-          <w:kern w:val="0"/>
-          <w:sz w:val="20"/>
-          <w:szCs w:val="20"/>
-          <w:lang w:eastAsia="en-IN"/>
-          <w14:ligatures w14:val="none"/>
-        </w:rPr>
-        <w:t>.</w:t>
+          <w:b/>
+          <w:bCs/>
+          <w:color w:val="404040" w:themeColor="text1" w:themeTint="BF"/>
+          <w:kern w:val="0"/>
+          <w:sz w:val="20"/>
+          <w:szCs w:val="20"/>
+          <w:lang w:eastAsia="en-IN"/>
+          <w14:ligatures w14:val="none"/>
+        </w:rPr>
+        <w:t>Skills</w:t>
+      </w:r>
+      <w:r>
+        <w:rPr>
+          <w:rFonts w:ascii="Source Sans Pro" w:eastAsia="Times New Roman" w:hAnsi="Source Sans Pro" w:cs="Times New Roman"/>
+          <w:b/>
+          <w:bCs/>
+          <w:color w:val="404040" w:themeColor="text1" w:themeTint="BF"/>
+          <w:kern w:val="0"/>
+          <w:sz w:val="20"/>
+          <w:szCs w:val="20"/>
+          <w:lang w:eastAsia="en-IN"/>
+          <w14:ligatures w14:val="none"/>
+        </w:rPr>
+        <w:t>:</w:t>
+      </w:r>
+      <w:r>
+        <w:rPr>
+          <w:rFonts w:ascii="Source Sans Pro" w:eastAsia="Times New Roman" w:hAnsi="Source Sans Pro" w:cs="Times New Roman"/>
+          <w:i/>
+          <w:iCs/>
+          <w:color w:val="404040" w:themeColor="text1" w:themeTint="BF"/>
+          <w:kern w:val="0"/>
+          <w:sz w:val="20"/>
+          <w:szCs w:val="20"/>
+          <w:lang w:eastAsia="en-IN"/>
+          <w14:ligatures w14:val="none"/>
+        </w:rPr>
+        <w:t xml:space="preserve"> </w:t>
+      </w:r>
+      <w:proofErr w:type="spellStart"/>
+      <w:r>
+        <w:rPr>
+          <w:rFonts w:ascii="Source Sans Pro" w:eastAsia="Times New Roman" w:hAnsi="Source Sans Pro" w:cs="Times New Roman"/>
+          <w:color w:val="404040" w:themeColor="text1" w:themeTint="BF"/>
+          <w:kern w:val="0"/>
+          <w:sz w:val="20"/>
+          <w:szCs w:val="20"/>
+          <w:u w:val="single"/>
+          <w:lang w:eastAsia="en-IN"/>
+          <w14:ligatures w14:val="none"/>
+        </w:rPr>
+        <w:t>ReactNative</w:t>
+      </w:r>
+      <w:proofErr w:type="spellEnd"/>
+      <w:r>
+        <w:rPr>
+          <w:rFonts w:ascii="Source Sans Pro" w:eastAsia="Times New Roman" w:hAnsi="Source Sans Pro" w:cs="Times New Roman"/>
+          <w:color w:val="404040" w:themeColor="text1" w:themeTint="BF"/>
+          <w:kern w:val="0"/>
+          <w:sz w:val="20"/>
+          <w:szCs w:val="20"/>
+          <w:lang w:eastAsia="en-IN"/>
+          <w14:ligatures w14:val="none"/>
+        </w:rPr>
+        <w:t xml:space="preserve"> </w:t>
+      </w:r>
+      <w:r>
+        <w:rPr>
+          <w:rFonts w:ascii="Source Sans Pro" w:eastAsia="Times New Roman" w:hAnsi="Source Sans Pro" w:cs="Times New Roman"/>
+          <w:color w:val="404040" w:themeColor="text1" w:themeTint="BF"/>
+          <w:kern w:val="0"/>
+          <w:sz w:val="20"/>
+          <w:szCs w:val="20"/>
+          <w:u w:val="single"/>
+          <w:lang w:eastAsia="en-IN"/>
+          <w14:ligatures w14:val="none"/>
+        </w:rPr>
+        <w:t>Expo-Cli</w:t>
+      </w:r>
+      <w:r>
+        <w:rPr>
+          <w:rFonts w:ascii="Source Sans Pro" w:eastAsia="Times New Roman" w:hAnsi="Source Sans Pro" w:cs="Times New Roman"/>
+          <w:color w:val="404040" w:themeColor="text1" w:themeTint="BF"/>
+          <w:kern w:val="0"/>
+          <w:sz w:val="20"/>
+          <w:szCs w:val="20"/>
+          <w:lang w:eastAsia="en-IN"/>
+          <w14:ligatures w14:val="none"/>
+        </w:rPr>
+        <w:t xml:space="preserve"> </w:t>
+      </w:r>
+      <w:proofErr w:type="spellStart"/>
+      <w:r>
+        <w:rPr>
+          <w:rFonts w:ascii="Source Sans Pro" w:eastAsia="Times New Roman" w:hAnsi="Source Sans Pro" w:cs="Times New Roman"/>
+          <w:color w:val="404040" w:themeColor="text1" w:themeTint="BF"/>
+          <w:kern w:val="0"/>
+          <w:sz w:val="20"/>
+          <w:szCs w:val="20"/>
+          <w:u w:val="single"/>
+          <w:lang w:eastAsia="en-IN"/>
+          <w14:ligatures w14:val="none"/>
+        </w:rPr>
+        <w:t>Js</w:t>
+      </w:r>
+      <w:proofErr w:type="spellEnd"/>
+      <w:r>
+        <w:rPr>
+          <w:rFonts w:ascii="Source Sans Pro" w:eastAsia="Times New Roman" w:hAnsi="Source Sans Pro" w:cs="Times New Roman"/>
+          <w:color w:val="404040" w:themeColor="text1" w:themeTint="BF"/>
+          <w:kern w:val="0"/>
+          <w:sz w:val="20"/>
+          <w:szCs w:val="20"/>
+          <w:lang w:eastAsia="en-IN"/>
+          <w14:ligatures w14:val="none"/>
+        </w:rPr>
+        <w:t xml:space="preserve"> </w:t>
+      </w:r>
+      <w:proofErr w:type="spellStart"/>
+      <w:r>
+        <w:rPr>
+          <w:rFonts w:ascii="Source Sans Pro" w:eastAsia="Times New Roman" w:hAnsi="Source Sans Pro" w:cs="Times New Roman"/>
+          <w:color w:val="404040" w:themeColor="text1" w:themeTint="BF"/>
+          <w:kern w:val="0"/>
+          <w:sz w:val="20"/>
+          <w:szCs w:val="20"/>
+          <w:u w:val="single"/>
+          <w:lang w:eastAsia="en-IN"/>
+          <w14:ligatures w14:val="none"/>
+        </w:rPr>
+        <w:t>SecureStorage</w:t>
+      </w:r>
+      <w:proofErr w:type="spellEnd"/>
+      <w:r>
+        <w:rPr>
+          <w:rFonts w:ascii="Source Sans Pro" w:eastAsia="Times New Roman" w:hAnsi="Source Sans Pro" w:cs="Times New Roman"/>
+          <w:color w:val="404040" w:themeColor="text1" w:themeTint="BF"/>
+          <w:kern w:val="0"/>
+          <w:sz w:val="20"/>
+          <w:szCs w:val="20"/>
+          <w:lang w:eastAsia="en-IN"/>
+          <w14:ligatures w14:val="none"/>
+        </w:rPr>
+        <w:t xml:space="preserve"> </w:t>
+      </w:r>
+      <w:proofErr w:type="spellStart"/>
+      <w:r>
+        <w:rPr>
+          <w:rFonts w:ascii="Source Sans Pro" w:eastAsia="Times New Roman" w:hAnsi="Source Sans Pro" w:cs="Times New Roman"/>
+          <w:color w:val="404040" w:themeColor="text1" w:themeTint="BF"/>
+          <w:kern w:val="0"/>
+          <w:sz w:val="20"/>
+          <w:szCs w:val="20"/>
+          <w:u w:val="single"/>
+          <w:lang w:eastAsia="en-IN"/>
+          <w14:ligatures w14:val="none"/>
+        </w:rPr>
+        <w:t>JwtTokens</w:t>
+      </w:r>
+      <w:proofErr w:type="spellEnd"/>
+      <w:r>
+        <w:rPr>
+          <w:rFonts w:ascii="Source Sans Pro" w:eastAsia="Times New Roman" w:hAnsi="Source Sans Pro" w:cs="Times New Roman"/>
+          <w:color w:val="404040" w:themeColor="text1" w:themeTint="BF"/>
+          <w:kern w:val="0"/>
+          <w:sz w:val="20"/>
+          <w:szCs w:val="20"/>
+          <w:lang w:eastAsia="en-IN"/>
+          <w14:ligatures w14:val="none"/>
+        </w:rPr>
+        <w:t xml:space="preserve"> </w:t>
+      </w:r>
+      <w:proofErr w:type="spellStart"/>
+      <w:r>
+        <w:rPr>
+          <w:rFonts w:ascii="Source Sans Pro" w:eastAsia="Times New Roman" w:hAnsi="Source Sans Pro" w:cs="Times New Roman"/>
+          <w:color w:val="404040" w:themeColor="text1" w:themeTint="BF"/>
+          <w:kern w:val="0"/>
+          <w:sz w:val="20"/>
+          <w:szCs w:val="20"/>
+          <w:u w:val="single"/>
+          <w:lang w:eastAsia="en-IN"/>
+          <w14:ligatures w14:val="none"/>
+        </w:rPr>
+        <w:t>apiSauce</w:t>
+      </w:r>
+      <w:proofErr w:type="spellEnd"/>
+      <w:r>
+        <w:rPr>
+          <w:rFonts w:ascii="Source Sans Pro" w:eastAsia="Times New Roman" w:hAnsi="Source Sans Pro" w:cs="Times New Roman"/>
+          <w:color w:val="404040" w:themeColor="text1" w:themeTint="BF"/>
+          <w:kern w:val="0"/>
+          <w:sz w:val="20"/>
+          <w:szCs w:val="20"/>
+          <w:lang w:eastAsia="en-IN"/>
+          <w14:ligatures w14:val="none"/>
+        </w:rPr>
+        <w:t xml:space="preserve"> </w:t>
+      </w:r>
+      <w:proofErr w:type="spellStart"/>
+      <w:r>
+        <w:rPr>
+          <w:rFonts w:ascii="Source Sans Pro" w:eastAsia="Times New Roman" w:hAnsi="Source Sans Pro" w:cs="Times New Roman"/>
+          <w:color w:val="404040" w:themeColor="text1" w:themeTint="BF"/>
+          <w:kern w:val="0"/>
+          <w:sz w:val="20"/>
+          <w:szCs w:val="20"/>
+          <w:u w:val="single"/>
+          <w:lang w:eastAsia="en-IN"/>
+          <w14:ligatures w14:val="none"/>
+        </w:rPr>
+        <w:t>NodeJs</w:t>
+      </w:r>
+      <w:proofErr w:type="spellEnd"/>
+    </w:p>
+    <w:p>
+      <w:pPr>
+        <w:pStyle w:val="ListParagraph"/>
+        <w:numPr>
+          <w:ilvl w:val="0"/>
+          <w:numId w:val="6"/>
+        </w:numPr>
+        <w:spacing w:after="0" w:line="312" w:lineRule="auto"/>
+        <w:rPr>
+          <w:rStyle w:val="Hyperlink"/>
+          <w:rFonts w:ascii="Source Sans Pro" w:hAnsi="Source Sans Pro"/>
+          <w:b/>
+          <w:bCs/>
+          <w:i/>
+          <w:iCs/>
+          <w:color w:val="32A893"/>
+          <w:sz w:val="20"/>
+          <w:szCs w:val="20"/>
+          <w:u w:val="none"/>
+        </w:rPr>
+      </w:pPr>
+      <w:r>
+        <w:rPr>
+          <w:rFonts w:ascii="Source Sans Pro" w:eastAsia="Times New Roman" w:hAnsi="Source Sans Pro" w:cs="Times New Roman"/>
+          <w:b/>
+          <w:bCs/>
+          <w:color w:val="404040" w:themeColor="text1" w:themeTint="BF"/>
+          <w:kern w:val="0"/>
+          <w:sz w:val="20"/>
+          <w:szCs w:val="20"/>
+          <w:lang w:eastAsia="en-IN"/>
+          <w14:ligatures w14:val="none"/>
+        </w:rPr>
+        <w:t>Link:</w:t>
+      </w:r>
+      <w:r>
+        <w:rPr>
+          <w:rFonts w:ascii="Source Sans Pro" w:eastAsia="Times New Roman" w:hAnsi="Source Sans Pro" w:cs="Times New Roman"/>
+          <w:b/>
+          <w:bCs/>
+          <w:color w:val="404040" w:themeColor="text1" w:themeTint="BF"/>
+          <w:kern w:val="0"/>
+          <w:sz w:val="20"/>
+          <w:szCs w:val="20"/>
+          <w:lang w:eastAsia="en-IN"/>
+          <w14:ligatures w14:val="none"/>
+        </w:rPr>
+        <w:t xml:space="preserve"> </w:t>
+      </w:r>
+      <w:hyperlink r:id="rId8" w:history="1">
+        <w:r>
+          <w:rPr>
+            <w:rStyle w:val="Hyperlink"/>
+            <w:rFonts w:ascii="Source Sans Pro" w:hAnsi="Source Sans Pro"/>
+            <w:b/>
+            <w:bCs/>
+            <w:i/>
+            <w:iCs/>
+            <w:color w:val="0C9C86"/>
+            <w:sz w:val="20"/>
+            <w:szCs w:val="20"/>
+            <w:u w:val="none"/>
+          </w:rPr>
+          <w:t>https://github.com/krm</w:t>
+        </w:r>
+        <w:r>
+          <w:rPr>
+            <w:rStyle w:val="Hyperlink"/>
+            <w:rFonts w:ascii="Source Sans Pro" w:hAnsi="Source Sans Pro"/>
+            <w:b/>
+            <w:bCs/>
+            <w:i/>
+            <w:iCs/>
+            <w:color w:val="0C9C86"/>
+            <w:sz w:val="20"/>
+            <w:szCs w:val="20"/>
+            <w:u w:val="none"/>
+          </w:rPr>
+          <w:t>a</w:t>
+        </w:r>
+        <w:r>
+          <w:rPr>
+            <w:rStyle w:val="Hyperlink"/>
+            <w:rFonts w:ascii="Source Sans Pro" w:hAnsi="Source Sans Pro"/>
+            <w:b/>
+            <w:bCs/>
+            <w:i/>
+            <w:iCs/>
+            <w:color w:val="0C9C86"/>
+            <w:sz w:val="20"/>
+            <w:szCs w:val="20"/>
+            <w:u w:val="none"/>
+          </w:rPr>
+          <w:t>hi/SecondLife</w:t>
+        </w:r>
+      </w:hyperlink>
+    </w:p>
+    <w:p>
+      <w:pPr>
+        <w:shd w:val="clear" w:color="auto" w:fill="FFFFFF"/>
+        <w:spacing w:after="0" w:line="240" w:lineRule="auto"/>
+        <w:jc w:val="both"/>
+        <w:rPr>
+          <w:rFonts w:ascii="Source Sans Pro" w:eastAsia="Times New Roman" w:hAnsi="Source Sans Pro" w:cs="Times New Roman"/>
+          <w:color w:val="404040" w:themeColor="text1" w:themeTint="BF"/>
+          <w:kern w:val="0"/>
+          <w:sz w:val="20"/>
+          <w:szCs w:val="20"/>
+          <w:lang w:eastAsia="en-IN"/>
+          <w14:ligatures w14:val="none"/>
+        </w:rPr>
+      </w:pPr>
+      <w:r>
+        <w:rPr>
+          <w:rFonts w:ascii="Source Sans Pro" w:eastAsia="Times New Roman" w:hAnsi="Source Sans Pro" w:cs="Times New Roman"/>
+          <w:b/>
+          <w:bCs/>
+          <w:color w:val="404040" w:themeColor="text1" w:themeTint="BF"/>
+          <w:kern w:val="0"/>
+          <w:sz w:val="20"/>
+          <w:szCs w:val="20"/>
+          <w:lang w:eastAsia="en-IN"/>
+          <w14:ligatures w14:val="none"/>
+        </w:rPr>
+        <w:t>Personal Portfolio</w:t>
+      </w:r>
+      <w:r>
+        <w:rPr>
+          <w:rFonts w:ascii="Source Sans Pro" w:eastAsia="Times New Roman" w:hAnsi="Source Sans Pro" w:cs="Times New Roman"/>
+          <w:b/>
+          <w:bCs/>
+          <w:color w:val="404040" w:themeColor="text1" w:themeTint="BF"/>
+          <w:kern w:val="0"/>
+          <w:sz w:val="20"/>
+          <w:szCs w:val="20"/>
+          <w:lang w:eastAsia="en-IN"/>
+          <w14:ligatures w14:val="none"/>
+        </w:rPr>
+        <w:t xml:space="preserve"> </w:t>
+      </w:r>
+      <w:r>
+        <w:rPr>
+          <w:rFonts w:ascii="Source Sans Pro" w:eastAsia="Times New Roman" w:hAnsi="Source Sans Pro" w:cs="Times New Roman"/>
+          <w:b/>
+          <w:bCs/>
+          <w:color w:val="404040" w:themeColor="text1" w:themeTint="BF"/>
+          <w:kern w:val="0"/>
+          <w:sz w:val="20"/>
+          <w:szCs w:val="20"/>
+          <w:lang w:eastAsia="en-IN"/>
+          <w14:ligatures w14:val="none"/>
+        </w:rPr>
+        <w:t>|</w:t>
+      </w:r>
+      <w:r>
+        <w:rPr>
+          <w:rFonts w:ascii="Source Sans Pro" w:eastAsia="Times New Roman" w:hAnsi="Source Sans Pro" w:cs="Times New Roman"/>
+          <w:i/>
+          <w:iCs/>
+          <w:color w:val="404040" w:themeColor="text1" w:themeTint="BF"/>
+          <w:kern w:val="0"/>
+          <w:sz w:val="20"/>
+          <w:szCs w:val="20"/>
+          <w:lang w:eastAsia="en-IN"/>
+          <w14:ligatures w14:val="none"/>
+        </w:rPr>
+        <w:t xml:space="preserve"> </w:t>
+      </w:r>
+      <w:r>
+        <w:rPr>
+          <w:rFonts w:ascii="Source Sans Pro" w:eastAsia="Times New Roman" w:hAnsi="Source Sans Pro" w:cs="Times New Roman"/>
+          <w:i/>
+          <w:iCs/>
+          <w:color w:val="404040" w:themeColor="text1" w:themeTint="BF"/>
+          <w:kern w:val="0"/>
+          <w:sz w:val="20"/>
+          <w:szCs w:val="20"/>
+          <w:lang w:eastAsia="en-IN"/>
+          <w14:ligatures w14:val="none"/>
+        </w:rPr>
+        <w:t>Figma,</w:t>
+      </w:r>
+      <w:r>
+        <w:rPr>
+          <w:rFonts w:ascii="Source Sans Pro" w:eastAsia="Times New Roman" w:hAnsi="Source Sans Pro" w:cs="Times New Roman"/>
+          <w:i/>
+          <w:iCs/>
+          <w:color w:val="404040" w:themeColor="text1" w:themeTint="BF"/>
+          <w:kern w:val="0"/>
+          <w:sz w:val="20"/>
+          <w:szCs w:val="20"/>
+          <w:lang w:eastAsia="en-IN"/>
+          <w14:ligatures w14:val="none"/>
+        </w:rPr>
+        <w:t xml:space="preserve"> React,</w:t>
+      </w:r>
+      <w:r>
+        <w:rPr>
+          <w:rFonts w:ascii="Source Sans Pro" w:eastAsia="Times New Roman" w:hAnsi="Source Sans Pro" w:cs="Times New Roman"/>
+          <w:i/>
+          <w:iCs/>
+          <w:color w:val="404040" w:themeColor="text1" w:themeTint="BF"/>
+          <w:kern w:val="0"/>
+          <w:sz w:val="20"/>
+          <w:szCs w:val="20"/>
+          <w:lang w:eastAsia="en-IN"/>
+          <w14:ligatures w14:val="none"/>
+        </w:rPr>
+        <w:t xml:space="preserve"> Html, </w:t>
+      </w:r>
+      <w:proofErr w:type="spellStart"/>
+      <w:r>
+        <w:rPr>
+          <w:rFonts w:ascii="Source Sans Pro" w:eastAsia="Times New Roman" w:hAnsi="Source Sans Pro" w:cs="Times New Roman"/>
+          <w:i/>
+          <w:iCs/>
+          <w:color w:val="404040" w:themeColor="text1" w:themeTint="BF"/>
+          <w:kern w:val="0"/>
+          <w:sz w:val="20"/>
+          <w:szCs w:val="20"/>
+          <w:lang w:eastAsia="en-IN"/>
+          <w14:ligatures w14:val="none"/>
+        </w:rPr>
+        <w:t>Css</w:t>
+      </w:r>
+      <w:proofErr w:type="spellEnd"/>
+      <w:r>
+        <w:rPr>
+          <w:rFonts w:ascii="Source Sans Pro" w:eastAsia="Times New Roman" w:hAnsi="Source Sans Pro" w:cs="Times New Roman"/>
+          <w:i/>
+          <w:iCs/>
+          <w:color w:val="404040" w:themeColor="text1" w:themeTint="BF"/>
+          <w:kern w:val="0"/>
+          <w:sz w:val="20"/>
+          <w:szCs w:val="20"/>
+          <w:lang w:eastAsia="en-IN"/>
+          <w14:ligatures w14:val="none"/>
+        </w:rPr>
+        <w:t xml:space="preserve">, </w:t>
+      </w:r>
+      <w:proofErr w:type="spellStart"/>
+      <w:r>
+        <w:rPr>
+          <w:rFonts w:ascii="Source Sans Pro" w:eastAsia="Times New Roman" w:hAnsi="Source Sans Pro" w:cs="Times New Roman"/>
+          <w:i/>
+          <w:iCs/>
+          <w:color w:val="404040" w:themeColor="text1" w:themeTint="BF"/>
+          <w:kern w:val="0"/>
+          <w:sz w:val="20"/>
+          <w:szCs w:val="20"/>
+          <w:lang w:eastAsia="en-IN"/>
+          <w14:ligatures w14:val="none"/>
+        </w:rPr>
+        <w:t>Js</w:t>
+      </w:r>
+      <w:proofErr w:type="spellEnd"/>
+      <w:r>
+        <w:rPr>
+          <w:rFonts w:ascii="Source Sans Pro" w:eastAsia="Times New Roman" w:hAnsi="Source Sans Pro" w:cs="Times New Roman"/>
+          <w:i/>
+          <w:iCs/>
+          <w:color w:val="404040" w:themeColor="text1" w:themeTint="BF"/>
+          <w:kern w:val="0"/>
+          <w:sz w:val="20"/>
+          <w:szCs w:val="20"/>
+          <w:lang w:eastAsia="en-IN"/>
+          <w14:ligatures w14:val="none"/>
+        </w:rPr>
+        <w:t xml:space="preserve"> </w:t>
+      </w:r>
+      <w:r>
+        <w:rPr>
+          <w:rFonts w:ascii="Source Sans Pro" w:eastAsia="Times New Roman" w:hAnsi="Source Sans Pro" w:cs="Times New Roman"/>
+          <w:i/>
+          <w:iCs/>
+          <w:color w:val="404040" w:themeColor="text1" w:themeTint="BF"/>
+          <w:kern w:val="0"/>
+          <w:sz w:val="20"/>
+          <w:szCs w:val="20"/>
+          <w:lang w:eastAsia="en-IN"/>
+          <w14:ligatures w14:val="none"/>
+        </w:rPr>
+        <w:t>(</w:t>
+      </w:r>
+      <w:r>
+        <w:rPr>
+          <w:rFonts w:ascii="Source Sans Pro" w:eastAsia="Times New Roman" w:hAnsi="Source Sans Pro" w:cs="Times New Roman"/>
+          <w:i/>
+          <w:iCs/>
+          <w:color w:val="404040" w:themeColor="text1" w:themeTint="BF"/>
+          <w:kern w:val="0"/>
+          <w:sz w:val="20"/>
+          <w:szCs w:val="20"/>
+          <w:lang w:eastAsia="en-IN"/>
+          <w14:ligatures w14:val="none"/>
+        </w:rPr>
+        <w:t>Dec  2023 - Present</w:t>
+      </w:r>
+      <w:r>
+        <w:rPr>
+          <w:rFonts w:ascii="Source Sans Pro" w:eastAsia="Times New Roman" w:hAnsi="Source Sans Pro" w:cs="Times New Roman"/>
+          <w:i/>
+          <w:iCs/>
+          <w:color w:val="404040" w:themeColor="text1" w:themeTint="BF"/>
+          <w:kern w:val="0"/>
+          <w:sz w:val="20"/>
+          <w:szCs w:val="20"/>
+          <w:lang w:eastAsia="en-IN"/>
+          <w14:ligatures w14:val="none"/>
+        </w:rPr>
+        <w:t>)</w:t>
       </w:r>
     </w:p>
     <w:p>
@@ -1289,163 +2431,26 @@
       <w:r>
         <w:rPr>
           <w:rFonts w:ascii="Source Sans Pro" w:eastAsia="Times New Roman" w:hAnsi="Source Sans Pro" w:cs="Times New Roman"/>
-          <w:b/>
-          <w:bCs/>
-          <w:color w:val="404040" w:themeColor="text1" w:themeTint="BF"/>
-          <w:kern w:val="0"/>
-          <w:sz w:val="20"/>
-          <w:szCs w:val="20"/>
-          <w:lang w:eastAsia="en-IN"/>
-          <w14:ligatures w14:val="none"/>
-        </w:rPr>
-        <w:t>Skills</w:t>
-      </w:r>
-      <w:r>
-        <w:rPr>
-          <w:rFonts w:ascii="Source Sans Pro" w:eastAsia="Times New Roman" w:hAnsi="Source Sans Pro" w:cs="Times New Roman"/>
-          <w:b/>
-          <w:bCs/>
-          <w:color w:val="404040" w:themeColor="text1" w:themeTint="BF"/>
-          <w:kern w:val="0"/>
-          <w:sz w:val="20"/>
-          <w:szCs w:val="20"/>
-          <w:lang w:eastAsia="en-IN"/>
-          <w14:ligatures w14:val="none"/>
-        </w:rPr>
-        <w:t>:</w:t>
-      </w:r>
-      <w:r>
-        <w:rPr>
-          <w:rFonts w:ascii="Source Sans Pro" w:eastAsia="Times New Roman" w:hAnsi="Source Sans Pro" w:cs="Times New Roman"/>
-          <w:i/>
-          <w:iCs/>
-          <w:color w:val="404040" w:themeColor="text1" w:themeTint="BF"/>
-          <w:kern w:val="0"/>
-          <w:sz w:val="20"/>
-          <w:szCs w:val="20"/>
-          <w:lang w:eastAsia="en-IN"/>
-          <w14:ligatures w14:val="none"/>
-        </w:rPr>
-        <w:t xml:space="preserve"> </w:t>
-      </w:r>
-      <w:r>
-        <w:rPr>
-          <w:rFonts w:ascii="Source Sans Pro" w:eastAsia="Times New Roman" w:hAnsi="Source Sans Pro" w:cs="Times New Roman"/>
-          <w:color w:val="404040" w:themeColor="text1" w:themeTint="BF"/>
-          <w:kern w:val="0"/>
-          <w:sz w:val="20"/>
-          <w:szCs w:val="20"/>
-          <w:u w:val="single"/>
-          <w:lang w:eastAsia="en-IN"/>
-          <w14:ligatures w14:val="none"/>
-        </w:rPr>
-        <w:t>Typescript</w:t>
-      </w:r>
-      <w:r>
-        <w:rPr>
-          <w:rFonts w:ascii="Source Sans Pro" w:eastAsia="Times New Roman" w:hAnsi="Source Sans Pro" w:cs="Times New Roman"/>
-          <w:color w:val="404040" w:themeColor="text1" w:themeTint="BF"/>
-          <w:kern w:val="0"/>
-          <w:sz w:val="20"/>
-          <w:szCs w:val="20"/>
-          <w:lang w:eastAsia="en-IN"/>
-          <w14:ligatures w14:val="none"/>
-        </w:rPr>
-        <w:t xml:space="preserve">, </w:t>
-      </w:r>
-      <w:r>
-        <w:rPr>
-          <w:rFonts w:ascii="Source Sans Pro" w:eastAsia="Times New Roman" w:hAnsi="Source Sans Pro" w:cs="Times New Roman"/>
-          <w:color w:val="404040" w:themeColor="text1" w:themeTint="BF"/>
-          <w:kern w:val="0"/>
-          <w:sz w:val="20"/>
-          <w:szCs w:val="20"/>
-          <w:u w:val="single"/>
-          <w:lang w:eastAsia="en-IN"/>
-          <w14:ligatures w14:val="none"/>
-        </w:rPr>
-        <w:t>React</w:t>
-      </w:r>
-      <w:r>
-        <w:rPr>
-          <w:rFonts w:ascii="Source Sans Pro" w:eastAsia="Times New Roman" w:hAnsi="Source Sans Pro" w:cs="Times New Roman"/>
-          <w:color w:val="404040" w:themeColor="text1" w:themeTint="BF"/>
-          <w:kern w:val="0"/>
-          <w:sz w:val="20"/>
-          <w:szCs w:val="20"/>
-          <w:lang w:eastAsia="en-IN"/>
-          <w14:ligatures w14:val="none"/>
-        </w:rPr>
-        <w:t xml:space="preserve">, </w:t>
-      </w:r>
-      <w:r>
-        <w:rPr>
-          <w:rFonts w:ascii="Source Sans Pro" w:eastAsia="Times New Roman" w:hAnsi="Source Sans Pro" w:cs="Times New Roman"/>
-          <w:color w:val="404040" w:themeColor="text1" w:themeTint="BF"/>
-          <w:kern w:val="0"/>
-          <w:sz w:val="20"/>
-          <w:szCs w:val="20"/>
-          <w:u w:val="single"/>
-          <w:lang w:eastAsia="en-IN"/>
-          <w14:ligatures w14:val="none"/>
-        </w:rPr>
-        <w:t xml:space="preserve">Sass / </w:t>
-      </w:r>
-      <w:proofErr w:type="spellStart"/>
-      <w:r>
-        <w:rPr>
-          <w:rFonts w:ascii="Source Sans Pro" w:eastAsia="Times New Roman" w:hAnsi="Source Sans Pro" w:cs="Times New Roman"/>
-          <w:color w:val="404040" w:themeColor="text1" w:themeTint="BF"/>
-          <w:kern w:val="0"/>
-          <w:sz w:val="20"/>
-          <w:szCs w:val="20"/>
-          <w:u w:val="single"/>
-          <w:lang w:eastAsia="en-IN"/>
-          <w14:ligatures w14:val="none"/>
-        </w:rPr>
-        <w:t>Scss</w:t>
-      </w:r>
-      <w:proofErr w:type="spellEnd"/>
-      <w:r>
-        <w:rPr>
-          <w:rFonts w:ascii="Source Sans Pro" w:eastAsia="Times New Roman" w:hAnsi="Source Sans Pro" w:cs="Times New Roman"/>
-          <w:color w:val="404040" w:themeColor="text1" w:themeTint="BF"/>
-          <w:kern w:val="0"/>
-          <w:sz w:val="20"/>
-          <w:szCs w:val="20"/>
-          <w:lang w:eastAsia="en-IN"/>
-          <w14:ligatures w14:val="none"/>
-        </w:rPr>
-        <w:t xml:space="preserve">, </w:t>
-      </w:r>
-      <w:proofErr w:type="spellStart"/>
-      <w:r>
-        <w:rPr>
-          <w:rFonts w:ascii="Source Sans Pro" w:eastAsia="Times New Roman" w:hAnsi="Source Sans Pro" w:cs="Times New Roman"/>
-          <w:color w:val="404040" w:themeColor="text1" w:themeTint="BF"/>
-          <w:kern w:val="0"/>
-          <w:sz w:val="20"/>
-          <w:szCs w:val="20"/>
-          <w:u w:val="single"/>
-          <w:lang w:eastAsia="en-IN"/>
-          <w14:ligatures w14:val="none"/>
-        </w:rPr>
-        <w:t>Gsap</w:t>
-      </w:r>
-      <w:proofErr w:type="spellEnd"/>
-      <w:r>
-        <w:rPr>
-          <w:rFonts w:ascii="Source Sans Pro" w:eastAsia="Times New Roman" w:hAnsi="Source Sans Pro" w:cs="Times New Roman"/>
-          <w:i/>
-          <w:iCs/>
-          <w:color w:val="404040" w:themeColor="text1" w:themeTint="BF"/>
-          <w:kern w:val="0"/>
-          <w:sz w:val="20"/>
-          <w:szCs w:val="20"/>
-          <w:lang w:eastAsia="en-IN"/>
-          <w14:ligatures w14:val="none"/>
-        </w:rPr>
-        <w:t xml:space="preserve"> </w:t>
+          <w:color w:val="404040" w:themeColor="text1" w:themeTint="BF"/>
+          <w:kern w:val="0"/>
+          <w:sz w:val="20"/>
+          <w:szCs w:val="20"/>
+          <w:lang w:eastAsia="en-IN"/>
+          <w14:ligatures w14:val="none"/>
+        </w:rPr>
+        <w:t>Designed and deployed a dynamic React portfolio with a Bento-style UI, showcasing skills, projects, and achievements through a clean and organized layout for a modern and scalable web presence</w:t>
+      </w:r>
+      <w:r>
+        <w:rPr>
+          <w:rFonts w:ascii="Source Sans Pro" w:eastAsia="Times New Roman" w:hAnsi="Source Sans Pro" w:cs="Times New Roman"/>
+          <w:color w:val="404040" w:themeColor="text1" w:themeTint="BF"/>
+          <w:kern w:val="0"/>
+          <w:sz w:val="20"/>
+          <w:szCs w:val="20"/>
+          <w:lang w:eastAsia="en-IN"/>
+          <w14:ligatures w14:val="none"/>
+        </w:rPr>
+        <w:t>.</w:t>
       </w:r>
     </w:p>
     <w:p>
@@ -1455,6 +2460,189 @@
           <w:ilvl w:val="0"/>
           <w:numId w:val="6"/>
         </w:numPr>
+        <w:shd w:val="clear" w:color="auto" w:fill="FFFFFF"/>
+        <w:spacing w:after="0" w:line="240" w:lineRule="auto"/>
+        <w:jc w:val="both"/>
+        <w:rPr>
+          <w:rFonts w:ascii="Source Sans Pro" w:eastAsia="Times New Roman" w:hAnsi="Source Sans Pro" w:cs="Times New Roman"/>
+          <w:color w:val="404040" w:themeColor="text1" w:themeTint="BF"/>
+          <w:kern w:val="0"/>
+          <w:sz w:val="20"/>
+          <w:szCs w:val="20"/>
+          <w:lang w:eastAsia="en-IN"/>
+          <w14:ligatures w14:val="none"/>
+        </w:rPr>
+      </w:pPr>
+      <w:r>
+        <w:rPr>
+          <w:rFonts w:ascii="Source Sans Pro" w:eastAsia="Times New Roman" w:hAnsi="Source Sans Pro" w:cs="Times New Roman"/>
+          <w:b/>
+          <w:bCs/>
+          <w:color w:val="404040" w:themeColor="text1" w:themeTint="BF"/>
+          <w:kern w:val="0"/>
+          <w:sz w:val="20"/>
+          <w:szCs w:val="20"/>
+          <w:lang w:eastAsia="en-IN"/>
+          <w14:ligatures w14:val="none"/>
+        </w:rPr>
+        <w:t>Skills</w:t>
+      </w:r>
+      <w:r>
+        <w:rPr>
+          <w:rFonts w:ascii="Source Sans Pro" w:eastAsia="Times New Roman" w:hAnsi="Source Sans Pro" w:cs="Times New Roman"/>
+          <w:b/>
+          <w:bCs/>
+          <w:color w:val="404040" w:themeColor="text1" w:themeTint="BF"/>
+          <w:kern w:val="0"/>
+          <w:sz w:val="20"/>
+          <w:szCs w:val="20"/>
+          <w:lang w:eastAsia="en-IN"/>
+          <w14:ligatures w14:val="none"/>
+        </w:rPr>
+        <w:t>:</w:t>
+      </w:r>
+      <w:r>
+        <w:rPr>
+          <w:rFonts w:ascii="Source Sans Pro" w:eastAsia="Times New Roman" w:hAnsi="Source Sans Pro" w:cs="Times New Roman"/>
+          <w:i/>
+          <w:iCs/>
+          <w:color w:val="404040" w:themeColor="text1" w:themeTint="BF"/>
+          <w:kern w:val="0"/>
+          <w:sz w:val="20"/>
+          <w:szCs w:val="20"/>
+          <w:lang w:eastAsia="en-IN"/>
+          <w14:ligatures w14:val="none"/>
+        </w:rPr>
+        <w:t xml:space="preserve"> </w:t>
+      </w:r>
+      <w:r>
+        <w:rPr>
+          <w:rFonts w:ascii="Source Sans Pro" w:eastAsia="Times New Roman" w:hAnsi="Source Sans Pro" w:cs="Times New Roman"/>
+          <w:color w:val="404040" w:themeColor="text1" w:themeTint="BF"/>
+          <w:kern w:val="0"/>
+          <w:sz w:val="20"/>
+          <w:szCs w:val="20"/>
+          <w:u w:val="single"/>
+          <w:lang w:eastAsia="en-IN"/>
+          <w14:ligatures w14:val="none"/>
+        </w:rPr>
+        <w:t>Typescript</w:t>
+      </w:r>
+      <w:r>
+        <w:rPr>
+          <w:rFonts w:ascii="Source Sans Pro" w:eastAsia="Times New Roman" w:hAnsi="Source Sans Pro" w:cs="Times New Roman"/>
+          <w:color w:val="404040" w:themeColor="text1" w:themeTint="BF"/>
+          <w:kern w:val="0"/>
+          <w:sz w:val="20"/>
+          <w:szCs w:val="20"/>
+          <w:lang w:eastAsia="en-IN"/>
+          <w14:ligatures w14:val="none"/>
+        </w:rPr>
+        <w:t xml:space="preserve">, </w:t>
+      </w:r>
+      <w:r>
+        <w:rPr>
+          <w:rFonts w:ascii="Source Sans Pro" w:eastAsia="Times New Roman" w:hAnsi="Source Sans Pro" w:cs="Times New Roman"/>
+          <w:color w:val="404040" w:themeColor="text1" w:themeTint="BF"/>
+          <w:kern w:val="0"/>
+          <w:sz w:val="20"/>
+          <w:szCs w:val="20"/>
+          <w:u w:val="single"/>
+          <w:lang w:eastAsia="en-IN"/>
+          <w14:ligatures w14:val="none"/>
+        </w:rPr>
+        <w:t>React</w:t>
+      </w:r>
+      <w:r>
+        <w:rPr>
+          <w:rFonts w:ascii="Source Sans Pro" w:eastAsia="Times New Roman" w:hAnsi="Source Sans Pro" w:cs="Times New Roman"/>
+          <w:color w:val="404040" w:themeColor="text1" w:themeTint="BF"/>
+          <w:kern w:val="0"/>
+          <w:sz w:val="20"/>
+          <w:szCs w:val="20"/>
+          <w:lang w:eastAsia="en-IN"/>
+          <w14:ligatures w14:val="none"/>
+        </w:rPr>
+        <w:t xml:space="preserve">, </w:t>
+      </w:r>
+      <w:r>
+        <w:rPr>
+          <w:rFonts w:ascii="Source Sans Pro" w:eastAsia="Times New Roman" w:hAnsi="Source Sans Pro" w:cs="Times New Roman"/>
+          <w:color w:val="404040" w:themeColor="text1" w:themeTint="BF"/>
+          <w:kern w:val="0"/>
+          <w:sz w:val="20"/>
+          <w:szCs w:val="20"/>
+          <w:u w:val="single"/>
+          <w:lang w:eastAsia="en-IN"/>
+          <w14:ligatures w14:val="none"/>
+        </w:rPr>
+        <w:t xml:space="preserve">Sass / </w:t>
+      </w:r>
+      <w:proofErr w:type="spellStart"/>
+      <w:r>
+        <w:rPr>
+          <w:rFonts w:ascii="Source Sans Pro" w:eastAsia="Times New Roman" w:hAnsi="Source Sans Pro" w:cs="Times New Roman"/>
+          <w:color w:val="404040" w:themeColor="text1" w:themeTint="BF"/>
+          <w:kern w:val="0"/>
+          <w:sz w:val="20"/>
+          <w:szCs w:val="20"/>
+          <w:u w:val="single"/>
+          <w:lang w:eastAsia="en-IN"/>
+          <w14:ligatures w14:val="none"/>
+        </w:rPr>
+        <w:t>Scss</w:t>
+      </w:r>
+      <w:proofErr w:type="spellEnd"/>
+      <w:r>
+        <w:rPr>
+          <w:rFonts w:ascii="Source Sans Pro" w:eastAsia="Times New Roman" w:hAnsi="Source Sans Pro" w:cs="Times New Roman"/>
+          <w:color w:val="404040" w:themeColor="text1" w:themeTint="BF"/>
+          <w:kern w:val="0"/>
+          <w:sz w:val="20"/>
+          <w:szCs w:val="20"/>
+          <w:lang w:eastAsia="en-IN"/>
+          <w14:ligatures w14:val="none"/>
+        </w:rPr>
+        <w:t xml:space="preserve">, </w:t>
+      </w:r>
+      <w:proofErr w:type="spellStart"/>
+      <w:r>
+        <w:rPr>
+          <w:rFonts w:ascii="Source Sans Pro" w:eastAsia="Times New Roman" w:hAnsi="Source Sans Pro" w:cs="Times New Roman"/>
+          <w:color w:val="404040" w:themeColor="text1" w:themeTint="BF"/>
+          <w:kern w:val="0"/>
+          <w:sz w:val="20"/>
+          <w:szCs w:val="20"/>
+          <w:u w:val="single"/>
+          <w:lang w:eastAsia="en-IN"/>
+          <w14:ligatures w14:val="none"/>
+        </w:rPr>
+        <w:t>Gsap</w:t>
+      </w:r>
+      <w:proofErr w:type="spellEnd"/>
+      <w:r>
+        <w:rPr>
+          <w:rFonts w:ascii="Source Sans Pro" w:eastAsia="Times New Roman" w:hAnsi="Source Sans Pro" w:cs="Times New Roman"/>
+          <w:i/>
+          <w:iCs/>
+          <w:color w:val="404040" w:themeColor="text1" w:themeTint="BF"/>
+          <w:kern w:val="0"/>
+          <w:sz w:val="20"/>
+          <w:szCs w:val="20"/>
+          <w:lang w:eastAsia="en-IN"/>
+          <w14:ligatures w14:val="none"/>
+        </w:rPr>
+        <w:t xml:space="preserve"> </w:t>
+      </w:r>
+    </w:p>
+    <w:p>
+      <w:pPr>
+        <w:pStyle w:val="ListParagraph"/>
+        <w:numPr>
+          <w:ilvl w:val="0"/>
+          <w:numId w:val="6"/>
+        </w:numPr>
+        <w:spacing w:after="0" w:line="312" w:lineRule="auto"/>
         <w:rPr>
           <w:rFonts w:ascii="Source Sans Pro" w:hAnsi="Source Sans Pro"/>
           <w:b/>
@@ -1494,7 +2682,7 @@
         </w:rPr>
         <w:t xml:space="preserve"> </w:t>
       </w:r>
-      <w:hyperlink r:id="rId8" w:history="1">
+      <w:hyperlink r:id="rId9" w:history="1">
         <w:r>
           <w:rPr>
             <w:rStyle w:val="Hyperlink"/>
@@ -1514,24 +2702,6 @@
     </w:p>
     <w:p>
       <w:pPr>
-        <w:pStyle w:val="ListParagraph"/>
-        <w:shd w:val="clear" w:color="auto" w:fill="FFFFFF"/>
-        <w:spacing w:after="0" w:line="240" w:lineRule="auto"/>
-        <w:ind w:left="227"/>
-        <w:jc w:val="both"/>
-        <w:rPr>
-          <w:rFonts w:ascii="Source Sans Pro" w:eastAsia="Times New Roman" w:hAnsi="Source Sans Pro" w:cs="Times New Roman"/>
-          <w:color w:val="404040" w:themeColor="text1" w:themeTint="BF"/>
-          <w:kern w:val="0"/>
-          <w:sz w:val="20"/>
-          <w:szCs w:val="20"/>
-          <w:lang w:eastAsia="en-IN"/>
-          <w14:ligatures w14:val="none"/>
-        </w:rPr>
-      </w:pPr>
-    </w:p>
-    <w:p>
-      <w:pPr>
         <w:shd w:val="clear" w:color="auto" w:fill="FFFFFF"/>
         <w:spacing w:after="0" w:line="240" w:lineRule="auto"/>
         <w:jc w:val="both"/>
@@ -1769,33 +2939,7 @@
           <w:lang w:eastAsia="en-IN"/>
           <w14:ligatures w14:val="none"/>
         </w:rPr>
-        <w:t>Trained the system using a large dataset of male and female voice samples to improve accuracy</w:t>
-      </w:r>
-      <w:r>
-        <w:rPr>
-          <w:rFonts w:ascii="Source Sans Pro" w:eastAsia="Times New Roman" w:hAnsi="Source Sans Pro" w:cs="Times New Roman"/>
-          <w:color w:val="404040" w:themeColor="text1" w:themeTint="BF"/>
-          <w:kern w:val="0"/>
-          <w:sz w:val="20"/>
-          <w:szCs w:val="20"/>
-          <w:lang w:eastAsia="en-IN"/>
-          <w14:ligatures w14:val="none"/>
-        </w:rPr>
-        <w:t xml:space="preserve"> </w:t>
-      </w:r>
-      <w:r>
-        <w:rPr>
-          <w:rFonts w:ascii="Source Sans Pro" w:eastAsia="Times New Roman" w:hAnsi="Source Sans Pro" w:cs="Times New Roman"/>
-          <w:i/>
-          <w:iCs/>
-          <w:color w:val="404040" w:themeColor="text1" w:themeTint="BF"/>
-          <w:kern w:val="0"/>
-          <w:sz w:val="20"/>
-          <w:szCs w:val="20"/>
-          <w:lang w:eastAsia="en-IN"/>
-          <w14:ligatures w14:val="none"/>
-        </w:rPr>
-        <w:t>(Kaggle)</w:t>
+        <w:t>Trained the system using a large dataset of male and female voice</w:t>
       </w:r>
       <w:r>
         <w:rPr>
@@ -1930,7 +3074,7 @@
         </w:rPr>
         <w:t xml:space="preserve"> and published it into a software </w:t>
       </w:r>
-      <w:hyperlink r:id="rId9" w:history="1">
+      <w:hyperlink r:id="rId10" w:history="1">
         <w:r>
           <w:rPr>
             <w:rStyle w:val="Hyperlink"/>
@@ -2154,7 +3298,7 @@
         </w:rPr>
         <w:t xml:space="preserve">Link: </w:t>
       </w:r>
-      <w:hyperlink r:id="rId10" w:history="1">
+      <w:hyperlink r:id="rId11" w:history="1">
         <w:r>
           <w:rPr>
             <w:rStyle w:val="Hyperlink"/>
@@ -2177,276 +3321,6 @@
     </w:p>
     <w:p>
       <w:pPr>
-        <w:shd w:val="clear" w:color="auto" w:fill="FFFFFF"/>
-        <w:spacing w:after="0" w:line="240" w:lineRule="auto"/>
-        <w:jc w:val="both"/>
-        <w:rPr>
-          <w:rFonts w:ascii="Source Sans Pro" w:eastAsia="Times New Roman" w:hAnsi="Source Sans Pro" w:cs="Times New Roman"/>
-          <w:color w:val="404040" w:themeColor="text1" w:themeTint="BF"/>
-          <w:kern w:val="0"/>
-          <w:sz w:val="20"/>
-          <w:szCs w:val="20"/>
-          <w:lang w:eastAsia="en-IN"/>
-          <w14:ligatures w14:val="none"/>
-        </w:rPr>
-      </w:pPr>
-      <w:r>
-        <w:rPr>
-          <w:rFonts w:ascii="Source Sans Pro" w:eastAsia="Times New Roman" w:hAnsi="Source Sans Pro" w:cs="Times New Roman"/>
-          <w:b/>
-          <w:bCs/>
-          <w:color w:val="404040" w:themeColor="text1" w:themeTint="BF"/>
-          <w:kern w:val="0"/>
-          <w:sz w:val="20"/>
-          <w:szCs w:val="20"/>
-          <w:lang w:eastAsia="en-IN"/>
-          <w14:ligatures w14:val="none"/>
-        </w:rPr>
-        <w:t>2D Ray Tracing |</w:t>
-      </w:r>
-      <w:r>
-        <w:rPr>
-          <w:rFonts w:ascii="Source Sans Pro" w:eastAsia="Times New Roman" w:hAnsi="Source Sans Pro" w:cs="Times New Roman"/>
-          <w:color w:val="404040" w:themeColor="text1" w:themeTint="BF"/>
-          <w:kern w:val="0"/>
-          <w:sz w:val="20"/>
-          <w:szCs w:val="20"/>
-          <w:lang w:eastAsia="en-IN"/>
-          <w14:ligatures w14:val="none"/>
-        </w:rPr>
-        <w:t xml:space="preserve"> </w:t>
-      </w:r>
-      <w:r>
-        <w:rPr>
-          <w:rFonts w:ascii="Source Sans Pro" w:eastAsia="Times New Roman" w:hAnsi="Source Sans Pro" w:cs="Times New Roman"/>
-          <w:i/>
-          <w:iCs/>
-          <w:color w:val="404040" w:themeColor="text1" w:themeTint="BF"/>
-          <w:kern w:val="0"/>
-          <w:sz w:val="20"/>
-          <w:szCs w:val="20"/>
-          <w:lang w:eastAsia="en-IN"/>
-          <w14:ligatures w14:val="none"/>
-        </w:rPr>
-        <w:t xml:space="preserve">Html, </w:t>
-      </w:r>
-      <w:proofErr w:type="spellStart"/>
-      <w:r>
-        <w:rPr>
-          <w:rFonts w:ascii="Source Sans Pro" w:eastAsia="Times New Roman" w:hAnsi="Source Sans Pro" w:cs="Times New Roman"/>
-          <w:i/>
-          <w:iCs/>
-          <w:color w:val="404040" w:themeColor="text1" w:themeTint="BF"/>
-          <w:kern w:val="0"/>
-          <w:sz w:val="20"/>
-          <w:szCs w:val="20"/>
-          <w:lang w:eastAsia="en-IN"/>
-          <w14:ligatures w14:val="none"/>
-        </w:rPr>
-        <w:t>Css</w:t>
-      </w:r>
-      <w:proofErr w:type="spellEnd"/>
-      <w:r>
-        <w:rPr>
-          <w:rFonts w:ascii="Source Sans Pro" w:eastAsia="Times New Roman" w:hAnsi="Source Sans Pro" w:cs="Times New Roman"/>
-          <w:i/>
-          <w:iCs/>
-          <w:color w:val="404040" w:themeColor="text1" w:themeTint="BF"/>
-          <w:kern w:val="0"/>
-          <w:sz w:val="20"/>
-          <w:szCs w:val="20"/>
-          <w:lang w:eastAsia="en-IN"/>
-          <w14:ligatures w14:val="none"/>
-        </w:rPr>
-        <w:t xml:space="preserve">, </w:t>
-      </w:r>
-      <w:proofErr w:type="spellStart"/>
-      <w:r>
-        <w:rPr>
-          <w:rFonts w:ascii="Source Sans Pro" w:eastAsia="Times New Roman" w:hAnsi="Source Sans Pro" w:cs="Times New Roman"/>
-          <w:i/>
-          <w:iCs/>
-          <w:color w:val="404040" w:themeColor="text1" w:themeTint="BF"/>
-          <w:kern w:val="0"/>
-          <w:sz w:val="20"/>
-          <w:szCs w:val="20"/>
-          <w:lang w:eastAsia="en-IN"/>
-          <w14:ligatures w14:val="none"/>
-        </w:rPr>
-        <w:t>Js</w:t>
-      </w:r>
-      <w:proofErr w:type="spellEnd"/>
-      <w:r>
-        <w:rPr>
-          <w:rFonts w:ascii="Source Sans Pro" w:eastAsia="Times New Roman" w:hAnsi="Source Sans Pro" w:cs="Times New Roman"/>
-          <w:i/>
-          <w:iCs/>
-          <w:color w:val="404040" w:themeColor="text1" w:themeTint="BF"/>
-          <w:kern w:val="0"/>
-          <w:sz w:val="20"/>
-          <w:szCs w:val="20"/>
-          <w:lang w:eastAsia="en-IN"/>
-          <w14:ligatures w14:val="none"/>
-        </w:rPr>
-        <w:t xml:space="preserve"> (Jun 2022)</w:t>
-      </w:r>
-    </w:p>
-    <w:p>
-      <w:pPr>
-        <w:pStyle w:val="ListParagraph"/>
-        <w:numPr>
-          <w:ilvl w:val="0"/>
-          <w:numId w:val="6"/>
-        </w:numPr>
-        <w:shd w:val="clear" w:color="auto" w:fill="FFFFFF"/>
-        <w:spacing w:after="0" w:line="240" w:lineRule="auto"/>
-        <w:jc w:val="both"/>
-        <w:rPr>
-          <w:rFonts w:ascii="Source Sans Pro" w:eastAsia="Times New Roman" w:hAnsi="Source Sans Pro" w:cs="Times New Roman"/>
-          <w:color w:val="404040" w:themeColor="text1" w:themeTint="BF"/>
-          <w:kern w:val="0"/>
-          <w:sz w:val="20"/>
-          <w:szCs w:val="20"/>
-          <w:lang w:eastAsia="en-IN"/>
-          <w14:ligatures w14:val="none"/>
-        </w:rPr>
-      </w:pPr>
-      <w:r>
-        <w:rPr>
-          <w:rFonts w:ascii="Source Sans Pro" w:eastAsia="Times New Roman" w:hAnsi="Source Sans Pro" w:cs="Times New Roman"/>
-          <w:color w:val="404040" w:themeColor="text1" w:themeTint="BF"/>
-          <w:kern w:val="0"/>
-          <w:sz w:val="20"/>
-          <w:szCs w:val="20"/>
-          <w:lang w:eastAsia="en-IN"/>
-          <w14:ligatures w14:val="none"/>
-        </w:rPr>
-        <w:t xml:space="preserve">Implemented ray casting to simulate the </w:t>
-      </w:r>
-      <w:r>
-        <w:rPr>
-          <w:rFonts w:ascii="Source Sans Pro" w:eastAsia="Times New Roman" w:hAnsi="Source Sans Pro" w:cs="Times New Roman"/>
-          <w:color w:val="404040" w:themeColor="text1" w:themeTint="BF"/>
-          <w:kern w:val="0"/>
-          <w:sz w:val="20"/>
-          <w:szCs w:val="20"/>
-          <w:lang w:eastAsia="en-IN"/>
-          <w14:ligatures w14:val="none"/>
-        </w:rPr>
-        <w:t>behaviour</w:t>
-      </w:r>
-      <w:r>
-        <w:rPr>
-          <w:rFonts w:ascii="Source Sans Pro" w:eastAsia="Times New Roman" w:hAnsi="Source Sans Pro" w:cs="Times New Roman"/>
-          <w:color w:val="404040" w:themeColor="text1" w:themeTint="BF"/>
-          <w:kern w:val="0"/>
-          <w:sz w:val="20"/>
-          <w:szCs w:val="20"/>
-          <w:lang w:eastAsia="en-IN"/>
-          <w14:ligatures w14:val="none"/>
-        </w:rPr>
-        <w:t xml:space="preserve"> of light rays, determining which objects are visible and where shadows fall.</w:t>
-      </w:r>
-    </w:p>
-    <w:p>
-      <w:pPr>
-        <w:pStyle w:val="ListParagraph"/>
-        <w:numPr>
-          <w:ilvl w:val="0"/>
-          <w:numId w:val="6"/>
-        </w:numPr>
-        <w:shd w:val="clear" w:color="auto" w:fill="FFFFFF"/>
-        <w:spacing w:after="0" w:line="240" w:lineRule="auto"/>
-        <w:jc w:val="both"/>
-        <w:rPr>
-          <w:rFonts w:ascii="Source Sans Pro" w:eastAsia="Times New Roman" w:hAnsi="Source Sans Pro" w:cs="Times New Roman"/>
-          <w:color w:val="404040" w:themeColor="text1" w:themeTint="BF"/>
-          <w:kern w:val="0"/>
-          <w:sz w:val="20"/>
-          <w:szCs w:val="20"/>
-          <w:lang w:eastAsia="en-IN"/>
-          <w14:ligatures w14:val="none"/>
-        </w:rPr>
-      </w:pPr>
-      <w:r>
-        <w:rPr>
-          <w:rFonts w:ascii="Source Sans Pro" w:eastAsia="Times New Roman" w:hAnsi="Source Sans Pro" w:cs="Times New Roman"/>
-          <w:color w:val="404040" w:themeColor="text1" w:themeTint="BF"/>
-          <w:kern w:val="0"/>
-          <w:sz w:val="20"/>
-          <w:szCs w:val="20"/>
-          <w:lang w:eastAsia="en-IN"/>
-          <w14:ligatures w14:val="none"/>
-        </w:rPr>
-        <w:t>Used vector math to calculate ray-object intersections and determine the direction of reflected rays,</w:t>
-      </w:r>
-    </w:p>
-    <w:p>
-      <w:pPr>
-        <w:pStyle w:val="ListParagraph"/>
-        <w:numPr>
-          <w:ilvl w:val="0"/>
-          <w:numId w:val="6"/>
-        </w:numPr>
-        <w:shd w:val="clear" w:color="auto" w:fill="FFFFFF"/>
-        <w:spacing w:line="240" w:lineRule="auto"/>
-        <w:jc w:val="both"/>
-        <w:rPr>
-          <w:rFonts w:ascii="Source Sans Pro" w:eastAsia="Times New Roman" w:hAnsi="Source Sans Pro" w:cs="Times New Roman"/>
-          <w:color w:val="32A893"/>
-          <w:kern w:val="0"/>
-          <w:sz w:val="20"/>
-          <w:szCs w:val="20"/>
-          <w:lang w:eastAsia="en-IN"/>
-          <w14:ligatures w14:val="none"/>
-        </w:rPr>
-      </w:pPr>
-      <w:r>
-        <w:rPr>
-          <w:rFonts w:ascii="Source Sans Pro" w:eastAsia="Times New Roman" w:hAnsi="Source Sans Pro" w:cs="Times New Roman"/>
-          <w:b/>
-          <w:bCs/>
-          <w:color w:val="404040" w:themeColor="text1" w:themeTint="BF"/>
-          <w:kern w:val="0"/>
-          <w:sz w:val="20"/>
-          <w:szCs w:val="20"/>
-          <w:lang w:eastAsia="en-IN"/>
-          <w14:ligatures w14:val="none"/>
-        </w:rPr>
-        <w:t xml:space="preserve">Link: </w:t>
-      </w:r>
-      <w:r>
-        <w:rPr>
-          <w:rFonts w:ascii="Source Sans Pro" w:eastAsia="Times New Roman" w:hAnsi="Source Sans Pro" w:cs="Times New Roman"/>
-          <w:b/>
-          <w:bCs/>
-          <w:i/>
-          <w:iCs/>
-          <w:color w:val="32A893"/>
-          <w:kern w:val="0"/>
-          <w:sz w:val="20"/>
-          <w:szCs w:val="20"/>
-          <w:lang w:eastAsia="en-IN"/>
-          <w14:ligatures w14:val="none"/>
-        </w:rPr>
-        <w:t>https://github.com/krmahi/2d_ray_casting</w:t>
-      </w:r>
-    </w:p>
-    <w:p>
-      <w:pPr>
-        <w:jc w:val="both"/>
-        <w:rPr>
-          <w:rFonts w:ascii="Source Sans Pro" w:hAnsi="Source Sans Pro"/>
-          <w:b/>
-          <w:bCs/>
-          <w:color w:val="404040" w:themeColor="text1" w:themeTint="BF"/>
-          <w:sz w:val="20"/>
-          <w:szCs w:val="20"/>
-        </w:rPr>
-      </w:pPr>
-    </w:p>
-    <w:p>
-      <w:pPr>
         <w:spacing w:after="0"/>
         <w:jc w:val="both"/>
         <w:rPr>
@@ -2457,7 +3331,11 @@
           <w:lang w:val="it-IT"/>
         </w:rPr>
       </w:pPr>
-      <w:r>
+    </w:p>
+    <w:p>
+      <w:pPr>
+        <w:spacing w:after="0"/>
+        <w:jc w:val="both"/>
         <w:rPr>
           <w:rFonts w:ascii="Source Sans Pro" w:hAnsi="Source Sans Pro"/>
           <w:color w:val="404040" w:themeColor="text1" w:themeTint="BF"/>
@@ -2465,7 +3343,36 @@
           <w:szCs w:val="20"/>
           <w:lang w:val="it-IT"/>
         </w:rPr>
-        <w:t>Indore, India 453441</w:t>
+      </w:pPr>
+      <w:r>
+        <w:rPr>
+          <w:rFonts w:ascii="Source Sans Pro" w:hAnsi="Source Sans Pro"/>
+          <w:color w:val="404040" w:themeColor="text1" w:themeTint="BF"/>
+          <w:sz w:val="20"/>
+          <w:szCs w:val="20"/>
+          <w:lang w:val="it-IT"/>
+        </w:rPr>
+        <w:t>Indore, India</w:t>
+      </w:r>
+      <w:r>
+        <w:rPr>
+          <w:rFonts w:ascii="Source Sans Pro" w:hAnsi="Source Sans Pro"/>
+          <w:color w:val="404040" w:themeColor="text1" w:themeTint="BF"/>
+          <w:sz w:val="20"/>
+          <w:szCs w:val="20"/>
+          <w:lang w:val="it-IT"/>
+        </w:rPr>
+        <w:t xml:space="preserve"> - </w:t>
+      </w:r>
+      <w:r>
+        <w:rPr>
+          <w:rFonts w:ascii="Source Sans Pro" w:hAnsi="Source Sans Pro"/>
+          <w:color w:val="404040" w:themeColor="text1" w:themeTint="BF"/>
+          <w:sz w:val="20"/>
+          <w:szCs w:val="20"/>
+          <w:lang w:val="it-IT"/>
+        </w:rPr>
+        <w:t xml:space="preserve"> 453441</w:t>
       </w:r>
     </w:p>
     <w:p>
@@ -2617,6 +3524,7 @@
     </w:p>
     <w:p>
       <w:pPr>
+        <w:spacing w:after="0" w:line="312" w:lineRule="auto"/>
         <w:rPr>
           <w:rFonts w:ascii="Source Sans Pro" w:hAnsi="Source Sans Pro"/>
           <w:b/>
@@ -2791,7 +3699,7 @@
         </w:rPr>
         <w:t xml:space="preserve"> </w:t>
       </w:r>
-      <w:hyperlink r:id="rId11" w:history="1">
+      <w:hyperlink r:id="rId12" w:history="1">
         <w:r>
           <w:rPr>
             <w:rStyle w:val="Hyperlink"/>
@@ -2852,7 +3760,7 @@
       <w:r>
         <w:t xml:space="preserve"> </w:t>
       </w:r>
-      <w:hyperlink r:id="rId12" w:history="1">
+      <w:hyperlink r:id="rId13" w:history="1">
         <w:r>
           <w:rPr>
             <w:rStyle w:val="Hyperlink"/>
@@ -2960,6 +3868,7 @@
     </w:p>
     <w:p>
       <w:pPr>
+        <w:spacing w:after="0" w:line="312" w:lineRule="auto"/>
         <w:rPr>
           <w:rFonts w:ascii="Source Sans Pro" w:hAnsi="Source Sans Pro"/>
           <w:b/>
@@ -3403,6 +4312,7 @@
     </w:p>
     <w:p>
       <w:pPr>
+        <w:spacing w:after="0" w:line="312" w:lineRule="auto"/>
         <w:rPr>
           <w:rFonts w:ascii="Source Sans Pro" w:hAnsi="Source Sans Pro"/>
           <w:b/>
@@ -4065,25 +4975,24 @@
         <w:rPr>
           <w:rFonts w:ascii="Source Sans Pro" w:hAnsi="Source Sans Pro"/>
           <w:color w:val="404040" w:themeColor="text1" w:themeTint="BF"/>
-          <w:sz w:val="20"/>
-          <w:szCs w:val="20"/>
+          <w:sz w:val="6"/>
+          <w:szCs w:val="6"/>
         </w:rPr>
       </w:pPr>
       <w:r>
         <w:rPr>
           <w:noProof/>
-          <w:color w:val="404040" w:themeColor="text1" w:themeTint="BF"/>
         </w:rPr>
         <mc:AlternateContent>
           <mc:Choice Requires="wps">
             <w:drawing>
-              <wp:anchor distT="0" distB="0" distL="114300" distR="114300" simplePos="0" relativeHeight="251670528" behindDoc="0" locked="0" layoutInCell="1" allowOverlap="1" wp14:anchorId="0C85323F" wp14:editId="0390346E">
+              <wp:anchor distT="0" distB="0" distL="114300" distR="114300" simplePos="0" relativeHeight="251670528" behindDoc="0" locked="0" layoutInCell="1" allowOverlap="1" wp14:anchorId="0C85323F" wp14:editId="5FBF34E5">
                 <wp:simplePos x="0" y="0"/>
                 <wp:positionH relativeFrom="column">
-                  <wp:posOffset>0</wp:posOffset>
+                  <wp:align>left</wp:align>
                 </wp:positionH>
                 <wp:positionV relativeFrom="paragraph">
-                  <wp:posOffset>195510</wp:posOffset>
+                  <wp:posOffset>80645</wp:posOffset>
                 </wp:positionV>
                 <wp:extent cx="2523876" cy="0"/>
                 <wp:effectExtent l="0" t="0" r="0" b="0"/>
@@ -4138,7 +5047,7 @@
           </mc:Choice>
           <mc:Fallback>
             <w:pict>
-              <v:line w14:anchorId="602997EE" id="Straight Connector 3" o:spid="_x0000_s1026" style="position:absolute;flip:y;z-index:251670528;visibility:visible;mso-wrap-style:square;mso-width-percent:0;mso-height-percent:0;mso-wrap-distance-left:9pt;mso-wrap-distance-top:0;mso-wrap-distance-right:9pt;mso-wrap-distance-bottom:0;mso-position-horizontal:absolute;mso-position-horizontal-relative:text;mso-position-vertical:absolute;mso-position-vertical-relative:text;mso-width-percent:0;mso-height-percent:0;mso-width-relative:margin;mso-height-relative:margin" from="0,15.4pt" to="198.75pt,15.4pt" o:gfxdata="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" strokecolor="#32a893" strokeweight=".5pt">
+              <v:line w14:anchorId="6501F4D6" id="Straight Connector 3" o:spid="_x0000_s1026" style="position:absolute;flip:y;z-index:251670528;visibility:visible;mso-wrap-style:square;mso-width-percent:0;mso-height-percent:0;mso-wrap-distance-left:9pt;mso-wrap-distance-top:0;mso-wrap-distance-right:9pt;mso-wrap-distance-bottom:0;mso-position-horizontal:left;mso-position-horizontal-relative:text;mso-position-vertical:absolute;mso-position-vertical-relative:text;mso-width-percent:0;mso-height-percent:0;mso-width-relative:margin;mso-height-relative:margin" from="0,6.35pt" to="198.75pt,6.35pt" o:gfxdata="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" strokecolor="#32a893" strokeweight=".5pt">
                 <v:stroke joinstyle="miter"/>
               </v:line>
             </w:pict>
@@ -4215,7 +5124,28 @@
           <w:sz w:val="20"/>
           <w:szCs w:val="20"/>
         </w:rPr>
-        <w:t>Clearance to 2nd round of Times Spark | Times of India</w:t>
+        <w:t xml:space="preserve">Clearance to 2nd round of Times Spark | Times </w:t>
+      </w:r>
+    </w:p>
+    <w:p>
+      <w:pPr>
+        <w:pStyle w:val="ListParagraph"/>
+        <w:ind w:left="227"/>
+        <w:rPr>
+          <w:rFonts w:ascii="Source Sans Pro" w:hAnsi="Source Sans Pro"/>
+          <w:color w:val="404040" w:themeColor="text1" w:themeTint="BF"/>
+          <w:sz w:val="20"/>
+          <w:szCs w:val="20"/>
+        </w:rPr>
+      </w:pPr>
+      <w:r>
+        <w:rPr>
+          <w:rFonts w:ascii="Source Sans Pro" w:hAnsi="Source Sans Pro"/>
+          <w:color w:val="404040" w:themeColor="text1" w:themeTint="BF"/>
+          <w:sz w:val="20"/>
+          <w:szCs w:val="20"/>
+        </w:rPr>
+        <w:t>of India</w:t>
       </w:r>
     </w:p>
     <w:p>
@@ -4263,7 +5193,7 @@
           <w:sz w:val="20"/>
           <w:szCs w:val="20"/>
         </w:rPr>
-        <w:t>Cloud Architecture and Fundamentals | AWS Academy</w:t>
+        <w:t>Google Cloud Arcade Facilitator | Google Cloud</w:t>
       </w:r>
     </w:p>
     <w:p>
@@ -4287,19 +5217,8 @@
           <w:sz w:val="20"/>
           <w:szCs w:val="20"/>
         </w:rPr>
-        <w:t xml:space="preserve">Problem Solving | </w:t>
-      </w:r>
-      <w:proofErr w:type="spellStart"/>
-      <w:r>
-        <w:rPr>
-          <w:rFonts w:ascii="Source Sans Pro" w:hAnsi="Source Sans Pro"/>
-          <w:color w:val="404040" w:themeColor="text1" w:themeTint="BF"/>
-          <w:sz w:val="20"/>
-          <w:szCs w:val="20"/>
-        </w:rPr>
-        <w:t>HackerRank</w:t>
-      </w:r>
-      <w:proofErr w:type="spellEnd"/>
+        <w:t>Cloud Architecture and Fundamentals | AWS Academy</w:t>
+      </w:r>
     </w:p>
     <w:p>
       <w:pPr>
@@ -4322,7 +5241,149 @@
           <w:sz w:val="20"/>
           <w:szCs w:val="20"/>
         </w:rPr>
+        <w:t xml:space="preserve">Problem Solving | </w:t>
+      </w:r>
+      <w:proofErr w:type="spellStart"/>
+      <w:r>
+        <w:rPr>
+          <w:rFonts w:ascii="Source Sans Pro" w:hAnsi="Source Sans Pro"/>
+          <w:color w:val="404040" w:themeColor="text1" w:themeTint="BF"/>
+          <w:sz w:val="20"/>
+          <w:szCs w:val="20"/>
+        </w:rPr>
+        <w:t>HackerRank</w:t>
+      </w:r>
+      <w:proofErr w:type="spellEnd"/>
+    </w:p>
+    <w:p>
+      <w:pPr>
+        <w:pStyle w:val="ListParagraph"/>
+        <w:numPr>
+          <w:ilvl w:val="0"/>
+          <w:numId w:val="15"/>
+        </w:numPr>
+        <w:rPr>
+          <w:rFonts w:ascii="Source Sans Pro" w:hAnsi="Source Sans Pro"/>
+          <w:color w:val="404040" w:themeColor="text1" w:themeTint="BF"/>
+          <w:sz w:val="20"/>
+          <w:szCs w:val="20"/>
+        </w:rPr>
+      </w:pPr>
+      <w:r>
+        <w:rPr>
+          <w:rFonts w:ascii="Source Sans Pro" w:hAnsi="Source Sans Pro"/>
+          <w:color w:val="404040" w:themeColor="text1" w:themeTint="BF"/>
+          <w:sz w:val="20"/>
+          <w:szCs w:val="20"/>
+        </w:rPr>
         <w:t>Data Science | Infosys</w:t>
+      </w:r>
+    </w:p>
+    <w:p>
+      <w:pPr>
+        <w:pStyle w:val="ListParagraph"/>
+        <w:numPr>
+          <w:ilvl w:val="0"/>
+          <w:numId w:val="15"/>
+        </w:numPr>
+        <w:rPr>
+          <w:rFonts w:ascii="Source Sans Pro" w:hAnsi="Source Sans Pro"/>
+          <w:color w:val="404040" w:themeColor="text1" w:themeTint="BF"/>
+          <w:sz w:val="20"/>
+          <w:szCs w:val="20"/>
+        </w:rPr>
+      </w:pPr>
+      <w:proofErr w:type="spellStart"/>
+      <w:r>
+        <w:rPr>
+          <w:rFonts w:ascii="Source Sans Pro" w:hAnsi="Source Sans Pro"/>
+          <w:color w:val="404040" w:themeColor="text1" w:themeTint="BF"/>
+          <w:sz w:val="20"/>
+          <w:szCs w:val="20"/>
+        </w:rPr>
+        <w:t>S</w:t>
+      </w:r>
+      <w:r>
+        <w:rPr>
+          <w:rFonts w:ascii="Source Sans Pro" w:hAnsi="Source Sans Pro"/>
+          <w:color w:val="404040" w:themeColor="text1" w:themeTint="BF"/>
+          <w:sz w:val="20"/>
+          <w:szCs w:val="20"/>
+        </w:rPr>
+        <w:t>soc</w:t>
+      </w:r>
+      <w:proofErr w:type="spellEnd"/>
+      <w:r>
+        <w:rPr>
+          <w:rFonts w:ascii="Source Sans Pro" w:hAnsi="Source Sans Pro"/>
+          <w:color w:val="404040" w:themeColor="text1" w:themeTint="BF"/>
+          <w:sz w:val="20"/>
+          <w:szCs w:val="20"/>
+        </w:rPr>
+        <w:t xml:space="preserve"> (</w:t>
+      </w:r>
+      <w:r>
+        <w:rPr>
+          <w:rFonts w:ascii="Source Sans Pro" w:hAnsi="Source Sans Pro"/>
+          <w:color w:val="404040" w:themeColor="text1" w:themeTint="BF"/>
+          <w:sz w:val="20"/>
+          <w:szCs w:val="20"/>
+        </w:rPr>
+        <w:t>s</w:t>
+      </w:r>
+      <w:r>
+        <w:rPr>
+          <w:rFonts w:ascii="Source Sans Pro" w:hAnsi="Source Sans Pro"/>
+          <w:color w:val="404040" w:themeColor="text1" w:themeTint="BF"/>
+          <w:sz w:val="20"/>
+          <w:szCs w:val="20"/>
+        </w:rPr>
+        <w:t>ocial</w:t>
+      </w:r>
+      <w:r>
+        <w:rPr>
+          <w:rFonts w:ascii="Source Sans Pro" w:hAnsi="Source Sans Pro"/>
+          <w:color w:val="404040" w:themeColor="text1" w:themeTint="BF"/>
+          <w:sz w:val="20"/>
+          <w:szCs w:val="20"/>
+        </w:rPr>
+        <w:t xml:space="preserve"> summer</w:t>
+      </w:r>
+      <w:r>
+        <w:rPr>
+          <w:rFonts w:ascii="Source Sans Pro" w:hAnsi="Source Sans Pro"/>
+          <w:color w:val="404040" w:themeColor="text1" w:themeTint="BF"/>
+          <w:sz w:val="20"/>
+          <w:szCs w:val="20"/>
+        </w:rPr>
+        <w:t xml:space="preserve"> of </w:t>
+      </w:r>
+      <w:r>
+        <w:rPr>
+          <w:rFonts w:ascii="Source Sans Pro" w:hAnsi="Source Sans Pro"/>
+          <w:color w:val="404040" w:themeColor="text1" w:themeTint="BF"/>
+          <w:sz w:val="20"/>
+          <w:szCs w:val="20"/>
+        </w:rPr>
+        <w:t>c</w:t>
+      </w:r>
+      <w:r>
+        <w:rPr>
+          <w:rFonts w:ascii="Source Sans Pro" w:hAnsi="Source Sans Pro"/>
+          <w:color w:val="404040" w:themeColor="text1" w:themeTint="BF"/>
+          <w:sz w:val="20"/>
+          <w:szCs w:val="20"/>
+        </w:rPr>
+        <w:t xml:space="preserve">ode) season </w:t>
+      </w:r>
+      <w:r>
+        <w:rPr>
+          <w:rFonts w:ascii="Source Sans Pro" w:hAnsi="Source Sans Pro"/>
+          <w:color w:val="404040" w:themeColor="text1" w:themeTint="BF"/>
+          <w:sz w:val="20"/>
+          <w:szCs w:val="20"/>
+        </w:rPr>
+        <w:t>2</w:t>
       </w:r>
     </w:p>
     <w:sectPr>
@@ -4339,7 +5400,7 @@
 </file>
 
 <file path=word/endnotes.xml><?xml version="1.0" encoding="utf-8"?>
-<w:endnotes xmlns:wpc="http://schemas.microsoft.com/office/word/2010/wordprocessingCanvas" xmlns:cx="http://schemas.microsoft.com/office/drawing/2014/chartex" xmlns:cx1="http://schemas.microsoft.com/office/drawing/2015/9/8/chartex" xmlns:cx2="http://schemas.microsoft.com/office/drawing/2015/10/21/chartex" xmlns:cx3="http://schemas.microsoft.com/office/drawing/2016/5/9/chartex" xmlns:cx4="http://schemas.microsoft.com/office/drawing/2016/5/10/chartex" xmlns:cx5="http://schemas.microsoft.com/office/drawing/2016/5/11/chartex" xmlns:cx6="http://schemas.microsoft.com/office/drawing/2016/5/12/chartex" xmlns:cx7="http://schemas.microsoft.com/office/drawing/2016/5/13/chartex" xmlns:cx8="http://schemas.microsoft.com/office/drawing/2016/5/14/chartex" xmlns:mc="http://schemas.openxmlformats.org/markup-compatibility/2006" xmlns:aink="http://schemas.microsoft.com/office/drawing/2016/ink" xmlns:am3d="http://schemas.microsoft.com/office/drawing/2017/model3d" xmlns:o="urn:schemas-microsoft-com:office:office" xmlns:oel="http://schemas.microsoft.com/office/2019/extlst" xmlns:r="http://schemas.openxmlformats.org/officeDocument/2006/relationships" xmlns:m="http://schemas.openxmlformats.org/officeDocument/2006/math" xmlns:v="urn:schemas-microsoft-com:vml" xmlns:wp14="http://schemas.microsoft.com/office/word/2010/wordprocessingDrawing" xmlns:wp="http://schemas.openxmlformats.org/drawingml/2006/wordprocessingDrawing" xmlns:w10="urn:schemas-microsoft-com:office:word" xmlns:w="http://schemas.openxmlformats.org/wordprocessingml/2006/main" xmlns:w14="http://schemas.microsoft.com/office/word/2010/wordml" xmlns:w15="http://schemas.microsoft.com/office/word/2012/wordml" xmlns:w16cex="http://schemas.microsoft.com/office/word/2018/wordml/cex" xmlns:w16cid="http://schemas.microsoft.com/office/word/2016/wordml/cid" xmlns:w16="http://schemas.microsoft.com/office/word/2018/wordml" xmlns:w16sdtdh="http://schemas.microsoft.com/office/word/2020/wordml/sdtdatahash" xmlns:w16se="http://schemas.microsoft.com/office/word/2015/wordml/symex" xmlns:wpg="http://schemas.microsoft.com/office/word/2010/wordprocessingGroup" xmlns:wpi="http://schemas.microsoft.com/office/word/2010/wordprocessingInk" xmlns:wne="http://schemas.microsoft.com/office/word/2006/wordml" xmlns:wps="http://schemas.microsoft.com/office/word/2010/wordprocessingShape" mc:Ignorable="w14 w15 w16se w16cid w16 w16cex w16sdtdh wp14">
+<w:endnotes xmlns:wpc="http://schemas.microsoft.com/office/word/2010/wordprocessingCanvas" xmlns:cx="http://schemas.microsoft.com/office/drawing/2014/chartex" xmlns:cx1="http://schemas.microsoft.com/office/drawing/2015/9/8/chartex" xmlns:cx2="http://schemas.microsoft.com/office/drawing/2015/10/21/chartex" xmlns:cx3="http://schemas.microsoft.com/office/drawing/2016/5/9/chartex" xmlns:cx4="http://schemas.microsoft.com/office/drawing/2016/5/10/chartex" xmlns:cx5="http://schemas.microsoft.com/office/drawing/2016/5/11/chartex" xmlns:cx6="http://schemas.microsoft.com/office/drawing/2016/5/12/chartex" xmlns:cx7="http://schemas.microsoft.com/office/drawing/2016/5/13/chartex" xmlns:cx8="http://schemas.microsoft.com/office/drawing/2016/5/14/chartex" xmlns:mc="http://schemas.openxmlformats.org/markup-compatibility/2006" xmlns:aink="http://schemas.microsoft.com/office/drawing/2016/ink" xmlns:am3d="http://schemas.microsoft.com/office/drawing/2017/model3d" xmlns:o="urn:schemas-microsoft-com:office:office" xmlns:oel="http://schemas.microsoft.com/office/2019/extlst" xmlns:r="http://schemas.openxmlformats.org/officeDocument/2006/relationships" xmlns:m="http://schemas.openxmlformats.org/officeDocument/2006/math" xmlns:v="urn:schemas-microsoft-com:vml" xmlns:wp14="http://schemas.microsoft.com/office/word/2010/wordprocessingDrawing" xmlns:wp="http://schemas.openxmlformats.org/drawingml/2006/wordprocessingDrawing" xmlns:w10="urn:schemas-microsoft-com:office:word" xmlns:w="http://schemas.openxmlformats.org/wordprocessingml/2006/main" xmlns:w14="http://schemas.microsoft.com/office/word/2010/wordml" xmlns:w15="http://schemas.microsoft.com/office/word/2012/wordml" xmlns:w16cex="http://schemas.microsoft.com/office/word/2018/wordml/cex" xmlns:w16cid="http://schemas.microsoft.com/office/word/2016/wordml/cid" xmlns:w16="http://schemas.microsoft.com/office/word/2018/wordml" xmlns:w16du="http://schemas.microsoft.com/office/word/2023/wordml/word16du" xmlns:w16sdtdh="http://schemas.microsoft.com/office/word/2020/wordml/sdtdatahash" xmlns:w16se="http://schemas.microsoft.com/office/word/2015/wordml/symex" xmlns:wpg="http://schemas.microsoft.com/office/word/2010/wordprocessingGroup" xmlns:wpi="http://schemas.microsoft.com/office/word/2010/wordprocessingInk" xmlns:wne="http://schemas.microsoft.com/office/word/2006/wordml" xmlns:wps="http://schemas.microsoft.com/office/word/2010/wordprocessingShape" mc:Ignorable="w14 w15 w16se w16cid w16 w16cex w16sdtdh w16du wp14">
   <w:endnote w:type="separator" w:id="-1">
     <w:p>
       <w:pPr>
@@ -4364,7 +5425,7 @@
 </file>
 
 <file path=word/footnotes.xml><?xml version="1.0" encoding="utf-8"?>
-<w:footnotes xmlns:wpc="http://schemas.microsoft.com/office/word/2010/wordprocessingCanvas" xmlns:cx="http://schemas.microsoft.com/office/drawing/2014/chartex" xmlns:cx1="http://schemas.microsoft.com/office/drawing/2015/9/8/chartex" xmlns:cx2="http://schemas.microsoft.com/office/drawing/2015/10/21/chartex" xmlns:cx3="http://schemas.microsoft.com/office/drawing/2016/5/9/chartex" xmlns:cx4="http://schemas.microsoft.com/office/drawing/2016/5/10/chartex" xmlns:cx5="http://schemas.microsoft.com/office/drawing/2016/5/11/chartex" xmlns:cx6="http://schemas.microsoft.com/office/drawing/2016/5/12/chartex" xmlns:cx7="http://schemas.microsoft.com/office/drawing/2016/5/13/chartex" xmlns:cx8="http://schemas.microsoft.com/office/drawing/2016/5/14/chartex" xmlns:mc="http://schemas.openxmlformats.org/markup-compatibility/2006" xmlns:aink="http://schemas.microsoft.com/office/drawing/2016/ink" xmlns:am3d="http://schemas.microsoft.com/office/drawing/2017/model3d" xmlns:o="urn:schemas-microsoft-com:office:office" xmlns:oel="http://schemas.microsoft.com/office/2019/extlst" xmlns:r="http://schemas.openxmlformats.org/officeDocument/2006/relationships" xmlns:m="http://schemas.openxmlformats.org/officeDocument/2006/math" xmlns:v="urn:schemas-microsoft-com:vml" xmlns:wp14="http://schemas.microsoft.com/office/word/2010/wordprocessingDrawing" xmlns:wp="http://schemas.openxmlformats.org/drawingml/2006/wordprocessingDrawing" xmlns:w10="urn:schemas-microsoft-com:office:word" xmlns:w="http://schemas.openxmlformats.org/wordprocessingml/2006/main" xmlns:w14="http://schemas.microsoft.com/office/word/2010/wordml" xmlns:w15="http://schemas.microsoft.com/office/word/2012/wordml" xmlns:w16cex="http://schemas.microsoft.com/office/word/2018/wordml/cex" xmlns:w16cid="http://schemas.microsoft.com/office/word/2016/wordml/cid" xmlns:w16="http://schemas.microsoft.com/office/word/2018/wordml" xmlns:w16sdtdh="http://schemas.microsoft.com/office/word/2020/wordml/sdtdatahash" xmlns:w16se="http://schemas.microsoft.com/office/word/2015/wordml/symex" xmlns:wpg="http://schemas.microsoft.com/office/word/2010/wordprocessingGroup" xmlns:wpi="http://schemas.microsoft.com/office/word/2010/wordprocessingInk" xmlns:wne="http://schemas.microsoft.com/office/word/2006/wordml" xmlns:wps="http://schemas.microsoft.com/office/word/2010/wordprocessingShape" mc:Ignorable="w14 w15 w16se w16cid w16 w16cex w16sdtdh wp14">
+<w:footnotes xmlns:wpc="http://schemas.microsoft.com/office/word/2010/wordprocessingCanvas" xmlns:cx="http://schemas.microsoft.com/office/drawing/2014/chartex" xmlns:cx1="http://schemas.microsoft.com/office/drawing/2015/9/8/chartex" xmlns:cx2="http://schemas.microsoft.com/office/drawing/2015/10/21/chartex" xmlns:cx3="http://schemas.microsoft.com/office/drawing/2016/5/9/chartex" xmlns:cx4="http://schemas.microsoft.com/office/drawing/2016/5/10/chartex" xmlns:cx5="http://schemas.microsoft.com/office/drawing/2016/5/11/chartex" xmlns:cx6="http://schemas.microsoft.com/office/drawing/2016/5/12/chartex" xmlns:cx7="http://schemas.microsoft.com/office/drawing/2016/5/13/chartex" xmlns:cx8="http://schemas.microsoft.com/office/drawing/2016/5/14/chartex" xmlns:mc="http://schemas.openxmlformats.org/markup-compatibility/2006" xmlns:aink="http://schemas.microsoft.com/office/drawing/2016/ink" xmlns:am3d="http://schemas.microsoft.com/office/drawing/2017/model3d" xmlns:o="urn:schemas-microsoft-com:office:office" xmlns:oel="http://schemas.microsoft.com/office/2019/extlst" xmlns:r="http://schemas.openxmlformats.org/officeDocument/2006/relationships" xmlns:m="http://schemas.openxmlformats.org/officeDocument/2006/math" xmlns:v="urn:schemas-microsoft-com:vml" xmlns:wp14="http://schemas.microsoft.com/office/word/2010/wordprocessingDrawing" xmlns:wp="http://schemas.openxmlformats.org/drawingml/2006/wordprocessingDrawing" xmlns:w10="urn:schemas-microsoft-com:office:word" xmlns:w="http://schemas.openxmlformats.org/wordprocessingml/2006/main" xmlns:w14="http://schemas.microsoft.com/office/word/2010/wordml" xmlns:w15="http://schemas.microsoft.com/office/word/2012/wordml" xmlns:w16cex="http://schemas.microsoft.com/office/word/2018/wordml/cex" xmlns:w16cid="http://schemas.microsoft.com/office/word/2016/wordml/cid" xmlns:w16="http://schemas.microsoft.com/office/word/2018/wordml" xmlns:w16du="http://schemas.microsoft.com/office/word/2023/wordml/word16du" xmlns:w16sdtdh="http://schemas.microsoft.com/office/word/2020/wordml/sdtdatahash" xmlns:w16se="http://schemas.microsoft.com/office/word/2015/wordml/symex" xmlns:wpg="http://schemas.microsoft.com/office/word/2010/wordprocessingGroup" xmlns:wpi="http://schemas.microsoft.com/office/word/2010/wordprocessingInk" xmlns:wne="http://schemas.microsoft.com/office/word/2006/wordml" xmlns:wps="http://schemas.microsoft.com/office/word/2010/wordprocessingShape" mc:Ignorable="w14 w15 w16se w16cid w16 w16cex w16sdtdh w16du wp14">
   <w:footnote w:type="separator" w:id="-1">
     <w:p>
       <w:pPr>
@@ -4389,7 +5450,7 @@
 </file>
 
 <file path=word/numbering.xml><?xml version="1.0" encoding="utf-8"?>
-<w:numbering xmlns:wpc="http://schemas.microsoft.com/office/word/2010/wordprocessingCanvas" xmlns:cx="http://schemas.microsoft.com/office/drawing/2014/chartex" xmlns:cx1="http://schemas.microsoft.com/office/drawing/2015/9/8/chartex" xmlns:cx2="http://schemas.microsoft.com/office/drawing/2015/10/21/chartex" xmlns:cx3="http://schemas.microsoft.com/office/drawing/2016/5/9/chartex" xmlns:cx4="http://schemas.microsoft.com/office/drawing/2016/5/10/chartex" xmlns:cx5="http://schemas.microsoft.com/office/drawing/2016/5/11/chartex" xmlns:cx6="http://schemas.microsoft.com/office/drawing/2016/5/12/chartex" xmlns:cx7="http://schemas.microsoft.com/office/drawing/2016/5/13/chartex" xmlns:cx8="http://schemas.microsoft.com/office/drawing/2016/5/14/chartex" xmlns:mc="http://schemas.openxmlformats.org/markup-compatibility/2006" xmlns:aink="http://schemas.microsoft.com/office/drawing/2016/ink" xmlns:am3d="http://schemas.microsoft.com/office/drawing/2017/model3d" xmlns:o="urn:schemas-microsoft-com:office:office" xmlns:oel="http://schemas.microsoft.com/office/2019/extlst" xmlns:r="http://schemas.openxmlformats.org/officeDocument/2006/relationships" xmlns:m="http://schemas.openxmlformats.org/officeDocument/2006/math" xmlns:v="urn:schemas-microsoft-com:vml" xmlns:wp14="http://schemas.microsoft.com/office/word/2010/wordprocessingDrawing" xmlns:wp="http://schemas.openxmlformats.org/drawingml/2006/wordprocessingDrawing" xmlns:w10="urn:schemas-microsoft-com:office:word" xmlns:w="http://schemas.openxmlformats.org/wordprocessingml/2006/main" xmlns:w14="http://schemas.microsoft.com/office/word/2010/wordml" xmlns:w15="http://schemas.microsoft.com/office/word/2012/wordml" xmlns:w16cex="http://schemas.microsoft.com/office/word/2018/wordml/cex" xmlns:w16cid="http://schemas.microsoft.com/office/word/2016/wordml/cid" xmlns:w16="http://schemas.microsoft.com/office/word/2018/wordml" xmlns:w16sdtdh="http://schemas.microsoft.com/office/word/2020/wordml/sdtdatahash" xmlns:w16se="http://schemas.microsoft.com/office/word/2015/wordml/symex" xmlns:wpg="http://schemas.microsoft.com/office/word/2010/wordprocessingGroup" xmlns:wpi="http://schemas.microsoft.com/office/word/2010/wordprocessingInk" xmlns:wne="http://schemas.microsoft.com/office/word/2006/wordml" xmlns:wps="http://schemas.microsoft.com/office/word/2010/wordprocessingShape" mc:Ignorable="w14 w15 w16se w16cid w16 w16cex w16sdtdh wp14">
+<w:numbering xmlns:wpc="http://schemas.microsoft.com/office/word/2010/wordprocessingCanvas" xmlns:cx="http://schemas.microsoft.com/office/drawing/2014/chartex" xmlns:cx1="http://schemas.microsoft.com/office/drawing/2015/9/8/chartex" xmlns:cx2="http://schemas.microsoft.com/office/drawing/2015/10/21/chartex" xmlns:cx3="http://schemas.microsoft.com/office/drawing/2016/5/9/chartex" xmlns:cx4="http://schemas.microsoft.com/office/drawing/2016/5/10/chartex" xmlns:cx5="http://schemas.microsoft.com/office/drawing/2016/5/11/chartex" xmlns:cx6="http://schemas.microsoft.com/office/drawing/2016/5/12/chartex" xmlns:cx7="http://schemas.microsoft.com/office/drawing/2016/5/13/chartex" xmlns:cx8="http://schemas.microsoft.com/office/drawing/2016/5/14/chartex" xmlns:mc="http://schemas.openxmlformats.org/markup-compatibility/2006" xmlns:aink="http://schemas.microsoft.com/office/drawing/2016/ink" xmlns:am3d="http://schemas.microsoft.com/office/drawing/2017/model3d" xmlns:o="urn:schemas-microsoft-com:office:office" xmlns:oel="http://schemas.microsoft.com/office/2019/extlst" xmlns:r="http://schemas.openxmlformats.org/officeDocument/2006/relationships" xmlns:m="http://schemas.openxmlformats.org/officeDocument/2006/math" xmlns:v="urn:schemas-microsoft-com:vml" xmlns:wp14="http://schemas.microsoft.com/office/word/2010/wordprocessingDrawing" xmlns:wp="http://schemas.openxmlformats.org/drawingml/2006/wordprocessingDrawing" xmlns:w10="urn:schemas-microsoft-com:office:word" xmlns:w="http://schemas.openxmlformats.org/wordprocessingml/2006/main" xmlns:w14="http://schemas.microsoft.com/office/word/2010/wordml" xmlns:w15="http://schemas.microsoft.com/office/word/2012/wordml" xmlns:w16cex="http://schemas.microsoft.com/office/word/2018/wordml/cex" xmlns:w16cid="http://schemas.microsoft.com/office/word/2016/wordml/cid" xmlns:w16="http://schemas.microsoft.com/office/word/2018/wordml" xmlns:w16du="http://schemas.microsoft.com/office/word/2023/wordml/word16du" xmlns:w16sdtdh="http://schemas.microsoft.com/office/word/2020/wordml/sdtdatahash" xmlns:w16se="http://schemas.microsoft.com/office/word/2015/wordml/symex" xmlns:wpg="http://schemas.microsoft.com/office/word/2010/wordprocessingGroup" xmlns:wpi="http://schemas.microsoft.com/office/word/2010/wordprocessingInk" xmlns:wne="http://schemas.microsoft.com/office/word/2006/wordml" xmlns:wps="http://schemas.microsoft.com/office/word/2010/wordprocessingShape" mc:Ignorable="w14 w15 w16se w16cid w16 w16cex w16sdtdh w16du wp14">
   <w:abstractNum w:abstractNumId="0" w15:restartNumberingAfterBreak="0">
     <w:nsid w:val="025941A3"/>
     <w:multiLevelType w:val="hybridMultilevel"/>
@@ -6584,7 +7645,7 @@
 </file>
 
 <file path=word/styles.xml><?xml version="1.0" encoding="utf-8"?>
-<w:styles xmlns:mc="http://schemas.openxmlformats.org/markup-compatibility/2006" xmlns:r="http://schemas.openxmlformats.org/officeDocument/2006/relationships" xmlns:w="http://schemas.openxmlformats.org/wordprocessingml/2006/main" xmlns:w14="http://schemas.microsoft.com/office/word/2010/wordml" xmlns:w15="http://schemas.microsoft.com/office/word/2012/wordml" xmlns:w16cex="http://schemas.microsoft.com/office/word/2018/wordml/cex" xmlns:w16cid="http://schemas.microsoft.com/office/word/2016/wordml/cid" xmlns:w16="http://schemas.microsoft.com/office/word/2018/wordml" xmlns:w16sdtdh="http://schemas.microsoft.com/office/word/2020/wordml/sdtdatahash" xmlns:w16se="http://schemas.microsoft.com/office/word/2015/wordml/symex" mc:Ignorable="w14 w15 w16se w16cid w16 w16cex w16sdtdh">
+<w:styles xmlns:mc="http://schemas.openxmlformats.org/markup-compatibility/2006" xmlns:r="http://schemas.openxmlformats.org/officeDocument/2006/relationships" xmlns:w="http://schemas.openxmlformats.org/wordprocessingml/2006/main" xmlns:w14="http://schemas.microsoft.com/office/word/2010/wordml" xmlns:w15="http://schemas.microsoft.com/office/word/2012/wordml" xmlns:w16cex="http://schemas.microsoft.com/office/word/2018/wordml/cex" xmlns:w16cid="http://schemas.microsoft.com/office/word/2016/wordml/cid" xmlns:w16="http://schemas.microsoft.com/office/word/2018/wordml" xmlns:w16du="http://schemas.microsoft.com/office/word/2023/wordml/word16du" xmlns:w16sdtdh="http://schemas.microsoft.com/office/word/2020/wordml/sdtdatahash" xmlns:w16se="http://schemas.microsoft.com/office/word/2015/wordml/symex" mc:Ignorable="w14 w15 w16se w16cid w16 w16cex w16sdtdh w16du">
   <w:docDefaults>
     <w:rPrDefault>
       <w:rPr>

</xml_diff>

<commit_message>
formatting, update: exp, proj
</commit_message>
<xml_diff>
--- a/Mahesh_kumar.docx
+++ b/Mahesh_kumar.docx
@@ -163,8 +163,8 @@
           <w:b/>
           <w:bCs/>
           <w:color w:val="404040" w:themeColor="text1" w:themeTint="BF"/>
-          <w:sz w:val="24"/>
-          <w:szCs w:val="24"/>
+          <w:sz w:val="10"/>
+          <w:szCs w:val="10"/>
         </w:rPr>
       </w:pPr>
     </w:p>
@@ -557,122 +557,7 @@
           <w:sz w:val="20"/>
           <w:szCs w:val="20"/>
         </w:rPr>
-        <w:t xml:space="preserve">Engaged in </w:t>
-      </w:r>
-      <w:r>
-        <w:rPr>
-          <w:rFonts w:ascii="Source Sans Pro" w:hAnsi="Source Sans Pro"/>
-          <w:color w:val="404040" w:themeColor="text1" w:themeTint="BF"/>
-          <w:sz w:val="20"/>
-          <w:szCs w:val="20"/>
-        </w:rPr>
-        <w:t>Cross</w:t>
-      </w:r>
-      <w:r>
-        <w:rPr>
-          <w:rFonts w:ascii="Source Sans Pro" w:hAnsi="Source Sans Pro"/>
-          <w:color w:val="404040" w:themeColor="text1" w:themeTint="BF"/>
-          <w:sz w:val="20"/>
-          <w:szCs w:val="20"/>
-        </w:rPr>
-        <w:t xml:space="preserve"> - </w:t>
-      </w:r>
-      <w:r>
-        <w:rPr>
-          <w:rFonts w:ascii="Source Sans Pro" w:hAnsi="Source Sans Pro"/>
-          <w:color w:val="404040" w:themeColor="text1" w:themeTint="BF"/>
-          <w:sz w:val="20"/>
-          <w:szCs w:val="20"/>
-        </w:rPr>
-        <w:t xml:space="preserve">Platform App </w:t>
-      </w:r>
-      <w:r>
-        <w:rPr>
-          <w:rFonts w:ascii="Source Sans Pro" w:hAnsi="Source Sans Pro"/>
-          <w:color w:val="404040" w:themeColor="text1" w:themeTint="BF"/>
-          <w:sz w:val="20"/>
-          <w:szCs w:val="20"/>
-        </w:rPr>
-        <w:t>development process for the</w:t>
-      </w:r>
-      <w:r>
-        <w:rPr>
-          <w:rFonts w:ascii="Source Sans Pro" w:hAnsi="Source Sans Pro"/>
-          <w:color w:val="404040" w:themeColor="text1" w:themeTint="BF"/>
-          <w:sz w:val="20"/>
-          <w:szCs w:val="20"/>
-        </w:rPr>
-        <w:t xml:space="preserve"> Mobile App and Smartwatch Application interface by the Company.</w:t>
-      </w:r>
-      <w:r>
-        <w:rPr>
-          <w:rFonts w:ascii="Source Sans Pro" w:hAnsi="Source Sans Pro"/>
-          <w:color w:val="404040" w:themeColor="text1" w:themeTint="BF"/>
-          <w:sz w:val="20"/>
-          <w:szCs w:val="20"/>
-        </w:rPr>
-        <w:t xml:space="preserve"> </w:t>
-      </w:r>
-    </w:p>
-    <w:p>
-      <w:pPr>
-        <w:pStyle w:val="ListParagraph"/>
-        <w:numPr>
-          <w:ilvl w:val="0"/>
-          <w:numId w:val="5"/>
-        </w:numPr>
-        <w:jc w:val="both"/>
-        <w:rPr>
-          <w:rFonts w:ascii="Source Sans Pro" w:hAnsi="Source Sans Pro"/>
-          <w:color w:val="404040" w:themeColor="text1" w:themeTint="BF"/>
-          <w:sz w:val="20"/>
-          <w:szCs w:val="20"/>
-        </w:rPr>
-      </w:pPr>
-      <w:r>
-        <w:rPr>
-          <w:rFonts w:ascii="Source Sans Pro" w:hAnsi="Source Sans Pro"/>
-          <w:color w:val="404040" w:themeColor="text1" w:themeTint="BF"/>
-          <w:sz w:val="20"/>
-          <w:szCs w:val="20"/>
-        </w:rPr>
-        <w:t>Used tech stack native Kotlin</w:t>
-      </w:r>
-      <w:r>
-        <w:rPr>
-          <w:rFonts w:ascii="Source Sans Pro" w:hAnsi="Source Sans Pro"/>
-          <w:color w:val="404040" w:themeColor="text1" w:themeTint="BF"/>
-          <w:sz w:val="20"/>
-          <w:szCs w:val="20"/>
-        </w:rPr>
-        <w:t>, Swift</w:t>
-      </w:r>
-      <w:r>
-        <w:rPr>
-          <w:rFonts w:ascii="Source Sans Pro" w:hAnsi="Source Sans Pro"/>
-          <w:color w:val="404040" w:themeColor="text1" w:themeTint="BF"/>
-          <w:sz w:val="20"/>
-          <w:szCs w:val="20"/>
-        </w:rPr>
-        <w:t xml:space="preserve"> and </w:t>
-      </w:r>
-      <w:r>
-        <w:rPr>
-          <w:rFonts w:ascii="Source Sans Pro" w:hAnsi="Source Sans Pro"/>
-          <w:color w:val="404040" w:themeColor="text1" w:themeTint="BF"/>
-          <w:sz w:val="20"/>
-          <w:szCs w:val="20"/>
-        </w:rPr>
-        <w:t>React Native – Expo and Cli</w:t>
-      </w:r>
-      <w:r>
-        <w:rPr>
-          <w:rFonts w:ascii="Source Sans Pro" w:hAnsi="Source Sans Pro"/>
-          <w:color w:val="404040" w:themeColor="text1" w:themeTint="BF"/>
-          <w:sz w:val="20"/>
-          <w:szCs w:val="20"/>
-        </w:rPr>
-        <w:t xml:space="preserve"> for cross-platform development. </w:t>
+        <w:t>Contributed to cross-platform mobile and smartwatch app development using Kotlin, Swift, and React Native (Expo &amp; CLI).</w:t>
       </w:r>
     </w:p>
     <w:p>
@@ -698,168 +583,43 @@
           <w:sz w:val="20"/>
           <w:szCs w:val="20"/>
         </w:rPr>
-        <w:t>Applied UI/UX design principles for intuitive user interfaces</w:t>
-      </w:r>
-      <w:r>
-        <w:rPr>
-          <w:rFonts w:ascii="Source Sans Pro" w:hAnsi="Source Sans Pro"/>
-          <w:color w:val="404040" w:themeColor="text1" w:themeTint="BF"/>
-          <w:sz w:val="20"/>
-          <w:szCs w:val="20"/>
-        </w:rPr>
-        <w:t xml:space="preserve"> using S</w:t>
-      </w:r>
-      <w:r>
-        <w:rPr>
-          <w:rFonts w:ascii="Source Sans Pro" w:hAnsi="Source Sans Pro"/>
-          <w:color w:val="404040" w:themeColor="text1" w:themeTint="BF"/>
-          <w:sz w:val="20"/>
-          <w:szCs w:val="20"/>
-        </w:rPr>
-        <w:t>quareline</w:t>
-      </w:r>
-      <w:r>
-        <w:rPr>
-          <w:rFonts w:ascii="Source Sans Pro" w:hAnsi="Source Sans Pro"/>
-          <w:color w:val="404040" w:themeColor="text1" w:themeTint="BF"/>
-          <w:sz w:val="20"/>
-          <w:szCs w:val="20"/>
+        <w:t xml:space="preserve">Designed and implemented intuitive UI/UX interfaces with </w:t>
+      </w:r>
+      <w:proofErr w:type="spellStart"/>
+      <w:r>
+        <w:rPr>
+          <w:rFonts w:ascii="Source Sans Pro" w:hAnsi="Source Sans Pro"/>
+          <w:color w:val="404040" w:themeColor="text1" w:themeTint="BF"/>
+          <w:sz w:val="20"/>
+          <w:szCs w:val="20"/>
+        </w:rPr>
+        <w:t>Squareline</w:t>
+      </w:r>
+      <w:proofErr w:type="spellEnd"/>
+      <w:r>
+        <w:rPr>
+          <w:rFonts w:ascii="Source Sans Pro" w:hAnsi="Source Sans Pro"/>
+          <w:color w:val="404040" w:themeColor="text1" w:themeTint="BF"/>
+          <w:sz w:val="20"/>
+          <w:szCs w:val="20"/>
+        </w:rPr>
+        <w:t xml:space="preserve"> Studio and LVGL</w:t>
+      </w:r>
+      <w:r>
+        <w:rPr>
+          <w:rFonts w:ascii="Source Sans Pro" w:hAnsi="Source Sans Pro"/>
+          <w:color w:val="404040" w:themeColor="text1" w:themeTint="BF"/>
+          <w:sz w:val="20"/>
+          <w:szCs w:val="20"/>
+        </w:rPr>
+        <w:t>.</w:t>
+      </w:r>
+      <w:r>
+        <w:rPr>
+          <w:rFonts w:ascii="Poppins" w:hAnsi="Poppins" w:cs="Poppins"/>
+          <w:color w:val="BCBCBC"/>
         </w:rPr>
         <w:t xml:space="preserve"> </w:t>
-      </w:r>
-      <w:r>
-        <w:rPr>
-          <w:rFonts w:ascii="Source Sans Pro" w:hAnsi="Source Sans Pro"/>
-          <w:color w:val="404040" w:themeColor="text1" w:themeTint="BF"/>
-          <w:sz w:val="20"/>
-          <w:szCs w:val="20"/>
-        </w:rPr>
-        <w:t>studio</w:t>
-      </w:r>
-      <w:r>
-        <w:rPr>
-          <w:rFonts w:ascii="Source Sans Pro" w:hAnsi="Source Sans Pro"/>
-          <w:color w:val="404040" w:themeColor="text1" w:themeTint="BF"/>
-          <w:sz w:val="20"/>
-          <w:szCs w:val="20"/>
-        </w:rPr>
-        <w:t xml:space="preserve"> and LVGL.</w:t>
-      </w:r>
-    </w:p>
-    <w:p>
-      <w:pPr>
-        <w:spacing w:after="0" w:line="168" w:lineRule="auto"/>
-        <w:jc w:val="both"/>
-        <w:rPr>
-          <w:rFonts w:ascii="Source Sans Pro" w:hAnsi="Source Sans Pro"/>
-          <w:b/>
-          <w:bCs/>
-          <w:color w:val="404040" w:themeColor="text1" w:themeTint="BF"/>
-          <w:sz w:val="20"/>
-          <w:szCs w:val="20"/>
-        </w:rPr>
-      </w:pPr>
-      <w:r>
-        <w:rPr>
-          <w:rFonts w:ascii="Source Sans Pro" w:hAnsi="Source Sans Pro"/>
-          <w:b/>
-          <w:bCs/>
-          <w:color w:val="404040" w:themeColor="text1" w:themeTint="BF"/>
-          <w:sz w:val="20"/>
-          <w:szCs w:val="20"/>
-        </w:rPr>
-        <w:t>AWS</w:t>
-      </w:r>
-      <w:r>
-        <w:rPr>
-          <w:rFonts w:ascii="Source Sans Pro" w:hAnsi="Source Sans Pro"/>
-          <w:b/>
-          <w:bCs/>
-          <w:color w:val="404040" w:themeColor="text1" w:themeTint="BF"/>
-          <w:sz w:val="20"/>
-          <w:szCs w:val="20"/>
-        </w:rPr>
-        <w:t xml:space="preserve"> – Cloud</w:t>
-      </w:r>
-      <w:r>
-        <w:rPr>
-          <w:rFonts w:ascii="Source Sans Pro" w:hAnsi="Source Sans Pro"/>
-          <w:b/>
-          <w:bCs/>
-          <w:color w:val="404040" w:themeColor="text1" w:themeTint="BF"/>
-          <w:sz w:val="20"/>
-          <w:szCs w:val="20"/>
-        </w:rPr>
-        <w:t xml:space="preserve"> Architecture Intern</w:t>
-      </w:r>
-    </w:p>
-    <w:p>
-      <w:pPr>
-        <w:spacing w:after="0" w:line="276" w:lineRule="auto"/>
-        <w:jc w:val="both"/>
-        <w:rPr>
-          <w:rFonts w:ascii="Source Sans Pro" w:hAnsi="Source Sans Pro"/>
-          <w:i/>
-          <w:iCs/>
-          <w:color w:val="404040" w:themeColor="text1" w:themeTint="BF"/>
-          <w:sz w:val="20"/>
-          <w:szCs w:val="20"/>
-        </w:rPr>
-      </w:pPr>
-      <w:r>
-        <w:rPr>
-          <w:rFonts w:ascii="Source Sans Pro" w:hAnsi="Source Sans Pro"/>
-          <w:i/>
-          <w:iCs/>
-          <w:color w:val="404040" w:themeColor="text1" w:themeTint="BF"/>
-          <w:sz w:val="20"/>
-          <w:szCs w:val="20"/>
-        </w:rPr>
-        <w:t>0</w:t>
-      </w:r>
-      <w:r>
-        <w:rPr>
-          <w:rFonts w:ascii="Source Sans Pro" w:hAnsi="Source Sans Pro"/>
-          <w:i/>
-          <w:iCs/>
-          <w:color w:val="404040" w:themeColor="text1" w:themeTint="BF"/>
-          <w:sz w:val="20"/>
-          <w:szCs w:val="20"/>
-        </w:rPr>
-        <w:t>9</w:t>
-      </w:r>
-      <w:r>
-        <w:rPr>
-          <w:rFonts w:ascii="Source Sans Pro" w:hAnsi="Source Sans Pro"/>
-          <w:i/>
-          <w:iCs/>
-          <w:color w:val="404040" w:themeColor="text1" w:themeTint="BF"/>
-          <w:sz w:val="20"/>
-          <w:szCs w:val="20"/>
-        </w:rPr>
-        <w:t xml:space="preserve">/2023 – </w:t>
-      </w:r>
-      <w:r>
-        <w:rPr>
-          <w:rFonts w:ascii="Source Sans Pro" w:hAnsi="Source Sans Pro"/>
-          <w:i/>
-          <w:iCs/>
-          <w:color w:val="404040" w:themeColor="text1" w:themeTint="BF"/>
-          <w:sz w:val="20"/>
-          <w:szCs w:val="20"/>
-        </w:rPr>
-        <w:t>11</w:t>
-      </w:r>
-      <w:r>
-        <w:rPr>
-          <w:rFonts w:ascii="Source Sans Pro" w:hAnsi="Source Sans Pro"/>
-          <w:i/>
-          <w:iCs/>
-          <w:color w:val="404040" w:themeColor="text1" w:themeTint="BF"/>
-          <w:sz w:val="20"/>
-          <w:szCs w:val="20"/>
-        </w:rPr>
-        <w:t>/2023</w:t>
       </w:r>
     </w:p>
     <w:p>
@@ -869,7 +629,7 @@
           <w:ilvl w:val="0"/>
           <w:numId w:val="5"/>
         </w:numPr>
-        <w:spacing w:after="0"/>
+        <w:spacing w:line="240" w:lineRule="auto"/>
         <w:jc w:val="both"/>
         <w:rPr>
           <w:rFonts w:ascii="Source Sans Pro" w:hAnsi="Source Sans Pro"/>
@@ -885,34 +645,123 @@
           <w:sz w:val="20"/>
           <w:szCs w:val="20"/>
         </w:rPr>
-        <w:t>Managing Virtual Machines on cloud, SMB Workloads and Optimizing Storage Usage</w:t>
-      </w:r>
-      <w:r>
-        <w:rPr>
-          <w:rFonts w:ascii="Source Sans Pro" w:hAnsi="Source Sans Pro"/>
-          <w:color w:val="404040" w:themeColor="text1" w:themeTint="BF"/>
-          <w:sz w:val="20"/>
-          <w:szCs w:val="20"/>
-        </w:rPr>
-        <w:t xml:space="preserve">, </w:t>
-      </w:r>
-      <w:r>
-        <w:rPr>
-          <w:rFonts w:ascii="Source Sans Pro" w:hAnsi="Source Sans Pro"/>
-          <w:color w:val="404040" w:themeColor="text1" w:themeTint="BF"/>
-          <w:sz w:val="20"/>
-          <w:szCs w:val="20"/>
-        </w:rPr>
-        <w:t>Operating on CLI's, Creating Storage Buckets</w:t>
-      </w:r>
-      <w:r>
-        <w:rPr>
-          <w:rFonts w:ascii="Source Sans Pro" w:hAnsi="Source Sans Pro"/>
-          <w:color w:val="404040" w:themeColor="text1" w:themeTint="BF"/>
-          <w:sz w:val="20"/>
-          <w:szCs w:val="20"/>
-        </w:rPr>
-        <w:t>.</w:t>
+        <w:t>Tackled UI rendering challenges and optimized responsiveness for smartwatch interfaces under resource constraints.</w:t>
+      </w:r>
+    </w:p>
+    <w:p>
+      <w:pPr>
+        <w:spacing w:after="0" w:line="168" w:lineRule="auto"/>
+        <w:jc w:val="both"/>
+        <w:rPr>
+          <w:rFonts w:ascii="Source Sans Pro" w:hAnsi="Source Sans Pro"/>
+          <w:b/>
+          <w:bCs/>
+          <w:color w:val="404040" w:themeColor="text1" w:themeTint="BF"/>
+          <w:sz w:val="20"/>
+          <w:szCs w:val="20"/>
+        </w:rPr>
+      </w:pPr>
+      <w:r>
+        <w:rPr>
+          <w:rFonts w:ascii="Source Sans Pro" w:hAnsi="Source Sans Pro"/>
+          <w:b/>
+          <w:bCs/>
+          <w:color w:val="404040" w:themeColor="text1" w:themeTint="BF"/>
+          <w:sz w:val="20"/>
+          <w:szCs w:val="20"/>
+        </w:rPr>
+        <w:t>AWS</w:t>
+      </w:r>
+      <w:r>
+        <w:rPr>
+          <w:rFonts w:ascii="Source Sans Pro" w:hAnsi="Source Sans Pro"/>
+          <w:b/>
+          <w:bCs/>
+          <w:color w:val="404040" w:themeColor="text1" w:themeTint="BF"/>
+          <w:sz w:val="20"/>
+          <w:szCs w:val="20"/>
+        </w:rPr>
+        <w:t xml:space="preserve"> – Cloud</w:t>
+      </w:r>
+      <w:r>
+        <w:rPr>
+          <w:rFonts w:ascii="Source Sans Pro" w:hAnsi="Source Sans Pro"/>
+          <w:b/>
+          <w:bCs/>
+          <w:color w:val="404040" w:themeColor="text1" w:themeTint="BF"/>
+          <w:sz w:val="20"/>
+          <w:szCs w:val="20"/>
+        </w:rPr>
+        <w:t xml:space="preserve"> Architecture Intern</w:t>
+      </w:r>
+    </w:p>
+    <w:p>
+      <w:pPr>
+        <w:spacing w:after="0" w:line="276" w:lineRule="auto"/>
+        <w:jc w:val="both"/>
+        <w:rPr>
+          <w:rFonts w:ascii="Source Sans Pro" w:hAnsi="Source Sans Pro"/>
+          <w:i/>
+          <w:iCs/>
+          <w:color w:val="404040" w:themeColor="text1" w:themeTint="BF"/>
+          <w:sz w:val="20"/>
+          <w:szCs w:val="20"/>
+        </w:rPr>
+      </w:pPr>
+      <w:r>
+        <w:rPr>
+          <w:rFonts w:ascii="Source Sans Pro" w:hAnsi="Source Sans Pro"/>
+          <w:i/>
+          <w:iCs/>
+          <w:color w:val="404040" w:themeColor="text1" w:themeTint="BF"/>
+          <w:sz w:val="20"/>
+          <w:szCs w:val="20"/>
+        </w:rPr>
+        <w:t>0</w:t>
+      </w:r>
+      <w:r>
+        <w:rPr>
+          <w:rFonts w:ascii="Source Sans Pro" w:hAnsi="Source Sans Pro"/>
+          <w:i/>
+          <w:iCs/>
+          <w:color w:val="404040" w:themeColor="text1" w:themeTint="BF"/>
+          <w:sz w:val="20"/>
+          <w:szCs w:val="20"/>
+        </w:rPr>
+        <w:t>9</w:t>
+      </w:r>
+      <w:r>
+        <w:rPr>
+          <w:rFonts w:ascii="Source Sans Pro" w:hAnsi="Source Sans Pro"/>
+          <w:i/>
+          <w:iCs/>
+          <w:color w:val="404040" w:themeColor="text1" w:themeTint="BF"/>
+          <w:sz w:val="20"/>
+          <w:szCs w:val="20"/>
+        </w:rPr>
+        <w:t xml:space="preserve">/2023 – </w:t>
+      </w:r>
+      <w:r>
+        <w:rPr>
+          <w:rFonts w:ascii="Source Sans Pro" w:hAnsi="Source Sans Pro"/>
+          <w:i/>
+          <w:iCs/>
+          <w:color w:val="404040" w:themeColor="text1" w:themeTint="BF"/>
+          <w:sz w:val="20"/>
+          <w:szCs w:val="20"/>
+        </w:rPr>
+        <w:t>11</w:t>
+      </w:r>
+      <w:r>
+        <w:rPr>
+          <w:rFonts w:ascii="Source Sans Pro" w:hAnsi="Source Sans Pro"/>
+          <w:i/>
+          <w:iCs/>
+          <w:color w:val="404040" w:themeColor="text1" w:themeTint="BF"/>
+          <w:sz w:val="20"/>
+          <w:szCs w:val="20"/>
+        </w:rPr>
+        <w:t>/2023</w:t>
       </w:r>
     </w:p>
     <w:p>
@@ -937,61 +786,136 @@
           <w:sz w:val="20"/>
           <w:szCs w:val="20"/>
         </w:rPr>
-        <w:t xml:space="preserve">Extracting </w:t>
-      </w:r>
-      <w:r>
-        <w:rPr>
-          <w:rFonts w:ascii="Source Sans Pro" w:hAnsi="Source Sans Pro"/>
-          <w:color w:val="404040" w:themeColor="text1" w:themeTint="BF"/>
-          <w:sz w:val="20"/>
-          <w:szCs w:val="20"/>
-        </w:rPr>
-        <w:t>Insights with BigQuery, Exploring Data with Looker, Integrating Machine Learning APIs</w:t>
-      </w:r>
-      <w:r>
-        <w:rPr>
-          <w:rFonts w:ascii="Source Sans Pro" w:hAnsi="Source Sans Pro"/>
-          <w:color w:val="404040" w:themeColor="text1" w:themeTint="BF"/>
-          <w:sz w:val="20"/>
-          <w:szCs w:val="20"/>
-        </w:rPr>
-        <w:t xml:space="preserve">, </w:t>
-      </w:r>
-      <w:r>
-        <w:rPr>
-          <w:rFonts w:ascii="Source Sans Pro" w:hAnsi="Source Sans Pro"/>
-          <w:color w:val="404040" w:themeColor="text1" w:themeTint="BF"/>
-          <w:sz w:val="20"/>
-          <w:szCs w:val="20"/>
-        </w:rPr>
-        <w:t xml:space="preserve">successfully </w:t>
-      </w:r>
-      <w:r>
-        <w:rPr>
-          <w:rFonts w:ascii="Source Sans Pro" w:hAnsi="Source Sans Pro"/>
-          <w:color w:val="404040" w:themeColor="text1" w:themeTint="BF"/>
-          <w:sz w:val="20"/>
-          <w:szCs w:val="20"/>
-        </w:rPr>
-        <w:t>completed a Capstone project</w:t>
-      </w:r>
-      <w:r>
-        <w:rPr>
-          <w:rFonts w:ascii="Source Sans Pro" w:hAnsi="Source Sans Pro"/>
-          <w:color w:val="404040" w:themeColor="text1" w:themeTint="BF"/>
-          <w:sz w:val="20"/>
-          <w:szCs w:val="20"/>
-        </w:rPr>
-        <w:t>.</w:t>
+        <w:t>Managed cloud VMs, SMB workloads, and optimized storage using CLI and bucket configurations.</w:t>
+      </w:r>
+      <w:r>
+        <w:rPr>
+          <w:rFonts w:ascii="Source Sans Pro" w:hAnsi="Source Sans Pro"/>
+          <w:color w:val="404040" w:themeColor="text1" w:themeTint="BF"/>
+          <w:sz w:val="20"/>
+          <w:szCs w:val="20"/>
+        </w:rPr>
+        <w:t xml:space="preserve"> </w:t>
       </w:r>
     </w:p>
     <w:p>
       <w:pPr>
         <w:pStyle w:val="ListParagraph"/>
-        <w:spacing w:after="0" w:line="168" w:lineRule="auto"/>
+        <w:numPr>
+          <w:ilvl w:val="0"/>
+          <w:numId w:val="5"/>
+        </w:numPr>
+        <w:jc w:val="both"/>
+        <w:rPr>
+          <w:rFonts w:ascii="Source Sans Pro" w:hAnsi="Source Sans Pro"/>
+          <w:color w:val="404040" w:themeColor="text1" w:themeTint="BF"/>
+          <w:sz w:val="20"/>
+          <w:szCs w:val="20"/>
+        </w:rPr>
+      </w:pPr>
+      <w:r>
+        <w:rPr>
+          <w:rFonts w:ascii="Source Sans Pro" w:hAnsi="Source Sans Pro"/>
+          <w:color w:val="404040" w:themeColor="text1" w:themeTint="BF"/>
+          <w:sz w:val="20"/>
+          <w:szCs w:val="20"/>
+        </w:rPr>
+        <w:t xml:space="preserve">Used </w:t>
+      </w:r>
+      <w:proofErr w:type="spellStart"/>
+      <w:r>
+        <w:rPr>
+          <w:rFonts w:ascii="Source Sans Pro" w:hAnsi="Source Sans Pro"/>
+          <w:color w:val="404040" w:themeColor="text1" w:themeTint="BF"/>
+          <w:sz w:val="20"/>
+          <w:szCs w:val="20"/>
+        </w:rPr>
+        <w:t>BigQuery</w:t>
+      </w:r>
+      <w:proofErr w:type="spellEnd"/>
+      <w:r>
+        <w:rPr>
+          <w:rFonts w:ascii="Source Sans Pro" w:hAnsi="Source Sans Pro"/>
+          <w:color w:val="404040" w:themeColor="text1" w:themeTint="BF"/>
+          <w:sz w:val="20"/>
+          <w:szCs w:val="20"/>
+        </w:rPr>
+        <w:t xml:space="preserve"> and Looker to extract insights and visualize </w:t>
+      </w:r>
+      <w:proofErr w:type="gramStart"/>
+      <w:r>
+        <w:rPr>
+          <w:rFonts w:ascii="Source Sans Pro" w:hAnsi="Source Sans Pro"/>
+          <w:color w:val="404040" w:themeColor="text1" w:themeTint="BF"/>
+          <w:sz w:val="20"/>
+          <w:szCs w:val="20"/>
+        </w:rPr>
+        <w:t>data;</w:t>
+      </w:r>
+      <w:proofErr w:type="gramEnd"/>
+      <w:r>
+        <w:rPr>
+          <w:rFonts w:ascii="Source Sans Pro" w:hAnsi="Source Sans Pro"/>
+          <w:color w:val="404040" w:themeColor="text1" w:themeTint="BF"/>
+          <w:sz w:val="20"/>
+          <w:szCs w:val="20"/>
+        </w:rPr>
+        <w:t xml:space="preserve"> integrated ML APIs for smarter workflows.</w:t>
+      </w:r>
+      <w:r>
+        <w:rPr>
+          <w:rFonts w:ascii="Source Sans Pro" w:hAnsi="Source Sans Pro"/>
+          <w:color w:val="404040" w:themeColor="text1" w:themeTint="BF"/>
+          <w:sz w:val="20"/>
+          <w:szCs w:val="20"/>
+        </w:rPr>
+        <w:t xml:space="preserve"> </w:t>
+      </w:r>
+    </w:p>
+    <w:p>
+      <w:pPr>
+        <w:pStyle w:val="ListParagraph"/>
+        <w:numPr>
+          <w:ilvl w:val="0"/>
+          <w:numId w:val="5"/>
+        </w:numPr>
+        <w:jc w:val="both"/>
+        <w:rPr>
+          <w:rFonts w:ascii="Source Sans Pro" w:hAnsi="Source Sans Pro"/>
+          <w:color w:val="404040" w:themeColor="text1" w:themeTint="BF"/>
+          <w:sz w:val="20"/>
+          <w:szCs w:val="20"/>
+        </w:rPr>
+      </w:pPr>
+      <w:r>
+        <w:rPr>
+          <w:rFonts w:ascii="Source Sans Pro" w:hAnsi="Source Sans Pro"/>
+          <w:color w:val="404040" w:themeColor="text1" w:themeTint="BF"/>
+          <w:sz w:val="20"/>
+          <w:szCs w:val="20"/>
+        </w:rPr>
+        <w:t>I</w:t>
+      </w:r>
+      <w:r>
+        <w:rPr>
+          <w:rFonts w:ascii="Source Sans Pro" w:hAnsi="Source Sans Pro"/>
+          <w:color w:val="404040" w:themeColor="text1" w:themeTint="BF"/>
+          <w:sz w:val="20"/>
+          <w:szCs w:val="20"/>
+        </w:rPr>
+        <w:t>mproved poisoned data extraction by 20% in the capstone project, enhancing data processing accuracy.</w:t>
+      </w:r>
+    </w:p>
+    <w:p>
+      <w:pPr>
+        <w:pStyle w:val="ListParagraph"/>
         <w:ind w:left="227"/>
-        <w:rPr>
-          <w:color w:val="404040" w:themeColor="text1" w:themeTint="BF"/>
+        <w:jc w:val="both"/>
+        <w:rPr>
+          <w:rFonts w:ascii="Source Sans Pro" w:hAnsi="Source Sans Pro"/>
+          <w:color w:val="404040" w:themeColor="text1" w:themeTint="BF"/>
+          <w:sz w:val="10"/>
+          <w:szCs w:val="10"/>
         </w:rPr>
       </w:pPr>
     </w:p>
@@ -6658,7 +6582,7 @@
         <w:position w:val="0"/>
       </w:rPr>
     </w:lvl>
-    <w:lvl w:ilvl="1" w:tplc="40090003" w:tentative="1">
+    <w:lvl w:ilvl="1" w:tplc="40090003">
       <w:start w:val="1"/>
       <w:numFmt w:val="bullet"/>
       <w:lvlText w:val="o"/>
@@ -7886,7 +7810,6 @@
   <w:style w:type="character" w:default="1" w:styleId="DefaultParagraphFont">
     <w:name w:val="Default Paragraph Font"/>
     <w:uiPriority w:val="1"/>
-    <w:semiHidden/>
     <w:unhideWhenUsed/>
   </w:style>
   <w:style w:type="table" w:default="1" w:styleId="TableNormal">

</xml_diff>

<commit_message>
update: 04/23/25 pop: readme (not usefull here)
</commit_message>
<xml_diff>
--- a/Mahesh_kumar.docx
+++ b/Mahesh_kumar.docx
@@ -167,26 +167,8 @@
             <w:u w:val="none"/>
             <w:lang w:val="en-US"/>
           </w:rPr>
-          <w:t>krmahi.github.io/portfolio-bento-</w:t>
+          <w:t>krmahi.github.io/portfolio-bento-ui</w:t>
         </w:r>
-        <w:proofErr w:type="spellStart"/>
-        <w:r>
-          <w:rPr>
-            <w:rStyle w:val="Hyperlink"/>
-            <w:rFonts w:ascii="Source Sans Pro" w:hAnsi="Source Sans Pro"/>
-            <w:b/>
-            <w:bCs/>
-            <w:i/>
-            <w:iCs/>
-            <w:color w:val="32A893"/>
-            <w:sz w:val="20"/>
-            <w:szCs w:val="20"/>
-            <w:u w:val="none"/>
-            <w:lang w:val="en-US"/>
-          </w:rPr>
-          <w:t>ui</w:t>
-        </w:r>
-        <w:proofErr w:type="spellEnd"/>
       </w:hyperlink>
       <w:r>
         <w:rPr>
@@ -611,31 +593,7 @@
           <w:sz w:val="20"/>
           <w:szCs w:val="20"/>
         </w:rPr>
-        <w:t xml:space="preserve">Flipkart </w:t>
-      </w:r>
-      <w:proofErr w:type="spellStart"/>
-      <w:r>
-        <w:rPr>
-          <w:rFonts w:ascii="Source Sans Pro" w:hAnsi="Source Sans Pro"/>
-          <w:b/>
-          <w:bCs/>
-          <w:color w:val="404040" w:themeColor="text1" w:themeTint="BF"/>
-          <w:sz w:val="20"/>
-          <w:szCs w:val="20"/>
-        </w:rPr>
-        <w:t>GRiD</w:t>
-      </w:r>
-      <w:proofErr w:type="spellEnd"/>
-      <w:r>
-        <w:rPr>
-          <w:rFonts w:ascii="Source Sans Pro" w:hAnsi="Source Sans Pro"/>
-          <w:b/>
-          <w:bCs/>
-          <w:color w:val="404040" w:themeColor="text1" w:themeTint="BF"/>
-          <w:sz w:val="20"/>
-          <w:szCs w:val="20"/>
-        </w:rPr>
-        <w:t xml:space="preserve"> 5.0</w:t>
+        <w:t>Flipkart GRiD 5.0</w:t>
       </w:r>
       <w:r>
         <w:rPr>
@@ -646,7 +604,6 @@
         </w:rPr>
         <w:t xml:space="preserve">, </w:t>
       </w:r>
-      <w:proofErr w:type="spellStart"/>
       <w:r>
         <w:rPr>
           <w:rFonts w:ascii="Source Sans Pro" w:hAnsi="Source Sans Pro"/>
@@ -658,7 +615,6 @@
         </w:rPr>
         <w:t>HackOn</w:t>
       </w:r>
-      <w:proofErr w:type="spellEnd"/>
       <w:r>
         <w:rPr>
           <w:rFonts w:ascii="Source Sans Pro" w:hAnsi="Source Sans Pro"/>
@@ -1167,29 +1123,16 @@
         </w:rPr>
         <w:t xml:space="preserve"> and </w:t>
       </w:r>
-      <w:proofErr w:type="spellStart"/>
-      <w:r>
-        <w:rPr>
-          <w:rFonts w:ascii="Source Sans Pro" w:hAnsi="Source Sans Pro"/>
-          <w:b/>
-          <w:bCs/>
-          <w:color w:val="404040" w:themeColor="text1" w:themeTint="BF"/>
-          <w:sz w:val="20"/>
-          <w:szCs w:val="20"/>
-        </w:rPr>
-        <w:t>Squareline</w:t>
-      </w:r>
-      <w:proofErr w:type="spellEnd"/>
-      <w:r>
-        <w:rPr>
-          <w:rFonts w:ascii="Source Sans Pro" w:hAnsi="Source Sans Pro"/>
-          <w:b/>
-          <w:bCs/>
-          <w:color w:val="404040" w:themeColor="text1" w:themeTint="BF"/>
-          <w:sz w:val="20"/>
-          <w:szCs w:val="20"/>
-        </w:rPr>
-        <w:t xml:space="preserve"> Studio</w:t>
+      <w:r>
+        <w:rPr>
+          <w:rFonts w:ascii="Source Sans Pro" w:hAnsi="Source Sans Pro"/>
+          <w:b/>
+          <w:bCs/>
+          <w:color w:val="404040" w:themeColor="text1" w:themeTint="BF"/>
+          <w:sz w:val="20"/>
+          <w:szCs w:val="20"/>
+        </w:rPr>
+        <w:t>Squareline Studio</w:t>
       </w:r>
       <w:r>
         <w:rPr>
@@ -1542,7 +1485,6 @@
         </w:rPr>
         <w:t xml:space="preserve">Visualized large datasets using </w:t>
       </w:r>
-      <w:proofErr w:type="spellStart"/>
       <w:r>
         <w:rPr>
           <w:rFonts w:ascii="Source Sans Pro" w:hAnsi="Source Sans Pro"/>
@@ -1554,7 +1496,6 @@
         </w:rPr>
         <w:t>BigQuery</w:t>
       </w:r>
-      <w:proofErr w:type="spellEnd"/>
       <w:r>
         <w:rPr>
           <w:rFonts w:ascii="Source Sans Pro" w:hAnsi="Source Sans Pro"/>
@@ -1640,54 +1581,47 @@
           <w:sz w:val="20"/>
           <w:szCs w:val="20"/>
         </w:rPr>
-        <w:t xml:space="preserve">Enhanced </w:t>
-      </w:r>
-      <w:r>
-        <w:rPr>
-          <w:rFonts w:ascii="Source Sans Pro" w:hAnsi="Source Sans Pro"/>
-          <w:color w:val="404040" w:themeColor="text1" w:themeTint="BF"/>
-          <w:sz w:val="20"/>
-          <w:szCs w:val="20"/>
-        </w:rPr>
-        <w:t>ML</w:t>
-      </w:r>
-      <w:r>
-        <w:rPr>
-          <w:rFonts w:ascii="Source Sans Pro" w:hAnsi="Source Sans Pro"/>
-          <w:color w:val="404040" w:themeColor="text1" w:themeTint="BF"/>
-          <w:sz w:val="20"/>
-          <w:szCs w:val="20"/>
-        </w:rPr>
-        <w:t xml:space="preserve"> </w:t>
-      </w:r>
-      <w:r>
-        <w:rPr>
-          <w:rFonts w:ascii="Source Sans Pro" w:hAnsi="Source Sans Pro"/>
-          <w:color w:val="404040" w:themeColor="text1" w:themeTint="BF"/>
-          <w:sz w:val="20"/>
-          <w:szCs w:val="20"/>
-        </w:rPr>
-        <w:t>model</w:t>
-      </w:r>
-      <w:r>
-        <w:rPr>
-          <w:rFonts w:ascii="Source Sans Pro" w:hAnsi="Source Sans Pro"/>
-          <w:color w:val="404040" w:themeColor="text1" w:themeTint="BF"/>
-          <w:sz w:val="20"/>
-          <w:szCs w:val="20"/>
-        </w:rPr>
-        <w:t xml:space="preserve"> pipeline for poisoned data detection, </w:t>
-      </w:r>
-      <w:r>
-        <w:rPr>
-          <w:rFonts w:ascii="Source Sans Pro" w:hAnsi="Source Sans Pro"/>
-          <w:b/>
-          <w:bCs/>
-          <w:color w:val="404040" w:themeColor="text1" w:themeTint="BF"/>
-          <w:sz w:val="20"/>
-          <w:szCs w:val="20"/>
-        </w:rPr>
-        <w:t>improving accuracy by 20%</w:t>
+        <w:t xml:space="preserve">Executed </w:t>
+      </w:r>
+      <w:r>
+        <w:rPr>
+          <w:rFonts w:ascii="Source Sans Pro" w:hAnsi="Source Sans Pro"/>
+          <w:b/>
+          <w:bCs/>
+          <w:color w:val="404040" w:themeColor="text1" w:themeTint="BF"/>
+          <w:sz w:val="20"/>
+          <w:szCs w:val="20"/>
+        </w:rPr>
+        <w:t>Automated integration</w:t>
+      </w:r>
+      <w:r>
+        <w:rPr>
+          <w:rFonts w:ascii="Source Sans Pro" w:hAnsi="Source Sans Pro"/>
+          <w:color w:val="404040" w:themeColor="text1" w:themeTint="BF"/>
+          <w:sz w:val="20"/>
+          <w:szCs w:val="20"/>
+        </w:rPr>
+        <w:t xml:space="preserve"> and </w:t>
+      </w:r>
+      <w:r>
+        <w:rPr>
+          <w:rFonts w:ascii="Source Sans Pro" w:hAnsi="Source Sans Pro"/>
+          <w:b/>
+          <w:bCs/>
+          <w:color w:val="404040" w:themeColor="text1" w:themeTint="BF"/>
+          <w:sz w:val="20"/>
+          <w:szCs w:val="20"/>
+        </w:rPr>
+        <w:t>regression tests</w:t>
+      </w:r>
+      <w:r>
+        <w:rPr>
+          <w:rFonts w:ascii="Source Sans Pro" w:hAnsi="Source Sans Pro"/>
+          <w:color w:val="404040" w:themeColor="text1" w:themeTint="BF"/>
+          <w:sz w:val="20"/>
+          <w:szCs w:val="20"/>
+        </w:rPr>
+        <w:t xml:space="preserve"> for cloud-deployed applications, identifying configuration-level issues.</w:t>
       </w:r>
     </w:p>
     <w:p>
@@ -2367,7 +2301,6 @@
         </w:rPr>
         <w:t xml:space="preserve">React.js, TypeScript, API, </w:t>
       </w:r>
-      <w:proofErr w:type="spellStart"/>
       <w:r>
         <w:rPr>
           <w:rFonts w:ascii="Source Sans Pro" w:eastAsia="Times New Roman" w:hAnsi="Source Sans Pro" w:cs="Times New Roman"/>
@@ -2382,7 +2315,6 @@
         </w:rPr>
         <w:t>TailwindCSS</w:t>
       </w:r>
-      <w:proofErr w:type="spellEnd"/>
       <w:r>
         <w:rPr>
           <w:rFonts w:ascii="Source Sans Pro" w:eastAsia="Times New Roman" w:hAnsi="Source Sans Pro" w:cs="Times New Roman"/>
@@ -2397,7 +2329,6 @@
         </w:rPr>
         <w:t xml:space="preserve">, NLP, CNN, </w:t>
       </w:r>
-      <w:proofErr w:type="spellStart"/>
       <w:r>
         <w:rPr>
           <w:rFonts w:ascii="Source Sans Pro" w:eastAsia="Times New Roman" w:hAnsi="Source Sans Pro" w:cs="Times New Roman"/>
@@ -2412,7 +2343,6 @@
         </w:rPr>
         <w:t>MathJax</w:t>
       </w:r>
-      <w:proofErr w:type="spellEnd"/>
       <w:r>
         <w:rPr>
           <w:rFonts w:ascii="Source Sans Pro" w:eastAsia="Times New Roman" w:hAnsi="Source Sans Pro" w:cs="Times New Roman"/>
@@ -2455,7 +2385,6 @@
         </w:rPr>
         <w:t xml:space="preserve">, </w:t>
       </w:r>
-      <w:proofErr w:type="spellStart"/>
       <w:r>
         <w:rPr>
           <w:rFonts w:ascii="Source Sans Pro" w:eastAsia="Times New Roman" w:hAnsi="Source Sans Pro" w:cs="Times New Roman"/>
@@ -2470,7 +2399,6 @@
         </w:rPr>
         <w:t>Uvicorn</w:t>
       </w:r>
-      <w:proofErr w:type="spellEnd"/>
     </w:p>
     <w:p>
       <w:pPr>
@@ -2531,7 +2459,6 @@
         </w:rPr>
         <w:t>(</w:t>
       </w:r>
-      <w:proofErr w:type="spellStart"/>
       <w:r>
         <w:rPr>
           <w:rFonts w:ascii="Source Sans Pro" w:eastAsia="Times New Roman" w:hAnsi="Source Sans Pro" w:cs="Times New Roman"/>
@@ -2546,7 +2473,6 @@
         </w:rPr>
         <w:t>SenseDrive</w:t>
       </w:r>
-      <w:proofErr w:type="spellEnd"/>
       <w:r>
         <w:rPr>
           <w:rFonts w:ascii="Source Sans Pro" w:eastAsia="Times New Roman" w:hAnsi="Source Sans Pro" w:cs="Times New Roman"/>
@@ -2801,33 +2727,7 @@
           <w:lang w:eastAsia="en-IN"/>
           <w14:ligatures w14:val="none"/>
         </w:rPr>
-        <w:t xml:space="preserve">Built decision-making planner for traffic light interaction using Simulink </w:t>
-      </w:r>
-      <w:proofErr w:type="spellStart"/>
-      <w:r>
-        <w:rPr>
-          <w:rFonts w:ascii="Source Sans Pro" w:eastAsia="Times New Roman" w:hAnsi="Source Sans Pro" w:cs="Times New Roman"/>
-          <w:color w:val="404040" w:themeColor="text1" w:themeTint="BF"/>
-          <w:kern w:val="0"/>
-          <w:sz w:val="20"/>
-          <w:szCs w:val="20"/>
-          <w:lang w:eastAsia="en-IN"/>
-          <w14:ligatures w14:val="none"/>
-        </w:rPr>
-        <w:t>Stateflow</w:t>
-      </w:r>
-      <w:proofErr w:type="spellEnd"/>
-      <w:r>
-        <w:rPr>
-          <w:rFonts w:ascii="Source Sans Pro" w:eastAsia="Times New Roman" w:hAnsi="Source Sans Pro" w:cs="Times New Roman"/>
-          <w:color w:val="404040" w:themeColor="text1" w:themeTint="BF"/>
-          <w:kern w:val="0"/>
-          <w:sz w:val="20"/>
-          <w:szCs w:val="20"/>
-          <w:lang w:eastAsia="en-IN"/>
-          <w14:ligatures w14:val="none"/>
-        </w:rPr>
-        <w:t xml:space="preserve">, </w:t>
+        <w:t xml:space="preserve">Built decision-making planner for traffic light interaction using Simulink Stateflow, </w:t>
       </w:r>
       <w:r>
         <w:rPr>
@@ -3002,37 +2902,7 @@
           <w:lang w:eastAsia="en-IN"/>
           <w14:ligatures w14:val="none"/>
         </w:rPr>
-        <w:t xml:space="preserve">Simulink, </w:t>
-      </w:r>
-      <w:proofErr w:type="spellStart"/>
-      <w:r>
-        <w:rPr>
-          <w:rFonts w:ascii="Source Sans Pro" w:eastAsia="Times New Roman" w:hAnsi="Source Sans Pro" w:cs="Times New Roman"/>
-          <w:i/>
-          <w:iCs/>
-          <w:color w:val="404040" w:themeColor="text1" w:themeTint="BF"/>
-          <w:kern w:val="0"/>
-          <w:sz w:val="20"/>
-          <w:szCs w:val="20"/>
-          <w:lang w:eastAsia="en-IN"/>
-          <w14:ligatures w14:val="none"/>
-        </w:rPr>
-        <w:t>Stateflow</w:t>
-      </w:r>
-      <w:proofErr w:type="spellEnd"/>
-      <w:r>
-        <w:rPr>
-          <w:rFonts w:ascii="Source Sans Pro" w:eastAsia="Times New Roman" w:hAnsi="Source Sans Pro" w:cs="Times New Roman"/>
-          <w:i/>
-          <w:iCs/>
-          <w:color w:val="404040" w:themeColor="text1" w:themeTint="BF"/>
-          <w:kern w:val="0"/>
-          <w:sz w:val="20"/>
-          <w:szCs w:val="20"/>
-          <w:lang w:eastAsia="en-IN"/>
-          <w14:ligatures w14:val="none"/>
-        </w:rPr>
-        <w:t>, Unreal Engine, MATLAB, C++, Robotics</w:t>
+        <w:t>Simulink, Stateflow, Unreal Engine, MATLAB, C++, Robotics</w:t>
       </w:r>
     </w:p>
     <w:p>
@@ -3061,35 +2931,19 @@
         <w:spacing w:after="0" w:line="240" w:lineRule="auto"/>
         <w:jc w:val="both"/>
       </w:pPr>
-      <w:proofErr w:type="spellStart"/>
-      <w:r>
-        <w:rPr>
-          <w:rFonts w:ascii="Source Sans Pro" w:eastAsia="Times New Roman" w:hAnsi="Source Sans Pro" w:cs="Times New Roman"/>
-          <w:b/>
-          <w:bCs/>
-          <w:color w:val="404040" w:themeColor="text1" w:themeTint="BF"/>
-          <w:kern w:val="0"/>
-          <w:sz w:val="20"/>
-          <w:szCs w:val="20"/>
-          <w:lang w:eastAsia="en-IN"/>
-          <w14:ligatures w14:val="none"/>
-        </w:rPr>
-        <w:t>SecondLife</w:t>
-      </w:r>
-      <w:proofErr w:type="spellEnd"/>
-      <w:r>
-        <w:rPr>
-          <w:rFonts w:ascii="Source Sans Pro" w:eastAsia="Times New Roman" w:hAnsi="Source Sans Pro" w:cs="Times New Roman"/>
-          <w:b/>
-          <w:bCs/>
-          <w:color w:val="404040" w:themeColor="text1" w:themeTint="BF"/>
-          <w:kern w:val="0"/>
-          <w:sz w:val="20"/>
-          <w:szCs w:val="20"/>
-          <w:lang w:eastAsia="en-IN"/>
-          <w14:ligatures w14:val="none"/>
-        </w:rPr>
-        <w:t xml:space="preserve"> – Cross-Platform Marketplace App</w:t>
+      <w:r>
+        <w:rPr>
+          <w:rFonts w:ascii="Source Sans Pro" w:eastAsia="Times New Roman" w:hAnsi="Source Sans Pro" w:cs="Times New Roman"/>
+          <w:b/>
+          <w:bCs/>
+          <w:color w:val="404040" w:themeColor="text1" w:themeTint="BF"/>
+          <w:kern w:val="0"/>
+          <w:sz w:val="20"/>
+          <w:szCs w:val="20"/>
+          <w:lang w:eastAsia="en-IN"/>
+          <w14:ligatures w14:val="none"/>
+        </w:rPr>
+        <w:t>SecondLife – Cross-Platform Marketplace App</w:t>
       </w:r>
       <w:r>
         <w:rPr>
@@ -3375,54 +3229,8 @@
           <w:lang w:eastAsia="en-IN"/>
           <w14:ligatures w14:val="none"/>
         </w:rPr>
-        <w:t xml:space="preserve">React Native, Expo, Node.js, JWT, </w:t>
-      </w:r>
-      <w:proofErr w:type="spellStart"/>
-      <w:r>
-        <w:rPr>
-          <w:rFonts w:ascii="Source Sans Pro" w:eastAsia="Times New Roman" w:hAnsi="Source Sans Pro" w:cs="Times New Roman"/>
-          <w:i/>
-          <w:iCs/>
-          <w:color w:val="404040" w:themeColor="text1" w:themeTint="BF"/>
-          <w:kern w:val="0"/>
-          <w:sz w:val="20"/>
-          <w:szCs w:val="20"/>
-          <w:lang w:eastAsia="en-IN"/>
-          <w14:ligatures w14:val="none"/>
-        </w:rPr>
-        <w:t>SecureStorage</w:t>
-      </w:r>
-      <w:proofErr w:type="spellEnd"/>
-      <w:r>
-        <w:rPr>
-          <w:rFonts w:ascii="Source Sans Pro" w:eastAsia="Times New Roman" w:hAnsi="Source Sans Pro" w:cs="Times New Roman"/>
-          <w:i/>
-          <w:iCs/>
-          <w:color w:val="404040" w:themeColor="text1" w:themeTint="BF"/>
-          <w:kern w:val="0"/>
-          <w:sz w:val="20"/>
-          <w:szCs w:val="20"/>
-          <w:lang w:eastAsia="en-IN"/>
-          <w14:ligatures w14:val="none"/>
-        </w:rPr>
-        <w:t xml:space="preserve">, </w:t>
-      </w:r>
-      <w:proofErr w:type="spellStart"/>
-      <w:r>
-        <w:rPr>
-          <w:rFonts w:ascii="Source Sans Pro" w:eastAsia="Times New Roman" w:hAnsi="Source Sans Pro" w:cs="Times New Roman"/>
-          <w:i/>
-          <w:iCs/>
-          <w:color w:val="404040" w:themeColor="text1" w:themeTint="BF"/>
-          <w:kern w:val="0"/>
-          <w:sz w:val="20"/>
-          <w:szCs w:val="20"/>
-          <w:lang w:eastAsia="en-IN"/>
-          <w14:ligatures w14:val="none"/>
-        </w:rPr>
-        <w:t>AsyncCache</w:t>
-      </w:r>
-      <w:proofErr w:type="spellEnd"/>
+        <w:t>React Native, Expo, Node.js, JWT, SecureStorage, AsyncCache</w:t>
+      </w:r>
     </w:p>
     <w:p>
       <w:pPr>
@@ -3461,8 +3269,8 @@
         <w:rPr>
           <w:rFonts w:ascii="Segoe UI Emoji" w:hAnsi="Segoe UI Emoji" w:cs="Segoe UI Emoji"/>
           <w:color w:val="404040" w:themeColor="text1" w:themeTint="BF"/>
-          <w:sz w:val="14"/>
-          <w:szCs w:val="14"/>
+          <w:sz w:val="6"/>
+          <w:szCs w:val="6"/>
         </w:rPr>
       </w:pPr>
     </w:p>
@@ -3834,25 +3642,14 @@
         </w:rPr>
         <w:t xml:space="preserve">, </w:t>
       </w:r>
-      <w:proofErr w:type="spellStart"/>
-      <w:r>
-        <w:rPr>
-          <w:rFonts w:ascii="Source Sans Pro" w:hAnsi="Source Sans Pro"/>
-          <w:color w:val="404040" w:themeColor="text1" w:themeTint="BF"/>
-          <w:sz w:val="20"/>
-          <w:szCs w:val="20"/>
-        </w:rPr>
-        <w:t>Squareline</w:t>
-      </w:r>
-      <w:proofErr w:type="spellEnd"/>
-      <w:r>
-        <w:rPr>
-          <w:rFonts w:ascii="Source Sans Pro" w:hAnsi="Source Sans Pro"/>
-          <w:color w:val="404040" w:themeColor="text1" w:themeTint="BF"/>
-          <w:sz w:val="20"/>
-          <w:szCs w:val="20"/>
-        </w:rPr>
-        <w:t xml:space="preserve"> Studio</w:t>
+      <w:r>
+        <w:rPr>
+          <w:rFonts w:ascii="Source Sans Pro" w:hAnsi="Source Sans Pro"/>
+          <w:color w:val="404040" w:themeColor="text1" w:themeTint="BF"/>
+          <w:sz w:val="20"/>
+          <w:szCs w:val="20"/>
+        </w:rPr>
+        <w:t>Squareline Studio</w:t>
       </w:r>
     </w:p>
     <w:p>
@@ -3928,7 +3725,6 @@
         </w:rPr>
         <w:t xml:space="preserve">React.js, React Native, Node.js, Expo, Express.js, Redux, Firebase, LVGL, AWS, </w:t>
       </w:r>
-      <w:proofErr w:type="spellStart"/>
       <w:r>
         <w:rPr>
           <w:rFonts w:ascii="Source Sans Pro" w:hAnsi="Source Sans Pro"/>
@@ -3938,7 +3734,6 @@
         </w:rPr>
         <w:t>FastAPI</w:t>
       </w:r>
-      <w:proofErr w:type="spellEnd"/>
       <w:r>
         <w:rPr>
           <w:rFonts w:ascii="Source Sans Pro" w:hAnsi="Source Sans Pro"/>
@@ -3964,7 +3759,7 @@
           <w:sz w:val="20"/>
           <w:szCs w:val="20"/>
         </w:rPr>
-        <w:t>RESTful APIs</w:t>
+        <w:t>REST APIs</w:t>
       </w:r>
       <w:r>
         <w:rPr>
@@ -3982,28 +3777,35 @@
           <w:sz w:val="20"/>
           <w:szCs w:val="20"/>
         </w:rPr>
+        <w:t>, Tailwind</w:t>
+      </w:r>
+      <w:r>
+        <w:rPr>
+          <w:rFonts w:ascii="Source Sans Pro" w:hAnsi="Source Sans Pro"/>
+          <w:color w:val="404040" w:themeColor="text1" w:themeTint="BF"/>
+          <w:sz w:val="20"/>
+          <w:szCs w:val="20"/>
+        </w:rPr>
+        <w:t>CSS</w:t>
+      </w:r>
+      <w:r>
+        <w:rPr>
+          <w:rFonts w:ascii="Source Sans Pro" w:hAnsi="Source Sans Pro"/>
+          <w:color w:val="404040" w:themeColor="text1" w:themeTint="BF"/>
+          <w:sz w:val="20"/>
+          <w:szCs w:val="20"/>
+        </w:rPr>
         <w:t xml:space="preserve">, </w:t>
       </w:r>
-      <w:proofErr w:type="spellStart"/>
-      <w:r>
-        <w:rPr>
-          <w:rFonts w:ascii="Source Sans Pro" w:hAnsi="Source Sans Pro"/>
-          <w:color w:val="404040" w:themeColor="text1" w:themeTint="BF"/>
-          <w:sz w:val="20"/>
-          <w:szCs w:val="20"/>
-        </w:rPr>
-        <w:t>Tailwind</w:t>
-      </w:r>
-      <w:r>
-        <w:rPr>
-          <w:rFonts w:ascii="Source Sans Pro" w:hAnsi="Source Sans Pro"/>
-          <w:color w:val="404040" w:themeColor="text1" w:themeTint="BF"/>
-          <w:sz w:val="20"/>
-          <w:szCs w:val="20"/>
-        </w:rPr>
-        <w:t>CSS</w:t>
-      </w:r>
-      <w:proofErr w:type="spellEnd"/>
+      <w:r>
+        <w:rPr>
+          <w:rFonts w:ascii="Source Sans Pro" w:hAnsi="Source Sans Pro"/>
+          <w:color w:val="404040" w:themeColor="text1" w:themeTint="BF"/>
+          <w:sz w:val="20"/>
+          <w:szCs w:val="20"/>
+        </w:rPr>
+        <w:t>Debugging</w:t>
+      </w:r>
     </w:p>
     <w:p>
       <w:pPr>
@@ -4149,18 +3951,7 @@
           <w:sz w:val="20"/>
           <w:szCs w:val="20"/>
         </w:rPr>
-        <w:t>Soft Skills</w:t>
-      </w:r>
-      <w:r>
-        <w:rPr>
-          <w:rFonts w:ascii="Source Sans Pro" w:hAnsi="Source Sans Pro"/>
-          <w:b/>
-          <w:bCs/>
-          <w:color w:val="404040" w:themeColor="text1" w:themeTint="BF"/>
-          <w:sz w:val="20"/>
-          <w:szCs w:val="20"/>
-        </w:rPr>
-        <w:t>:</w:t>
+        <w:t>Soft Skills:</w:t>
       </w:r>
     </w:p>
     <w:p>
@@ -4291,6 +4082,24 @@
           <w:szCs w:val="20"/>
         </w:rPr>
         <w:t>Adaptability</w:t>
+      </w:r>
+      <w:r>
+        <w:rPr>
+          <w:rFonts w:ascii="Source Sans Pro" w:hAnsi="Source Sans Pro"/>
+          <w:color w:val="404040" w:themeColor="text1" w:themeTint="BF"/>
+          <w:sz w:val="20"/>
+          <w:szCs w:val="20"/>
+        </w:rPr>
+        <w:t xml:space="preserve">, </w:t>
+      </w:r>
+      <w:r>
+        <w:rPr>
+          <w:rFonts w:ascii="Source Sans Pro" w:hAnsi="Source Sans Pro"/>
+          <w:color w:val="404040" w:themeColor="text1" w:themeTint="BF"/>
+          <w:sz w:val="20"/>
+          <w:szCs w:val="20"/>
+        </w:rPr>
+        <w:t>Analytical Reasoning</w:t>
       </w:r>
     </w:p>
     <w:p>
@@ -5071,20 +4880,8 @@
           <w:szCs w:val="20"/>
           <w:lang w:val="en-US"/>
         </w:rPr>
-        <w:t xml:space="preserve">Problem Solving – </w:t>
-      </w:r>
-      <w:proofErr w:type="spellStart"/>
-      <w:r>
-        <w:rPr>
-          <w:rFonts w:ascii="Source Sans Pro" w:hAnsi="Source Sans Pro"/>
-          <w:color w:val="404040" w:themeColor="text1" w:themeTint="BF"/>
-          <w:sz w:val="20"/>
-          <w:szCs w:val="20"/>
-          <w:lang w:val="en-US"/>
-        </w:rPr>
-        <w:t>HackerRank</w:t>
-      </w:r>
-      <w:proofErr w:type="spellEnd"/>
+        <w:t>Problem Solving – HackerRank</w:t>
+      </w:r>
     </w:p>
     <w:p>
       <w:pPr>
@@ -5355,27 +5152,7 @@
           <w:sz w:val="20"/>
           <w:szCs w:val="20"/>
         </w:rPr>
-        <w:t xml:space="preserve">, Flipkart </w:t>
-      </w:r>
-      <w:proofErr w:type="spellStart"/>
-      <w:r>
-        <w:rPr>
-          <w:rFonts w:ascii="Source Sans Pro" w:hAnsi="Source Sans Pro"/>
-          <w:color w:val="404040" w:themeColor="text1" w:themeTint="BF"/>
-          <w:sz w:val="20"/>
-          <w:szCs w:val="20"/>
-        </w:rPr>
-        <w:t>GRiD</w:t>
-      </w:r>
-      <w:proofErr w:type="spellEnd"/>
-      <w:r>
-        <w:rPr>
-          <w:rFonts w:ascii="Source Sans Pro" w:hAnsi="Source Sans Pro"/>
-          <w:color w:val="404040" w:themeColor="text1" w:themeTint="BF"/>
-          <w:sz w:val="20"/>
-          <w:szCs w:val="20"/>
-        </w:rPr>
-        <w:t xml:space="preserve"> 5.0 (Software Dev Track)</w:t>
+        <w:t>, Flipkart GRiD 5.0 (Software Dev Track)</w:t>
       </w:r>
     </w:p>
     <w:p>
@@ -5404,29 +5181,16 @@
         </w:rPr>
         <w:t xml:space="preserve">Participated in </w:t>
       </w:r>
-      <w:proofErr w:type="spellStart"/>
-      <w:r>
-        <w:rPr>
-          <w:rFonts w:ascii="Source Sans Pro" w:hAnsi="Source Sans Pro"/>
-          <w:b/>
-          <w:bCs/>
-          <w:color w:val="404040" w:themeColor="text1" w:themeTint="BF"/>
-          <w:sz w:val="20"/>
-          <w:szCs w:val="20"/>
-        </w:rPr>
-        <w:t>HackOn</w:t>
-      </w:r>
-      <w:proofErr w:type="spellEnd"/>
-      <w:r>
-        <w:rPr>
-          <w:rFonts w:ascii="Source Sans Pro" w:hAnsi="Source Sans Pro"/>
-          <w:b/>
-          <w:bCs/>
-          <w:color w:val="404040" w:themeColor="text1" w:themeTint="BF"/>
-          <w:sz w:val="20"/>
-          <w:szCs w:val="20"/>
-        </w:rPr>
-        <w:t xml:space="preserve"> with Amazon</w:t>
+      <w:r>
+        <w:rPr>
+          <w:rFonts w:ascii="Source Sans Pro" w:hAnsi="Source Sans Pro"/>
+          <w:b/>
+          <w:bCs/>
+          <w:color w:val="404040" w:themeColor="text1" w:themeTint="BF"/>
+          <w:sz w:val="20"/>
+          <w:szCs w:val="20"/>
+        </w:rPr>
+        <w:t>HackOn with Amazon</w:t>
       </w:r>
       <w:r>
         <w:rPr>
@@ -5473,47 +5237,7 @@
           <w:sz w:val="20"/>
           <w:szCs w:val="20"/>
         </w:rPr>
-        <w:t xml:space="preserve">Other national-level challenges: Tata Crucible Quiz, Tata Imagination Challenge, Tally </w:t>
-      </w:r>
-      <w:proofErr w:type="spellStart"/>
-      <w:r>
-        <w:rPr>
-          <w:rFonts w:ascii="Source Sans Pro" w:hAnsi="Source Sans Pro"/>
-          <w:color w:val="404040" w:themeColor="text1" w:themeTint="BF"/>
-          <w:sz w:val="20"/>
-          <w:szCs w:val="20"/>
-        </w:rPr>
-        <w:t>CodeBrewers</w:t>
-      </w:r>
-      <w:proofErr w:type="spellEnd"/>
-      <w:r>
-        <w:rPr>
-          <w:rFonts w:ascii="Source Sans Pro" w:hAnsi="Source Sans Pro"/>
-          <w:color w:val="404040" w:themeColor="text1" w:themeTint="BF"/>
-          <w:sz w:val="20"/>
-          <w:szCs w:val="20"/>
-        </w:rPr>
-        <w:t xml:space="preserve">, L’Oréal Sustainability Challenge, </w:t>
-      </w:r>
-      <w:proofErr w:type="spellStart"/>
-      <w:r>
-        <w:rPr>
-          <w:rFonts w:ascii="Source Sans Pro" w:hAnsi="Source Sans Pro"/>
-          <w:color w:val="404040" w:themeColor="text1" w:themeTint="BF"/>
-          <w:sz w:val="20"/>
-          <w:szCs w:val="20"/>
-        </w:rPr>
-        <w:t>Namma</w:t>
-      </w:r>
-      <w:proofErr w:type="spellEnd"/>
-      <w:r>
-        <w:rPr>
-          <w:rFonts w:ascii="Source Sans Pro" w:hAnsi="Source Sans Pro"/>
-          <w:color w:val="404040" w:themeColor="text1" w:themeTint="BF"/>
-          <w:sz w:val="20"/>
-          <w:szCs w:val="20"/>
-        </w:rPr>
-        <w:t xml:space="preserve"> Yatri Mobility Challenge</w:t>
+        <w:t>Other national-level challenges: Tata Crucible Quiz, Tata Imagination Challenge, Tally CodeBrewers, L’Oréal Sustainability Challenge, Namma Yatri Mobility Challenge</w:t>
       </w:r>
     </w:p>
     <w:sectPr>

</xml_diff>